<commit_message>
removed sensitive info from resume and index page
</commit_message>
<xml_diff>
--- a/docs/Belachew_Haile-Mariam_Resume.docx
+++ b/docs/Belachew_Haile-Mariam_Resume.docx
@@ -12,6 +12,8 @@
           <w:b/>
         </w:rPr>
       </w:pPr>
+      <w:bookmarkStart w:id="0" w:name="_GoBack"/>
+      <w:bookmarkEnd w:id="0"/>
       <w:r>
         <w:rPr>
           <w:rFonts w:ascii="Times New Roman" w:hAnsi="Times New Roman" w:cs="Times New Roman"/>
@@ -784,8 +786,6 @@
           <w:rFonts w:ascii="Times New Roman" w:hAnsi="Times New Roman" w:cs="Times New Roman"/>
         </w:rPr>
       </w:pPr>
-      <w:bookmarkStart w:id="0" w:name="_GoBack"/>
-      <w:bookmarkEnd w:id="0"/>
       <w:r>
         <w:rPr>
           <w:rFonts w:ascii="Times New Roman" w:hAnsi="Times New Roman" w:cs="Times New Roman"/>
@@ -1487,33 +1487,6 @@
             <w:jc w:val="center"/>
             <w:rPr>
               <w:rFonts w:ascii="Times New Roman" w:hAnsi="Times New Roman" w:cs="Times New Roman"/>
-            </w:rPr>
-          </w:pPr>
-          <w:r>
-            <w:rPr>
-              <w:rFonts w:ascii="Times New Roman" w:hAnsi="Times New Roman" w:cs="Times New Roman"/>
-            </w:rPr>
-            <w:t>2438 Wilmer Drive, Grand Prairie</w:t>
-          </w:r>
-          <w:r>
-            <w:rPr>
-              <w:rFonts w:ascii="Times New Roman" w:hAnsi="Times New Roman" w:cs="Times New Roman"/>
-            </w:rPr>
-            <w:t>,</w:t>
-          </w:r>
-          <w:r>
-            <w:rPr>
-              <w:rFonts w:ascii="Times New Roman" w:hAnsi="Times New Roman" w:cs="Times New Roman"/>
-            </w:rPr>
-            <w:t xml:space="preserve"> TX 75052</w:t>
-          </w:r>
-        </w:p>
-        <w:p>
-          <w:pPr>
-            <w:pStyle w:val="Header"/>
-            <w:jc w:val="center"/>
-            <w:rPr>
-              <w:rFonts w:ascii="Times New Roman" w:hAnsi="Times New Roman" w:cs="Times New Roman"/>
               <w:szCs w:val="24"/>
             </w:rPr>
           </w:pPr>
@@ -1530,22 +1503,6 @@
               <w:szCs w:val="24"/>
             </w:rPr>
             <w:t xml:space="preserve"> | belachewhm@gmail.com</w:t>
-          </w:r>
-        </w:p>
-        <w:p>
-          <w:pPr>
-            <w:pStyle w:val="Header"/>
-            <w:jc w:val="center"/>
-            <w:rPr>
-              <w:rFonts w:ascii="Times New Roman" w:hAnsi="Times New Roman" w:cs="Times New Roman"/>
-            </w:rPr>
-          </w:pPr>
-          <w:r>
-            <w:rPr>
-              <w:rFonts w:ascii="Times New Roman" w:hAnsi="Times New Roman" w:cs="Times New Roman"/>
-              <w:szCs w:val="24"/>
-            </w:rPr>
-            <w:t>(214) 808-0645</w:t>
           </w:r>
         </w:p>
       </w:tc>
@@ -5306,7 +5263,7 @@
 </file>
 
 <file path=customXml/itemProps2.xml><?xml version="1.0" encoding="utf-8"?>
-<ds:datastoreItem xmlns:ds="http://schemas.openxmlformats.org/officeDocument/2006/customXml" ds:itemID="{C46ABAE6-AEA5-49F4-B2A9-993BB5CEFB64}">
+<ds:datastoreItem xmlns:ds="http://schemas.openxmlformats.org/officeDocument/2006/customXml" ds:itemID="{BFC9ADC4-BBCB-49FC-B9E0-F99F7380435B}">
   <ds:schemaRefs>
     <ds:schemaRef ds:uri="http://schemas.openxmlformats.org/officeDocument/2006/bibliography"/>
   </ds:schemaRefs>

</xml_diff>

<commit_message>
updated resumes (.docx and .pdf)
</commit_message>
<xml_diff>
--- a/docs/Belachew_Haile-Mariam_Resume.docx
+++ b/docs/Belachew_Haile-Mariam_Resume.docx
@@ -1,6 +1,6 @@
 
 <file path=word/document.xml><?xml version="1.0" encoding="utf-8"?>
-<w:document xmlns:wpc="http://schemas.microsoft.com/office/word/2010/wordprocessingCanvas" xmlns:mc="http://schemas.openxmlformats.org/markup-compatibility/2006" xmlns:o="urn:schemas-microsoft-com:office:office" xmlns:r="http://schemas.openxmlformats.org/officeDocument/2006/relationships" xmlns:m="http://schemas.openxmlformats.org/officeDocument/2006/math" xmlns:v="urn:schemas-microsoft-com:vml" xmlns:wp14="http://schemas.microsoft.com/office/word/2010/wordprocessingDrawing" xmlns:wp="http://schemas.openxmlformats.org/drawingml/2006/wordprocessingDrawing" xmlns:w10="urn:schemas-microsoft-com:office:word" xmlns:w="http://schemas.openxmlformats.org/wordprocessingml/2006/main" xmlns:w14="http://schemas.microsoft.com/office/word/2010/wordml" xmlns:wpg="http://schemas.microsoft.com/office/word/2010/wordprocessingGroup" xmlns:wpi="http://schemas.microsoft.com/office/word/2010/wordprocessingInk" xmlns:wne="http://schemas.microsoft.com/office/word/2006/wordml" xmlns:wps="http://schemas.microsoft.com/office/word/2010/wordprocessingShape" mc:Ignorable="w14 wp14">
+<w:document xmlns:wpc="http://schemas.microsoft.com/office/word/2010/wordprocessingCanvas" xmlns:cx="http://schemas.microsoft.com/office/drawing/2014/chartex" xmlns:cx1="http://schemas.microsoft.com/office/drawing/2015/9/8/chartex" xmlns:cx2="http://schemas.microsoft.com/office/drawing/2015/10/21/chartex" xmlns:cx3="http://schemas.microsoft.com/office/drawing/2016/5/9/chartex" xmlns:cx4="http://schemas.microsoft.com/office/drawing/2016/5/10/chartex" xmlns:cx5="http://schemas.microsoft.com/office/drawing/2016/5/11/chartex" xmlns:mc="http://schemas.openxmlformats.org/markup-compatibility/2006" xmlns:o="urn:schemas-microsoft-com:office:office" xmlns:r="http://schemas.openxmlformats.org/officeDocument/2006/relationships" xmlns:m="http://schemas.openxmlformats.org/officeDocument/2006/math" xmlns:v="urn:schemas-microsoft-com:vml" xmlns:wp14="http://schemas.microsoft.com/office/word/2010/wordprocessingDrawing" xmlns:wp="http://schemas.openxmlformats.org/drawingml/2006/wordprocessingDrawing" xmlns:w10="urn:schemas-microsoft-com:office:word" xmlns:w="http://schemas.openxmlformats.org/wordprocessingml/2006/main" xmlns:w14="http://schemas.microsoft.com/office/word/2010/wordml" xmlns:w15="http://schemas.microsoft.com/office/word/2012/wordml" xmlns:w16se="http://schemas.microsoft.com/office/word/2015/wordml/symex" xmlns:wpg="http://schemas.microsoft.com/office/word/2010/wordprocessingGroup" xmlns:wpi="http://schemas.microsoft.com/office/word/2010/wordprocessingInk" xmlns:wne="http://schemas.microsoft.com/office/word/2006/wordml" xmlns:wps="http://schemas.microsoft.com/office/word/2010/wordprocessingShape" mc:Ignorable="w14 w15 w16se wp14">
   <w:body>
     <w:p>
       <w:pPr>
@@ -12,8 +12,6 @@
           <w:b/>
         </w:rPr>
       </w:pPr>
-      <w:bookmarkStart w:id="0" w:name="_GoBack"/>
-      <w:bookmarkEnd w:id="0"/>
       <w:r>
         <w:rPr>
           <w:rFonts w:ascii="Times New Roman" w:hAnsi="Times New Roman" w:cs="Times New Roman"/>
@@ -36,7 +34,7 @@
           <w:color w:val="333333"/>
           <w:shd w:val="clear" w:color="auto" w:fill="FFFFFF"/>
         </w:rPr>
-        <w:t xml:space="preserve">Stack Software Engineer with a lot of drive and energy. </w:t>
+        <w:t xml:space="preserve">Stack Software Engineer with </w:t>
       </w:r>
       <w:r>
         <w:rPr>
@@ -44,7 +42,7 @@
           <w:color w:val="333333"/>
           <w:shd w:val="clear" w:color="auto" w:fill="FFFFFF"/>
         </w:rPr>
-        <w:t>I excel</w:t>
+        <w:t>over 2</w:t>
       </w:r>
       <w:r>
         <w:rPr>
@@ -52,7 +50,7 @@
           <w:color w:val="333333"/>
           <w:shd w:val="clear" w:color="auto" w:fill="FFFFFF"/>
         </w:rPr>
-        <w:t xml:space="preserve"> in</w:t>
+        <w:t xml:space="preserve"> years of industry experience</w:t>
       </w:r>
       <w:r>
         <w:rPr>
@@ -60,7 +58,7 @@
           <w:color w:val="333333"/>
           <w:shd w:val="clear" w:color="auto" w:fill="FFFFFF"/>
         </w:rPr>
-        <w:t xml:space="preserve"> </w:t>
+        <w:t xml:space="preserve">. </w:t>
       </w:r>
       <w:r>
         <w:rPr>
@@ -68,7 +66,7 @@
           <w:color w:val="333333"/>
           <w:shd w:val="clear" w:color="auto" w:fill="FFFFFF"/>
         </w:rPr>
-        <w:t xml:space="preserve">fast-paced </w:t>
+        <w:t>I excel</w:t>
       </w:r>
       <w:r>
         <w:rPr>
@@ -76,7 +74,7 @@
           <w:color w:val="333333"/>
           <w:shd w:val="clear" w:color="auto" w:fill="FFFFFF"/>
         </w:rPr>
-        <w:t>environment</w:t>
+        <w:t xml:space="preserve"> in</w:t>
       </w:r>
       <w:r>
         <w:rPr>
@@ -84,7 +82,7 @@
           <w:color w:val="333333"/>
           <w:shd w:val="clear" w:color="auto" w:fill="FFFFFF"/>
         </w:rPr>
-        <w:t>s</w:t>
+        <w:t xml:space="preserve"> </w:t>
       </w:r>
       <w:r>
         <w:rPr>
@@ -92,7 +90,7 @@
           <w:color w:val="333333"/>
           <w:shd w:val="clear" w:color="auto" w:fill="FFFFFF"/>
         </w:rPr>
-        <w:t>, and always</w:t>
+        <w:t xml:space="preserve">fast-paced </w:t>
       </w:r>
       <w:r>
         <w:rPr>
@@ -100,7 +98,7 @@
           <w:color w:val="333333"/>
           <w:shd w:val="clear" w:color="auto" w:fill="FFFFFF"/>
         </w:rPr>
-        <w:t xml:space="preserve"> plac</w:t>
+        <w:t>environment</w:t>
       </w:r>
       <w:r>
         <w:rPr>
@@ -108,7 +106,7 @@
           <w:color w:val="333333"/>
           <w:shd w:val="clear" w:color="auto" w:fill="FFFFFF"/>
         </w:rPr>
-        <w:t>e</w:t>
+        <w:t>s</w:t>
       </w:r>
       <w:r>
         <w:rPr>
@@ -116,7 +114,7 @@
           <w:color w:val="333333"/>
           <w:shd w:val="clear" w:color="auto" w:fill="FFFFFF"/>
         </w:rPr>
-        <w:t xml:space="preserve"> myself in</w:t>
+        <w:t>, and always</w:t>
       </w:r>
       <w:r>
         <w:rPr>
@@ -124,7 +122,47 @@
           <w:color w:val="333333"/>
           <w:shd w:val="clear" w:color="auto" w:fill="FFFFFF"/>
         </w:rPr>
-        <w:t xml:space="preserve"> team leadership roles. I'm also very versatile in my technical background and enjoy </w:t>
+        <w:t xml:space="preserve"> plac</w:t>
+      </w:r>
+      <w:r>
+        <w:rPr>
+          <w:rFonts w:ascii="Times New Roman" w:hAnsi="Times New Roman" w:cs="Times New Roman"/>
+          <w:color w:val="333333"/>
+          <w:shd w:val="clear" w:color="auto" w:fill="FFFFFF"/>
+        </w:rPr>
+        <w:t>e</w:t>
+      </w:r>
+      <w:r>
+        <w:rPr>
+          <w:rFonts w:ascii="Times New Roman" w:hAnsi="Times New Roman" w:cs="Times New Roman"/>
+          <w:color w:val="333333"/>
+          <w:shd w:val="clear" w:color="auto" w:fill="FFFFFF"/>
+        </w:rPr>
+        <w:t xml:space="preserve"> myself in</w:t>
+      </w:r>
+      <w:r>
+        <w:rPr>
+          <w:rFonts w:ascii="Times New Roman" w:hAnsi="Times New Roman" w:cs="Times New Roman"/>
+          <w:color w:val="333333"/>
+          <w:shd w:val="clear" w:color="auto" w:fill="FFFFFF"/>
+        </w:rPr>
+        <w:t xml:space="preserve"> team leadership roles. </w:t>
+      </w:r>
+      <w:r>
+        <w:rPr>
+          <w:rFonts w:ascii="Times New Roman" w:hAnsi="Times New Roman" w:cs="Times New Roman"/>
+          <w:color w:val="333333"/>
+          <w:shd w:val="clear" w:color="auto" w:fill="FFFFFF"/>
+        </w:rPr>
+        <w:t>My technical background is very versatile, and I</w:t>
+      </w:r>
+      <w:r>
+        <w:rPr>
+          <w:rFonts w:ascii="Times New Roman" w:hAnsi="Times New Roman" w:cs="Times New Roman"/>
+          <w:color w:val="333333"/>
+          <w:shd w:val="clear" w:color="auto" w:fill="FFFFFF"/>
+        </w:rPr>
+        <w:t xml:space="preserve"> enjoy </w:t>
       </w:r>
       <w:r>
         <w:rPr>
@@ -281,27 +319,19 @@
         <w:rPr>
           <w:rFonts w:ascii="Times New Roman" w:hAnsi="Times New Roman" w:cs="Times New Roman"/>
         </w:rPr>
-        <w:t>Migrating</w:t>
-      </w:r>
-      <w:r>
-        <w:rPr>
-          <w:rFonts w:ascii="Times New Roman" w:hAnsi="Times New Roman" w:cs="Times New Roman"/>
-        </w:rPr>
-        <w:t xml:space="preserve"> development teams from SVN to </w:t>
-      </w:r>
-      <w:proofErr w:type="spellStart"/>
-      <w:r>
-        <w:rPr>
-          <w:rFonts w:ascii="Times New Roman" w:hAnsi="Times New Roman" w:cs="Times New Roman"/>
-        </w:rPr>
-        <w:t>Git</w:t>
-      </w:r>
-      <w:proofErr w:type="spellEnd"/>
-      <w:r>
-        <w:rPr>
-          <w:rFonts w:ascii="Times New Roman" w:hAnsi="Times New Roman" w:cs="Times New Roman"/>
-        </w:rPr>
-        <w:t xml:space="preserve"> repositories</w:t>
+        <w:t>Developed a migration strategy to move development teams and their code repositories from Subversion</w:t>
+      </w:r>
+      <w:r>
+        <w:rPr>
+          <w:rFonts w:ascii="Times New Roman" w:hAnsi="Times New Roman" w:cs="Times New Roman"/>
+        </w:rPr>
+        <w:t xml:space="preserve"> </w:t>
+      </w:r>
+      <w:r>
+        <w:rPr>
+          <w:rFonts w:ascii="Times New Roman" w:hAnsi="Times New Roman" w:cs="Times New Roman"/>
+        </w:rPr>
+        <w:t>to Git</w:t>
       </w:r>
     </w:p>
     <w:p>
@@ -319,61 +349,37 @@
         <w:rPr>
           <w:rFonts w:ascii="Times New Roman" w:hAnsi="Times New Roman" w:cs="Times New Roman"/>
         </w:rPr>
-        <w:t xml:space="preserve">Facilitating </w:t>
-      </w:r>
-      <w:r>
-        <w:rPr>
-          <w:rFonts w:ascii="Times New Roman" w:hAnsi="Times New Roman" w:cs="Times New Roman"/>
-        </w:rPr>
-        <w:t xml:space="preserve">training sessions for development teams and project managers </w:t>
-      </w:r>
-      <w:r>
-        <w:rPr>
-          <w:rFonts w:ascii="Times New Roman" w:hAnsi="Times New Roman" w:cs="Times New Roman"/>
-        </w:rPr>
-        <w:t xml:space="preserve">on </w:t>
-      </w:r>
-      <w:proofErr w:type="spellStart"/>
-      <w:r>
-        <w:rPr>
-          <w:rFonts w:ascii="Times New Roman" w:hAnsi="Times New Roman" w:cs="Times New Roman"/>
-        </w:rPr>
-        <w:t>Git</w:t>
-      </w:r>
-      <w:proofErr w:type="spellEnd"/>
-      <w:r>
-        <w:rPr>
-          <w:rFonts w:ascii="Times New Roman" w:hAnsi="Times New Roman" w:cs="Times New Roman"/>
-        </w:rPr>
-        <w:t xml:space="preserve">, Stash, </w:t>
-      </w:r>
-      <w:proofErr w:type="spellStart"/>
-      <w:r>
-        <w:rPr>
-          <w:rFonts w:ascii="Times New Roman" w:hAnsi="Times New Roman" w:cs="Times New Roman"/>
-        </w:rPr>
-        <w:t>SourceTree</w:t>
-      </w:r>
-      <w:proofErr w:type="spellEnd"/>
-      <w:r>
-        <w:rPr>
-          <w:rFonts w:ascii="Times New Roman" w:hAnsi="Times New Roman" w:cs="Times New Roman"/>
-        </w:rPr>
-        <w:t xml:space="preserve">, and development workflows (Central Repository, Feature Branches, </w:t>
-      </w:r>
-      <w:proofErr w:type="spellStart"/>
-      <w:r>
-        <w:rPr>
-          <w:rFonts w:ascii="Times New Roman" w:hAnsi="Times New Roman" w:cs="Times New Roman"/>
-        </w:rPr>
-        <w:t>Gitflow</w:t>
-      </w:r>
-      <w:proofErr w:type="spellEnd"/>
-      <w:r>
-        <w:rPr>
-          <w:rFonts w:ascii="Times New Roman" w:hAnsi="Times New Roman" w:cs="Times New Roman"/>
-        </w:rPr>
-        <w:t>)</w:t>
+        <w:t>Facilitated</w:t>
+      </w:r>
+      <w:r>
+        <w:rPr>
+          <w:rFonts w:ascii="Times New Roman" w:hAnsi="Times New Roman" w:cs="Times New Roman"/>
+        </w:rPr>
+        <w:t xml:space="preserve"> training sessions to </w:t>
+      </w:r>
+      <w:r>
+        <w:rPr>
+          <w:rFonts w:ascii="Times New Roman" w:hAnsi="Times New Roman" w:cs="Times New Roman"/>
+        </w:rPr>
+        <w:t>teach basic source control concepts</w:t>
+      </w:r>
+      <w:r>
+        <w:rPr>
+          <w:rFonts w:ascii="Times New Roman" w:hAnsi="Times New Roman" w:cs="Times New Roman"/>
+        </w:rPr>
+        <w:t xml:space="preserve"> </w:t>
+      </w:r>
+      <w:r>
+        <w:rPr>
+          <w:rFonts w:ascii="Times New Roman" w:hAnsi="Times New Roman" w:cs="Times New Roman"/>
+        </w:rPr>
+        <w:t>using</w:t>
+      </w:r>
+      <w:r>
+        <w:rPr>
+          <w:rFonts w:ascii="Times New Roman" w:hAnsi="Times New Roman" w:cs="Times New Roman"/>
+        </w:rPr>
+        <w:t xml:space="preserve"> Git, Stash, SourceTree, and different development workflows (Central Repository, Feature Branches, Gitflow)</w:t>
       </w:r>
     </w:p>
     <w:p>
@@ -391,30 +397,7 @@
         <w:rPr>
           <w:rFonts w:ascii="Times New Roman" w:hAnsi="Times New Roman" w:cs="Times New Roman"/>
         </w:rPr>
-        <w:t>Building a</w:t>
-      </w:r>
-      <w:r>
-        <w:rPr>
-          <w:rFonts w:ascii="Times New Roman" w:hAnsi="Times New Roman" w:cs="Times New Roman"/>
-        </w:rPr>
-        <w:t xml:space="preserve"> DevOps dashboard to showcase metrics such as code coverage, deployment metrics, application compliance, etc.</w:t>
-      </w:r>
-    </w:p>
-    <w:p>
-      <w:pPr>
-        <w:pStyle w:val="ListParagraph"/>
-        <w:ind w:firstLine="360"/>
-        <w:rPr>
-          <w:rFonts w:ascii="Times New Roman" w:hAnsi="Times New Roman" w:cs="Times New Roman"/>
-          <w:u w:val="single"/>
-        </w:rPr>
-      </w:pPr>
-      <w:r>
-        <w:rPr>
-          <w:rFonts w:ascii="Times New Roman" w:hAnsi="Times New Roman" w:cs="Times New Roman"/>
-          <w:u w:val="single"/>
-        </w:rPr>
-        <w:t>Test Automation</w:t>
+        <w:t>Onboarded new applications to a Continuous Integration/Continuous Deployment pipeline, and modified existing CI/CD pipelines as needed</w:t>
       </w:r>
     </w:p>
     <w:p>
@@ -432,43 +415,59 @@
         <w:rPr>
           <w:rFonts w:ascii="Times New Roman" w:hAnsi="Times New Roman" w:cs="Times New Roman"/>
         </w:rPr>
-        <w:t>C</w:t>
-      </w:r>
-      <w:r>
-        <w:rPr>
-          <w:rFonts w:ascii="Times New Roman" w:hAnsi="Times New Roman" w:cs="Times New Roman"/>
-        </w:rPr>
-        <w:t>reat</w:t>
-      </w:r>
-      <w:r>
-        <w:rPr>
-          <w:rFonts w:ascii="Times New Roman" w:hAnsi="Times New Roman" w:cs="Times New Roman"/>
-        </w:rPr>
-        <w:t>ing</w:t>
-      </w:r>
-      <w:r>
-        <w:rPr>
-          <w:rFonts w:ascii="Times New Roman" w:hAnsi="Times New Roman" w:cs="Times New Roman"/>
-        </w:rPr>
-        <w:t xml:space="preserve"> and maintain</w:t>
-      </w:r>
-      <w:r>
-        <w:rPr>
-          <w:rFonts w:ascii="Times New Roman" w:hAnsi="Times New Roman" w:cs="Times New Roman"/>
-        </w:rPr>
-        <w:t>ing</w:t>
-      </w:r>
-      <w:r>
-        <w:rPr>
-          <w:rFonts w:ascii="Times New Roman" w:hAnsi="Times New Roman" w:cs="Times New Roman"/>
-        </w:rPr>
-        <w:t xml:space="preserve"> a library of common test automation functions in Java</w:t>
-      </w:r>
-      <w:r>
-        <w:rPr>
-          <w:rFonts w:ascii="Times New Roman" w:hAnsi="Times New Roman" w:cs="Times New Roman"/>
-        </w:rPr>
-        <w:t xml:space="preserve"> with a development team</w:t>
+        <w:t>Made improvements</w:t>
+      </w:r>
+      <w:r>
+        <w:rPr>
+          <w:rFonts w:ascii="Times New Roman" w:hAnsi="Times New Roman" w:cs="Times New Roman"/>
+        </w:rPr>
+        <w:t xml:space="preserve"> </w:t>
+      </w:r>
+      <w:r>
+        <w:rPr>
+          <w:rFonts w:ascii="Times New Roman" w:hAnsi="Times New Roman" w:cs="Times New Roman"/>
+        </w:rPr>
+        <w:t>to</w:t>
+      </w:r>
+      <w:r>
+        <w:rPr>
+          <w:rFonts w:ascii="Times New Roman" w:hAnsi="Times New Roman" w:cs="Times New Roman"/>
+        </w:rPr>
+        <w:t xml:space="preserve"> a</w:t>
+      </w:r>
+      <w:r>
+        <w:rPr>
+          <w:rFonts w:ascii="Times New Roman" w:hAnsi="Times New Roman" w:cs="Times New Roman"/>
+        </w:rPr>
+        <w:t>n existing DevOps dashboard to</w:t>
+      </w:r>
+      <w:r>
+        <w:rPr>
+          <w:rFonts w:ascii="Times New Roman" w:hAnsi="Times New Roman" w:cs="Times New Roman"/>
+        </w:rPr>
+        <w:t xml:space="preserve"> showcase metrics such as code coverage, deployment metric</w:t>
+      </w:r>
+      <w:r>
+        <w:rPr>
+          <w:rFonts w:ascii="Times New Roman" w:hAnsi="Times New Roman" w:cs="Times New Roman"/>
+        </w:rPr>
+        <w:t>s, application compliance, etc.</w:t>
+      </w:r>
+    </w:p>
+    <w:p>
+      <w:pPr>
+        <w:pStyle w:val="ListParagraph"/>
+        <w:ind w:left="1080"/>
+        <w:rPr>
+          <w:rFonts w:ascii="Times New Roman" w:hAnsi="Times New Roman" w:cs="Times New Roman"/>
+        </w:rPr>
+      </w:pPr>
+      <w:r>
+        <w:rPr>
+          <w:rFonts w:ascii="Times New Roman" w:hAnsi="Times New Roman" w:cs="Times New Roman"/>
+          <w:u w:val="single"/>
+        </w:rPr>
+        <w:t>Test Automation</w:t>
       </w:r>
     </w:p>
     <w:p>
@@ -486,7 +485,13 @@
         <w:rPr>
           <w:rFonts w:ascii="Times New Roman" w:hAnsi="Times New Roman" w:cs="Times New Roman"/>
         </w:rPr>
-        <w:t>Migrating Java applications from Ant to Maven builds and moving artifacts out of source control repositories into artifact repositories</w:t>
+        <w:t>Worked</w:t>
+      </w:r>
+      <w:r>
+        <w:rPr>
+          <w:rFonts w:ascii="Times New Roman" w:hAnsi="Times New Roman" w:cs="Times New Roman"/>
+        </w:rPr>
+        <w:t xml:space="preserve"> in a development team to create and maintain a library of common test automation functions in Java</w:t>
       </w:r>
     </w:p>
     <w:p>
@@ -504,7 +509,43 @@
         <w:rPr>
           <w:rFonts w:ascii="Times New Roman" w:hAnsi="Times New Roman" w:cs="Times New Roman"/>
         </w:rPr>
-        <w:t>Upgrading and configuring Java/Spring projects as needed</w:t>
+        <w:t>Migrated</w:t>
+      </w:r>
+      <w:r>
+        <w:rPr>
+          <w:rFonts w:ascii="Times New Roman" w:hAnsi="Times New Roman" w:cs="Times New Roman"/>
+        </w:rPr>
+        <w:t xml:space="preserve"> Java appli</w:t>
+      </w:r>
+      <w:r>
+        <w:rPr>
+          <w:rFonts w:ascii="Times New Roman" w:hAnsi="Times New Roman" w:cs="Times New Roman"/>
+        </w:rPr>
+        <w:t>cations from Ant to Maven,</w:t>
+      </w:r>
+      <w:r>
+        <w:rPr>
+          <w:rFonts w:ascii="Times New Roman" w:hAnsi="Times New Roman" w:cs="Times New Roman"/>
+        </w:rPr>
+        <w:t xml:space="preserve"> and </w:t>
+      </w:r>
+      <w:r>
+        <w:rPr>
+          <w:rFonts w:ascii="Times New Roman" w:hAnsi="Times New Roman" w:cs="Times New Roman"/>
+        </w:rPr>
+        <w:t>moved</w:t>
+      </w:r>
+      <w:r>
+        <w:rPr>
+          <w:rFonts w:ascii="Times New Roman" w:hAnsi="Times New Roman" w:cs="Times New Roman"/>
+        </w:rPr>
+        <w:t xml:space="preserve"> artifacts out of source control repositories into artifact repositories</w:t>
+      </w:r>
+      <w:r>
+        <w:rPr>
+          <w:rFonts w:ascii="Times New Roman" w:hAnsi="Times New Roman" w:cs="Times New Roman"/>
+        </w:rPr>
+        <w:t xml:space="preserve"> (Nexus, Artifactory)</w:t>
       </w:r>
     </w:p>
     <w:p>
@@ -522,8 +563,70 @@
         <w:rPr>
           <w:rFonts w:ascii="Times New Roman" w:hAnsi="Times New Roman" w:cs="Times New Roman"/>
         </w:rPr>
-        <w:t>Writing automated functional and regression tests based off of manual tests run by quality assurance engineers</w:t>
-      </w:r>
+        <w:t>Upgraded</w:t>
+      </w:r>
+      <w:r>
+        <w:rPr>
+          <w:rFonts w:ascii="Times New Roman" w:hAnsi="Times New Roman" w:cs="Times New Roman"/>
+        </w:rPr>
+        <w:t xml:space="preserve"> and </w:t>
+      </w:r>
+      <w:r>
+        <w:rPr>
+          <w:rFonts w:ascii="Times New Roman" w:hAnsi="Times New Roman" w:cs="Times New Roman"/>
+        </w:rPr>
+        <w:t>configured</w:t>
+      </w:r>
+      <w:r>
+        <w:rPr>
+          <w:rFonts w:ascii="Times New Roman" w:hAnsi="Times New Roman" w:cs="Times New Roman"/>
+        </w:rPr>
+        <w:t xml:space="preserve"> Java/Spring projects as needed</w:t>
+      </w:r>
+    </w:p>
+    <w:p>
+      <w:pPr>
+        <w:pStyle w:val="ListParagraph"/>
+        <w:numPr>
+          <w:ilvl w:val="0"/>
+          <w:numId w:val="21"/>
+        </w:numPr>
+        <w:rPr>
+          <w:rFonts w:ascii="Times New Roman" w:hAnsi="Times New Roman" w:cs="Times New Roman"/>
+        </w:rPr>
+      </w:pPr>
+      <w:r>
+        <w:rPr>
+          <w:rFonts w:ascii="Times New Roman" w:hAnsi="Times New Roman" w:cs="Times New Roman"/>
+        </w:rPr>
+        <w:t xml:space="preserve">Converted manual test cases into </w:t>
+      </w:r>
+      <w:r>
+        <w:rPr>
+          <w:rFonts w:ascii="Times New Roman" w:hAnsi="Times New Roman" w:cs="Times New Roman"/>
+        </w:rPr>
+        <w:t>auto</w:t>
+      </w:r>
+      <w:r>
+        <w:rPr>
+          <w:rFonts w:ascii="Times New Roman" w:hAnsi="Times New Roman" w:cs="Times New Roman"/>
+        </w:rPr>
+        <w:t xml:space="preserve">mated functional and regression tests, </w:t>
+      </w:r>
+      <w:r>
+        <w:rPr>
+          <w:rFonts w:ascii="Times New Roman" w:hAnsi="Times New Roman" w:cs="Times New Roman"/>
+        </w:rPr>
+        <w:t xml:space="preserve">and incorporated them into </w:t>
+      </w:r>
+      <w:r>
+        <w:rPr>
+          <w:rFonts w:ascii="Times New Roman" w:hAnsi="Times New Roman" w:cs="Times New Roman"/>
+        </w:rPr>
+        <w:t>existing CI/CD pipelines</w:t>
+      </w:r>
+      <w:bookmarkStart w:id="0" w:name="_GoBack"/>
+      <w:bookmarkEnd w:id="0"/>
     </w:p>
     <w:p>
       <w:pPr>
@@ -612,7 +715,19 @@
         <w:rPr>
           <w:rFonts w:ascii="Times New Roman" w:hAnsi="Times New Roman" w:cs="Times New Roman"/>
         </w:rPr>
-        <w:t>Object-Oriented Analysis &amp; Design, UNIX Essentials, Oracle 11g &amp; Data Modeling, Big Data,  Java/XML, The Spring Framework, Service Oriented Architecture, Developing Dynamic Web Applications, and C# Programming</w:t>
+        <w:t xml:space="preserve">Object-Oriented Analysis &amp; Design, UNIX Essentials, Oracle 11g &amp; Data Modeling, Big </w:t>
+      </w:r>
+      <w:r>
+        <w:rPr>
+          <w:rFonts w:ascii="Times New Roman" w:hAnsi="Times New Roman" w:cs="Times New Roman"/>
+        </w:rPr>
+        <w:t>Data, Java</w:t>
+      </w:r>
+      <w:r>
+        <w:rPr>
+          <w:rFonts w:ascii="Times New Roman" w:hAnsi="Times New Roman" w:cs="Times New Roman"/>
+        </w:rPr>
+        <w:t>/XML, The Spring Framework, Service Oriented Architecture, Developing Dynamic Web Applications, and C# Programming</w:t>
       </w:r>
     </w:p>
     <w:p>
@@ -630,55 +745,91 @@
         <w:rPr>
           <w:rFonts w:ascii="Times New Roman" w:hAnsi="Times New Roman" w:cs="Times New Roman"/>
         </w:rPr>
-        <w:t>Collaborated</w:t>
-      </w:r>
-      <w:r>
-        <w:rPr>
-          <w:rFonts w:ascii="Times New Roman" w:hAnsi="Times New Roman" w:cs="Times New Roman"/>
-        </w:rPr>
-        <w:t xml:space="preserve"> </w:t>
-      </w:r>
-      <w:r>
-        <w:rPr>
-          <w:rFonts w:ascii="Times New Roman" w:hAnsi="Times New Roman" w:cs="Times New Roman"/>
-        </w:rPr>
-        <w:t>with</w:t>
-      </w:r>
-      <w:r>
-        <w:rPr>
-          <w:rFonts w:ascii="Times New Roman" w:hAnsi="Times New Roman" w:cs="Times New Roman"/>
-        </w:rPr>
-        <w:t xml:space="preserve"> </w:t>
-      </w:r>
-      <w:r>
-        <w:rPr>
-          <w:rFonts w:ascii="Times New Roman" w:hAnsi="Times New Roman" w:cs="Times New Roman"/>
-        </w:rPr>
-        <w:t xml:space="preserve">Asset Management to </w:t>
-      </w:r>
-      <w:r>
-        <w:rPr>
-          <w:rFonts w:ascii="Times New Roman" w:hAnsi="Times New Roman" w:cs="Times New Roman"/>
-        </w:rPr>
-        <w:t>develop automated</w:t>
-      </w:r>
-      <w:r>
-        <w:rPr>
-          <w:rFonts w:ascii="Times New Roman" w:hAnsi="Times New Roman" w:cs="Times New Roman"/>
-        </w:rPr>
-        <w:t xml:space="preserve"> system for managing bi</w:t>
-      </w:r>
-      <w:r>
-        <w:rPr>
-          <w:rFonts w:ascii="Times New Roman" w:hAnsi="Times New Roman" w:cs="Times New Roman"/>
-        </w:rPr>
-        <w:t>g data in</w:t>
-      </w:r>
-      <w:r>
-        <w:rPr>
-          <w:rFonts w:ascii="Times New Roman" w:hAnsi="Times New Roman" w:cs="Times New Roman"/>
-        </w:rPr>
-        <w:t xml:space="preserve"> Hadoop Environment</w:t>
+        <w:t xml:space="preserve">Developed an automated system for Fidelity’s Asset Management division to </w:t>
+      </w:r>
+      <w:r>
+        <w:rPr>
+          <w:rFonts w:ascii="Times New Roman" w:hAnsi="Times New Roman" w:cs="Times New Roman"/>
+        </w:rPr>
+        <w:t xml:space="preserve">import, normalize, and store </w:t>
+      </w:r>
+      <w:r>
+        <w:rPr>
+          <w:rFonts w:ascii="Times New Roman" w:hAnsi="Times New Roman" w:cs="Times New Roman"/>
+        </w:rPr>
+        <w:t>bi</w:t>
+      </w:r>
+      <w:r>
+        <w:rPr>
+          <w:rFonts w:ascii="Times New Roman" w:hAnsi="Times New Roman" w:cs="Times New Roman"/>
+        </w:rPr>
+        <w:t>g data</w:t>
+      </w:r>
+      <w:r>
+        <w:rPr>
+          <w:rFonts w:ascii="Times New Roman" w:hAnsi="Times New Roman" w:cs="Times New Roman"/>
+        </w:rPr>
+        <w:t xml:space="preserve"> from credit rating agencies</w:t>
+      </w:r>
+      <w:r>
+        <w:rPr>
+          <w:rFonts w:ascii="Times New Roman" w:hAnsi="Times New Roman" w:cs="Times New Roman"/>
+        </w:rPr>
+        <w:t xml:space="preserve"> in</w:t>
+      </w:r>
+      <w:r>
+        <w:rPr>
+          <w:rFonts w:ascii="Times New Roman" w:hAnsi="Times New Roman" w:cs="Times New Roman"/>
+        </w:rPr>
+        <w:t>to a Hadoop e</w:t>
+      </w:r>
+      <w:r>
+        <w:rPr>
+          <w:rFonts w:ascii="Times New Roman" w:hAnsi="Times New Roman" w:cs="Times New Roman"/>
+        </w:rPr>
+        <w:t>nvironment</w:t>
+      </w:r>
+      <w:r>
+        <w:rPr>
+          <w:rFonts w:ascii="Times New Roman" w:hAnsi="Times New Roman" w:cs="Times New Roman"/>
+        </w:rPr>
+        <w:t xml:space="preserve">. This allowed </w:t>
+      </w:r>
+      <w:r>
+        <w:rPr>
+          <w:rFonts w:ascii="Times New Roman" w:hAnsi="Times New Roman" w:cs="Times New Roman"/>
+        </w:rPr>
+        <w:t>the firm</w:t>
+      </w:r>
+      <w:r>
+        <w:rPr>
+          <w:rFonts w:ascii="Times New Roman" w:hAnsi="Times New Roman" w:cs="Times New Roman"/>
+        </w:rPr>
+        <w:t xml:space="preserve"> to find credit rating mismatches between </w:t>
+      </w:r>
+      <w:r>
+        <w:rPr>
+          <w:rFonts w:ascii="Times New Roman" w:hAnsi="Times New Roman" w:cs="Times New Roman"/>
+        </w:rPr>
+        <w:t>those</w:t>
+      </w:r>
+      <w:r>
+        <w:rPr>
+          <w:rFonts w:ascii="Times New Roman" w:hAnsi="Times New Roman" w:cs="Times New Roman"/>
+        </w:rPr>
+        <w:t xml:space="preserve"> original ratings and data imported from credit rating aggregation services, potentially saving the company millions of dollars in </w:t>
+      </w:r>
+      <w:r>
+        <w:rPr>
+          <w:rFonts w:ascii="Times New Roman" w:hAnsi="Times New Roman" w:cs="Times New Roman"/>
+        </w:rPr>
+        <w:t xml:space="preserve">future </w:t>
+      </w:r>
+      <w:r>
+        <w:rPr>
+          <w:rFonts w:ascii="Times New Roman" w:hAnsi="Times New Roman" w:cs="Times New Roman"/>
+        </w:rPr>
+        <w:t>liabilities</w:t>
       </w:r>
     </w:p>
     <w:p>
@@ -790,27 +941,25 @@
         <w:rPr>
           <w:rFonts w:ascii="Times New Roman" w:hAnsi="Times New Roman" w:cs="Times New Roman"/>
         </w:rPr>
-        <w:t xml:space="preserve">Tested </w:t>
-      </w:r>
-      <w:proofErr w:type="spellStart"/>
-      <w:r>
-        <w:rPr>
-          <w:rFonts w:ascii="Times New Roman" w:hAnsi="Times New Roman" w:cs="Times New Roman"/>
-        </w:rPr>
-        <w:t>RESTful</w:t>
-      </w:r>
-      <w:proofErr w:type="spellEnd"/>
-      <w:r>
-        <w:rPr>
-          <w:rFonts w:ascii="Times New Roman" w:hAnsi="Times New Roman" w:cs="Times New Roman"/>
-        </w:rPr>
-        <w:t xml:space="preserve"> web services</w:t>
-      </w:r>
-      <w:r>
-        <w:rPr>
-          <w:rFonts w:ascii="Times New Roman" w:hAnsi="Times New Roman" w:cs="Times New Roman"/>
-        </w:rPr>
-        <w:t xml:space="preserve"> for security vulnerabilities, proper outputs, and overall responsiveness</w:t>
+        <w:t>Tested RESTful web services</w:t>
+      </w:r>
+      <w:r>
+        <w:rPr>
+          <w:rFonts w:ascii="Times New Roman" w:hAnsi="Times New Roman" w:cs="Times New Roman"/>
+        </w:rPr>
+        <w:t xml:space="preserve"> for security vulnerabilities, proper </w:t>
+      </w:r>
+      <w:r>
+        <w:rPr>
+          <w:rFonts w:ascii="Times New Roman" w:hAnsi="Times New Roman" w:cs="Times New Roman"/>
+        </w:rPr>
+        <w:t>inputs/</w:t>
+      </w:r>
+      <w:r>
+        <w:rPr>
+          <w:rFonts w:ascii="Times New Roman" w:hAnsi="Times New Roman" w:cs="Times New Roman"/>
+        </w:rPr>
+        <w:t>outputs, and overall responsiveness</w:t>
       </w:r>
     </w:p>
     <w:p>
@@ -824,7 +973,6 @@
           <w:rFonts w:ascii="Times New Roman" w:hAnsi="Times New Roman" w:cs="Times New Roman"/>
         </w:rPr>
       </w:pPr>
-      <w:proofErr w:type="spellStart"/>
       <w:r>
         <w:rPr>
           <w:rFonts w:ascii="Times New Roman" w:hAnsi="Times New Roman" w:cs="Times New Roman"/>
@@ -832,7 +980,6 @@
         </w:rPr>
         <w:t>Ayoka</w:t>
       </w:r>
-      <w:proofErr w:type="spellEnd"/>
       <w:r>
         <w:rPr>
           <w:rFonts w:ascii="Times New Roman" w:hAnsi="Times New Roman" w:cs="Times New Roman"/>
@@ -1000,15 +1147,14 @@
           <w:rFonts w:ascii="Times New Roman" w:hAnsi="Times New Roman" w:cs="Times New Roman"/>
           <w:i/>
         </w:rPr>
-        <w:t>Bachelor of Science in Computer Engineering (GPA: 3.094</w:t>
+        <w:t xml:space="preserve">Bachelor of Science in </w:t>
       </w:r>
       <w:r>
         <w:rPr>
           <w:rFonts w:ascii="Times New Roman" w:hAnsi="Times New Roman" w:cs="Times New Roman"/>
           <w:i/>
-          <w:iCs/>
-        </w:rPr>
-        <w:t xml:space="preserve"> /4.000)</w:t>
+        </w:rPr>
+        <w:t>Computer Engineering</w:t>
       </w:r>
       <w:r>
         <w:rPr>
@@ -1045,16 +1191,8 @@
         <w:rPr>
           <w:rFonts w:ascii="Times New Roman" w:hAnsi="Times New Roman" w:cs="Times New Roman"/>
         </w:rPr>
-        <w:t xml:space="preserve">, Team </w:t>
-      </w:r>
-      <w:proofErr w:type="spellStart"/>
-      <w:r>
-        <w:rPr>
-          <w:rFonts w:ascii="Times New Roman" w:hAnsi="Times New Roman" w:cs="Times New Roman"/>
-        </w:rPr>
-        <w:t>SmartGrass</w:t>
-      </w:r>
-      <w:proofErr w:type="spellEnd"/>
+        <w:t>, Team SmartGrass</w:t>
+      </w:r>
       <w:r>
         <w:rPr>
           <w:rFonts w:ascii="Times New Roman" w:hAnsi="Times New Roman" w:cs="Times New Roman"/>
@@ -1116,169 +1254,10 @@
         <w:t>Founding father of the Theta-Omega chapter of the Kappa Sigma Fraternity (November 2013 – May 2015)</w:t>
       </w:r>
     </w:p>
-    <w:p>
-      <w:pPr>
-        <w:pBdr>
-          <w:bottom w:val="single" w:sz="6" w:space="1" w:color="auto"/>
-        </w:pBdr>
-        <w:rPr>
-          <w:rFonts w:ascii="Times New Roman" w:hAnsi="Times New Roman" w:cs="Times New Roman"/>
-          <w:b/>
-          <w:sz w:val="24"/>
-          <w:szCs w:val="24"/>
-        </w:rPr>
-      </w:pPr>
-      <w:r>
-        <w:rPr>
-          <w:rFonts w:ascii="Times New Roman" w:hAnsi="Times New Roman" w:cs="Times New Roman"/>
-          <w:b/>
-          <w:sz w:val="24"/>
-          <w:szCs w:val="24"/>
-        </w:rPr>
-        <w:t>Technical Skills</w:t>
-      </w:r>
-    </w:p>
-    <w:p>
-      <w:pPr>
-        <w:pStyle w:val="ListParagraph"/>
-        <w:numPr>
-          <w:ilvl w:val="0"/>
-          <w:numId w:val="14"/>
-        </w:numPr>
-        <w:rPr>
-          <w:rFonts w:ascii="Times New Roman" w:hAnsi="Times New Roman" w:cs="Times New Roman"/>
-        </w:rPr>
-      </w:pPr>
-      <w:r>
-        <w:rPr>
-          <w:rFonts w:ascii="Times New Roman" w:hAnsi="Times New Roman" w:cs="Times New Roman"/>
-          <w:b/>
-        </w:rPr>
-        <w:t xml:space="preserve">Programming </w:t>
-      </w:r>
-      <w:r>
-        <w:rPr>
-          <w:rFonts w:ascii="Times New Roman" w:hAnsi="Times New Roman" w:cs="Times New Roman"/>
-          <w:b/>
-        </w:rPr>
-        <w:t>Languages:</w:t>
-      </w:r>
-      <w:r>
-        <w:rPr>
-          <w:rFonts w:ascii="Times New Roman" w:hAnsi="Times New Roman" w:cs="Times New Roman"/>
-        </w:rPr>
-        <w:t xml:space="preserve"> Java,</w:t>
-      </w:r>
-      <w:r>
-        <w:rPr>
-          <w:rFonts w:ascii="Times New Roman" w:hAnsi="Times New Roman" w:cs="Times New Roman"/>
-        </w:rPr>
-        <w:t xml:space="preserve"> C/C++,</w:t>
-      </w:r>
-      <w:r>
-        <w:rPr>
-          <w:rFonts w:ascii="Times New Roman" w:hAnsi="Times New Roman" w:cs="Times New Roman"/>
-        </w:rPr>
-        <w:t xml:space="preserve"> C#,  Python, Oracle SQL</w:t>
-      </w:r>
-      <w:r>
-        <w:rPr>
-          <w:rFonts w:ascii="Times New Roman" w:hAnsi="Times New Roman" w:cs="Times New Roman"/>
-        </w:rPr>
-        <w:t>, HTML5,</w:t>
-      </w:r>
-      <w:r>
-        <w:rPr>
-          <w:rFonts w:ascii="Times New Roman" w:hAnsi="Times New Roman" w:cs="Times New Roman"/>
-        </w:rPr>
-        <w:t xml:space="preserve"> </w:t>
-      </w:r>
-      <w:proofErr w:type="spellStart"/>
-      <w:r>
-        <w:rPr>
-          <w:rFonts w:ascii="Times New Roman" w:hAnsi="Times New Roman" w:cs="Times New Roman"/>
-        </w:rPr>
-        <w:t>Javascript</w:t>
-      </w:r>
-      <w:proofErr w:type="spellEnd"/>
-      <w:r>
-        <w:rPr>
-          <w:rFonts w:ascii="Times New Roman" w:hAnsi="Times New Roman" w:cs="Times New Roman"/>
-        </w:rPr>
-        <w:t>, CSS3, UNIX shell script</w:t>
-      </w:r>
-    </w:p>
-    <w:p>
-      <w:pPr>
-        <w:pStyle w:val="ListParagraph"/>
-        <w:numPr>
-          <w:ilvl w:val="0"/>
-          <w:numId w:val="14"/>
-        </w:numPr>
-        <w:rPr>
-          <w:rFonts w:ascii="Times New Roman" w:hAnsi="Times New Roman" w:cs="Times New Roman"/>
-        </w:rPr>
-      </w:pPr>
-      <w:r>
-        <w:rPr>
-          <w:rFonts w:ascii="Times New Roman" w:hAnsi="Times New Roman" w:cs="Times New Roman"/>
-          <w:b/>
-        </w:rPr>
-        <w:t>Software:</w:t>
-      </w:r>
-      <w:r>
-        <w:rPr>
-          <w:rFonts w:ascii="Times New Roman" w:hAnsi="Times New Roman" w:cs="Times New Roman"/>
-        </w:rPr>
-        <w:t xml:space="preserve"> </w:t>
-      </w:r>
-      <w:r>
-        <w:rPr>
-          <w:rFonts w:ascii="Times New Roman" w:hAnsi="Times New Roman" w:cs="Times New Roman"/>
-        </w:rPr>
-        <w:t xml:space="preserve">Eclipse/Spring Tool Suite, Visual Studio, Python IDE, Oracle SQL Developer, </w:t>
-      </w:r>
-      <w:proofErr w:type="spellStart"/>
-      <w:r>
-        <w:rPr>
-          <w:rFonts w:ascii="Times New Roman" w:hAnsi="Times New Roman" w:cs="Times New Roman"/>
-        </w:rPr>
-        <w:t>POSTman</w:t>
-      </w:r>
-      <w:proofErr w:type="spellEnd"/>
-      <w:r>
-        <w:rPr>
-          <w:rFonts w:ascii="Times New Roman" w:hAnsi="Times New Roman" w:cs="Times New Roman"/>
-        </w:rPr>
-        <w:t xml:space="preserve">, </w:t>
-      </w:r>
-      <w:proofErr w:type="spellStart"/>
-      <w:r>
-        <w:rPr>
-          <w:rFonts w:ascii="Times New Roman" w:hAnsi="Times New Roman" w:cs="Times New Roman"/>
-        </w:rPr>
-        <w:t>PuTTY</w:t>
-      </w:r>
-      <w:proofErr w:type="spellEnd"/>
-      <w:r>
-        <w:rPr>
-          <w:rFonts w:ascii="Times New Roman" w:hAnsi="Times New Roman" w:cs="Times New Roman"/>
-        </w:rPr>
-        <w:t>/</w:t>
-      </w:r>
-      <w:proofErr w:type="spellStart"/>
-      <w:r>
-        <w:rPr>
-          <w:rFonts w:ascii="Times New Roman" w:hAnsi="Times New Roman" w:cs="Times New Roman"/>
-        </w:rPr>
-        <w:t>OpenSSH</w:t>
-      </w:r>
-      <w:proofErr w:type="spellEnd"/>
-    </w:p>
     <w:sectPr>
-      <w:headerReference w:type="default" r:id="rId10"/>
-      <w:footerReference w:type="default" r:id="rId11"/>
-      <w:headerReference w:type="first" r:id="rId12"/>
+      <w:headerReference w:type="default" r:id="rId9"/>
+      <w:footerReference w:type="default" r:id="rId10"/>
+      <w:headerReference w:type="first" r:id="rId11"/>
       <w:pgSz w:w="12240" w:h="15840"/>
       <w:pgMar w:top="144" w:right="144" w:bottom="144" w:left="144" w:header="720" w:footer="720" w:gutter="0"/>
       <w:cols w:space="720"/>
@@ -1290,7 +1269,7 @@
 </file>
 
 <file path=word/endnotes.xml><?xml version="1.0" encoding="utf-8"?>
-<w:endnotes xmlns:wpc="http://schemas.microsoft.com/office/word/2010/wordprocessingCanvas" xmlns:mc="http://schemas.openxmlformats.org/markup-compatibility/2006" xmlns:o="urn:schemas-microsoft-com:office:office" xmlns:r="http://schemas.openxmlformats.org/officeDocument/2006/relationships" xmlns:m="http://schemas.openxmlformats.org/officeDocument/2006/math" xmlns:v="urn:schemas-microsoft-com:vml" xmlns:wp14="http://schemas.microsoft.com/office/word/2010/wordprocessingDrawing" xmlns:wp="http://schemas.openxmlformats.org/drawingml/2006/wordprocessingDrawing" xmlns:w10="urn:schemas-microsoft-com:office:word" xmlns:w="http://schemas.openxmlformats.org/wordprocessingml/2006/main" xmlns:w14="http://schemas.microsoft.com/office/word/2010/wordml" xmlns:wpg="http://schemas.microsoft.com/office/word/2010/wordprocessingGroup" xmlns:wpi="http://schemas.microsoft.com/office/word/2010/wordprocessingInk" xmlns:wne="http://schemas.microsoft.com/office/word/2006/wordml" xmlns:wps="http://schemas.microsoft.com/office/word/2010/wordprocessingShape" mc:Ignorable="w14 wp14">
+<w:endnotes xmlns:wpc="http://schemas.microsoft.com/office/word/2010/wordprocessingCanvas" xmlns:cx="http://schemas.microsoft.com/office/drawing/2014/chartex" xmlns:cx1="http://schemas.microsoft.com/office/drawing/2015/9/8/chartex" xmlns:cx2="http://schemas.microsoft.com/office/drawing/2015/10/21/chartex" xmlns:cx3="http://schemas.microsoft.com/office/drawing/2016/5/9/chartex" xmlns:cx4="http://schemas.microsoft.com/office/drawing/2016/5/10/chartex" xmlns:cx5="http://schemas.microsoft.com/office/drawing/2016/5/11/chartex" xmlns:mc="http://schemas.openxmlformats.org/markup-compatibility/2006" xmlns:o="urn:schemas-microsoft-com:office:office" xmlns:r="http://schemas.openxmlformats.org/officeDocument/2006/relationships" xmlns:m="http://schemas.openxmlformats.org/officeDocument/2006/math" xmlns:v="urn:schemas-microsoft-com:vml" xmlns:wp14="http://schemas.microsoft.com/office/word/2010/wordprocessingDrawing" xmlns:wp="http://schemas.openxmlformats.org/drawingml/2006/wordprocessingDrawing" xmlns:w10="urn:schemas-microsoft-com:office:word" xmlns:w="http://schemas.openxmlformats.org/wordprocessingml/2006/main" xmlns:w14="http://schemas.microsoft.com/office/word/2010/wordml" xmlns:w15="http://schemas.microsoft.com/office/word/2012/wordml" xmlns:w16se="http://schemas.microsoft.com/office/word/2015/wordml/symex" xmlns:wpg="http://schemas.microsoft.com/office/word/2010/wordprocessingGroup" xmlns:wpi="http://schemas.microsoft.com/office/word/2010/wordprocessingInk" xmlns:wne="http://schemas.microsoft.com/office/word/2006/wordml" xmlns:wps="http://schemas.microsoft.com/office/word/2010/wordprocessingShape" mc:Ignorable="w14 w15 w16se wp14">
   <w:endnote w:type="separator" w:id="-1">
     <w:p>
       <w:pPr>
@@ -1315,7 +1294,7 @@
 </file>
 
 <file path=word/footer1.xml><?xml version="1.0" encoding="utf-8"?>
-<w:ftr xmlns:wpc="http://schemas.microsoft.com/office/word/2010/wordprocessingCanvas" xmlns:mc="http://schemas.openxmlformats.org/markup-compatibility/2006" xmlns:o="urn:schemas-microsoft-com:office:office" xmlns:r="http://schemas.openxmlformats.org/officeDocument/2006/relationships" xmlns:m="http://schemas.openxmlformats.org/officeDocument/2006/math" xmlns:v="urn:schemas-microsoft-com:vml" xmlns:wp14="http://schemas.microsoft.com/office/word/2010/wordprocessingDrawing" xmlns:wp="http://schemas.openxmlformats.org/drawingml/2006/wordprocessingDrawing" xmlns:w10="urn:schemas-microsoft-com:office:word" xmlns:w="http://schemas.openxmlformats.org/wordprocessingml/2006/main" xmlns:w14="http://schemas.microsoft.com/office/word/2010/wordml" xmlns:wpg="http://schemas.microsoft.com/office/word/2010/wordprocessingGroup" xmlns:wpi="http://schemas.microsoft.com/office/word/2010/wordprocessingInk" xmlns:wne="http://schemas.microsoft.com/office/word/2006/wordml" xmlns:wps="http://schemas.microsoft.com/office/word/2010/wordprocessingShape" mc:Ignorable="w14 wp14">
+<w:ftr xmlns:wpc="http://schemas.microsoft.com/office/word/2010/wordprocessingCanvas" xmlns:cx="http://schemas.microsoft.com/office/drawing/2014/chartex" xmlns:cx1="http://schemas.microsoft.com/office/drawing/2015/9/8/chartex" xmlns:cx2="http://schemas.microsoft.com/office/drawing/2015/10/21/chartex" xmlns:cx3="http://schemas.microsoft.com/office/drawing/2016/5/9/chartex" xmlns:cx4="http://schemas.microsoft.com/office/drawing/2016/5/10/chartex" xmlns:cx5="http://schemas.microsoft.com/office/drawing/2016/5/11/chartex" xmlns:mc="http://schemas.openxmlformats.org/markup-compatibility/2006" xmlns:o="urn:schemas-microsoft-com:office:office" xmlns:r="http://schemas.openxmlformats.org/officeDocument/2006/relationships" xmlns:m="http://schemas.openxmlformats.org/officeDocument/2006/math" xmlns:v="urn:schemas-microsoft-com:vml" xmlns:wp14="http://schemas.microsoft.com/office/word/2010/wordprocessingDrawing" xmlns:wp="http://schemas.openxmlformats.org/drawingml/2006/wordprocessingDrawing" xmlns:w10="urn:schemas-microsoft-com:office:word" xmlns:w="http://schemas.openxmlformats.org/wordprocessingml/2006/main" xmlns:w14="http://schemas.microsoft.com/office/word/2010/wordml" xmlns:w15="http://schemas.microsoft.com/office/word/2012/wordml" xmlns:w16se="http://schemas.microsoft.com/office/word/2015/wordml/symex" xmlns:wpg="http://schemas.microsoft.com/office/word/2010/wordprocessingGroup" xmlns:wpi="http://schemas.microsoft.com/office/word/2010/wordprocessingInk" xmlns:wne="http://schemas.microsoft.com/office/word/2006/wordml" xmlns:wps="http://schemas.microsoft.com/office/word/2010/wordprocessingShape" mc:Ignorable="w14 w15 w16se wp14">
   <w:sdt>
     <w:sdtPr>
       <w:id w:val="-1432198969"/>
@@ -1368,7 +1347,7 @@
 </file>
 
 <file path=word/footnotes.xml><?xml version="1.0" encoding="utf-8"?>
-<w:footnotes xmlns:wpc="http://schemas.microsoft.com/office/word/2010/wordprocessingCanvas" xmlns:mc="http://schemas.openxmlformats.org/markup-compatibility/2006" xmlns:o="urn:schemas-microsoft-com:office:office" xmlns:r="http://schemas.openxmlformats.org/officeDocument/2006/relationships" xmlns:m="http://schemas.openxmlformats.org/officeDocument/2006/math" xmlns:v="urn:schemas-microsoft-com:vml" xmlns:wp14="http://schemas.microsoft.com/office/word/2010/wordprocessingDrawing" xmlns:wp="http://schemas.openxmlformats.org/drawingml/2006/wordprocessingDrawing" xmlns:w10="urn:schemas-microsoft-com:office:word" xmlns:w="http://schemas.openxmlformats.org/wordprocessingml/2006/main" xmlns:w14="http://schemas.microsoft.com/office/word/2010/wordml" xmlns:wpg="http://schemas.microsoft.com/office/word/2010/wordprocessingGroup" xmlns:wpi="http://schemas.microsoft.com/office/word/2010/wordprocessingInk" xmlns:wne="http://schemas.microsoft.com/office/word/2006/wordml" xmlns:wps="http://schemas.microsoft.com/office/word/2010/wordprocessingShape" mc:Ignorable="w14 wp14">
+<w:footnotes xmlns:wpc="http://schemas.microsoft.com/office/word/2010/wordprocessingCanvas" xmlns:cx="http://schemas.microsoft.com/office/drawing/2014/chartex" xmlns:cx1="http://schemas.microsoft.com/office/drawing/2015/9/8/chartex" xmlns:cx2="http://schemas.microsoft.com/office/drawing/2015/10/21/chartex" xmlns:cx3="http://schemas.microsoft.com/office/drawing/2016/5/9/chartex" xmlns:cx4="http://schemas.microsoft.com/office/drawing/2016/5/10/chartex" xmlns:cx5="http://schemas.microsoft.com/office/drawing/2016/5/11/chartex" xmlns:mc="http://schemas.openxmlformats.org/markup-compatibility/2006" xmlns:o="urn:schemas-microsoft-com:office:office" xmlns:r="http://schemas.openxmlformats.org/officeDocument/2006/relationships" xmlns:m="http://schemas.openxmlformats.org/officeDocument/2006/math" xmlns:v="urn:schemas-microsoft-com:vml" xmlns:wp14="http://schemas.microsoft.com/office/word/2010/wordprocessingDrawing" xmlns:wp="http://schemas.openxmlformats.org/drawingml/2006/wordprocessingDrawing" xmlns:w10="urn:schemas-microsoft-com:office:word" xmlns:w="http://schemas.openxmlformats.org/wordprocessingml/2006/main" xmlns:w14="http://schemas.microsoft.com/office/word/2010/wordml" xmlns:w15="http://schemas.microsoft.com/office/word/2012/wordml" xmlns:w16se="http://schemas.microsoft.com/office/word/2015/wordml/symex" xmlns:wpg="http://schemas.microsoft.com/office/word/2010/wordprocessingGroup" xmlns:wpi="http://schemas.microsoft.com/office/word/2010/wordprocessingInk" xmlns:wne="http://schemas.microsoft.com/office/word/2006/wordml" xmlns:wps="http://schemas.microsoft.com/office/word/2010/wordprocessingShape" mc:Ignorable="w14 w15 w16se wp14">
   <w:footnote w:type="separator" w:id="-1">
     <w:p>
       <w:pPr>
@@ -1393,7 +1372,7 @@
 </file>
 
 <file path=word/header1.xml><?xml version="1.0" encoding="utf-8"?>
-<w:hdr xmlns:wpc="http://schemas.microsoft.com/office/word/2010/wordprocessingCanvas" xmlns:mc="http://schemas.openxmlformats.org/markup-compatibility/2006" xmlns:o="urn:schemas-microsoft-com:office:office" xmlns:r="http://schemas.openxmlformats.org/officeDocument/2006/relationships" xmlns:m="http://schemas.openxmlformats.org/officeDocument/2006/math" xmlns:v="urn:schemas-microsoft-com:vml" xmlns:wp14="http://schemas.microsoft.com/office/word/2010/wordprocessingDrawing" xmlns:wp="http://schemas.openxmlformats.org/drawingml/2006/wordprocessingDrawing" xmlns:w10="urn:schemas-microsoft-com:office:word" xmlns:w="http://schemas.openxmlformats.org/wordprocessingml/2006/main" xmlns:w14="http://schemas.microsoft.com/office/word/2010/wordml" xmlns:wpg="http://schemas.microsoft.com/office/word/2010/wordprocessingGroup" xmlns:wpi="http://schemas.microsoft.com/office/word/2010/wordprocessingInk" xmlns:wne="http://schemas.microsoft.com/office/word/2006/wordml" xmlns:wps="http://schemas.microsoft.com/office/word/2010/wordprocessingShape" mc:Ignorable="w14 wp14">
+<w:hdr xmlns:wpc="http://schemas.microsoft.com/office/word/2010/wordprocessingCanvas" xmlns:cx="http://schemas.microsoft.com/office/drawing/2014/chartex" xmlns:cx1="http://schemas.microsoft.com/office/drawing/2015/9/8/chartex" xmlns:cx2="http://schemas.microsoft.com/office/drawing/2015/10/21/chartex" xmlns:cx3="http://schemas.microsoft.com/office/drawing/2016/5/9/chartex" xmlns:cx4="http://schemas.microsoft.com/office/drawing/2016/5/10/chartex" xmlns:cx5="http://schemas.microsoft.com/office/drawing/2016/5/11/chartex" xmlns:mc="http://schemas.openxmlformats.org/markup-compatibility/2006" xmlns:o="urn:schemas-microsoft-com:office:office" xmlns:r="http://schemas.openxmlformats.org/officeDocument/2006/relationships" xmlns:m="http://schemas.openxmlformats.org/officeDocument/2006/math" xmlns:v="urn:schemas-microsoft-com:vml" xmlns:wp14="http://schemas.microsoft.com/office/word/2010/wordprocessingDrawing" xmlns:wp="http://schemas.openxmlformats.org/drawingml/2006/wordprocessingDrawing" xmlns:w10="urn:schemas-microsoft-com:office:word" xmlns:w="http://schemas.openxmlformats.org/wordprocessingml/2006/main" xmlns:w14="http://schemas.microsoft.com/office/word/2010/wordml" xmlns:w15="http://schemas.microsoft.com/office/word/2012/wordml" xmlns:w16se="http://schemas.microsoft.com/office/word/2015/wordml/symex" xmlns:wpg="http://schemas.microsoft.com/office/word/2010/wordprocessingGroup" xmlns:wpi="http://schemas.microsoft.com/office/word/2010/wordprocessingInk" xmlns:wne="http://schemas.microsoft.com/office/word/2006/wordml" xmlns:wps="http://schemas.microsoft.com/office/word/2010/wordprocessingShape" mc:Ignorable="w14 w15 w16se wp14">
   <w:p>
     <w:pPr>
       <w:pStyle w:val="Footer"/>
@@ -1414,7 +1393,7 @@
 </file>
 
 <file path=word/header2.xml><?xml version="1.0" encoding="utf-8"?>
-<w:hdr xmlns:wpc="http://schemas.microsoft.com/office/word/2010/wordprocessingCanvas" xmlns:mc="http://schemas.openxmlformats.org/markup-compatibility/2006" xmlns:o="urn:schemas-microsoft-com:office:office" xmlns:r="http://schemas.openxmlformats.org/officeDocument/2006/relationships" xmlns:m="http://schemas.openxmlformats.org/officeDocument/2006/math" xmlns:v="urn:schemas-microsoft-com:vml" xmlns:wp14="http://schemas.microsoft.com/office/word/2010/wordprocessingDrawing" xmlns:wp="http://schemas.openxmlformats.org/drawingml/2006/wordprocessingDrawing" xmlns:w10="urn:schemas-microsoft-com:office:word" xmlns:w="http://schemas.openxmlformats.org/wordprocessingml/2006/main" xmlns:w14="http://schemas.microsoft.com/office/word/2010/wordml" xmlns:wpg="http://schemas.microsoft.com/office/word/2010/wordprocessingGroup" xmlns:wpi="http://schemas.microsoft.com/office/word/2010/wordprocessingInk" xmlns:wne="http://schemas.microsoft.com/office/word/2006/wordml" xmlns:wps="http://schemas.microsoft.com/office/word/2010/wordprocessingShape" mc:Ignorable="w14 wp14">
+<w:hdr xmlns:wpc="http://schemas.microsoft.com/office/word/2010/wordprocessingCanvas" xmlns:cx="http://schemas.microsoft.com/office/drawing/2014/chartex" xmlns:cx1="http://schemas.microsoft.com/office/drawing/2015/9/8/chartex" xmlns:cx2="http://schemas.microsoft.com/office/drawing/2015/10/21/chartex" xmlns:cx3="http://schemas.microsoft.com/office/drawing/2016/5/9/chartex" xmlns:cx4="http://schemas.microsoft.com/office/drawing/2016/5/10/chartex" xmlns:cx5="http://schemas.microsoft.com/office/drawing/2016/5/11/chartex" xmlns:mc="http://schemas.openxmlformats.org/markup-compatibility/2006" xmlns:o="urn:schemas-microsoft-com:office:office" xmlns:r="http://schemas.openxmlformats.org/officeDocument/2006/relationships" xmlns:m="http://schemas.openxmlformats.org/officeDocument/2006/math" xmlns:v="urn:schemas-microsoft-com:vml" xmlns:wp14="http://schemas.microsoft.com/office/word/2010/wordprocessingDrawing" xmlns:wp="http://schemas.openxmlformats.org/drawingml/2006/wordprocessingDrawing" xmlns:w10="urn:schemas-microsoft-com:office:word" xmlns:w="http://schemas.openxmlformats.org/wordprocessingml/2006/main" xmlns:w14="http://schemas.microsoft.com/office/word/2010/wordml" xmlns:w15="http://schemas.microsoft.com/office/word/2012/wordml" xmlns:w16se="http://schemas.microsoft.com/office/word/2015/wordml/symex" xmlns:wpg="http://schemas.microsoft.com/office/word/2010/wordprocessingGroup" xmlns:wpi="http://schemas.microsoft.com/office/word/2010/wordprocessingInk" xmlns:wne="http://schemas.microsoft.com/office/word/2006/wordml" xmlns:wps="http://schemas.microsoft.com/office/word/2010/wordprocessingShape" mc:Ignorable="w14 w15 w16se wp14">
   <w:tbl>
     <w:tblPr>
       <w:tblStyle w:val="TableGrid"/>
@@ -1452,7 +1431,6 @@
               <w:szCs w:val="44"/>
             </w:rPr>
           </w:pPr>
-          <w:proofErr w:type="spellStart"/>
           <w:r>
             <w:rPr>
               <w:rFonts w:asciiTheme="majorHAnsi" w:hAnsiTheme="majorHAnsi" w:cs="Times New Roman"/>
@@ -1461,18 +1439,7 @@
               <w:sz w:val="56"/>
               <w:szCs w:val="44"/>
             </w:rPr>
-            <w:t>Belachew</w:t>
-          </w:r>
-          <w:proofErr w:type="spellEnd"/>
-          <w:r>
-            <w:rPr>
-              <w:rFonts w:asciiTheme="majorHAnsi" w:hAnsiTheme="majorHAnsi" w:cs="Times New Roman"/>
-              <w:b/>
-              <w:i/>
-              <w:sz w:val="56"/>
-              <w:szCs w:val="44"/>
-            </w:rPr>
-            <w:t xml:space="preserve"> Haile-Mariam</w:t>
+            <w:t>Belachew Haile-Mariam</w:t>
           </w:r>
         </w:p>
       </w:tc>
@@ -1490,13 +1457,17 @@
               <w:szCs w:val="24"/>
             </w:rPr>
           </w:pPr>
-          <w:r>
-            <w:rPr>
-              <w:rFonts w:ascii="Times New Roman" w:hAnsi="Times New Roman" w:cs="Times New Roman"/>
-              <w:szCs w:val="24"/>
-            </w:rPr>
-            <w:t>belachewhm.github.io</w:t>
-          </w:r>
+          <w:hyperlink r:id="rId1" w:history="1">
+            <w:r>
+              <w:rPr>
+                <w:rStyle w:val="Hyperlink"/>
+                <w:rFonts w:ascii="Times New Roman" w:hAnsi="Times New Roman" w:cs="Times New Roman"/>
+                <w:szCs w:val="24"/>
+                <w:u w:val="none"/>
+              </w:rPr>
+              <w:t>belachewhm.github.io</w:t>
+            </w:r>
+          </w:hyperlink>
           <w:r>
             <w:rPr>
               <w:rFonts w:ascii="Times New Roman" w:hAnsi="Times New Roman" w:cs="Times New Roman"/>
@@ -1534,8 +1505,8 @@
 </file>
 
 <file path=word/numbering.xml><?xml version="1.0" encoding="utf-8"?>
-<w:numbering xmlns:wpc="http://schemas.microsoft.com/office/word/2010/wordprocessingCanvas" xmlns:mc="http://schemas.openxmlformats.org/markup-compatibility/2006" xmlns:o="urn:schemas-microsoft-com:office:office" xmlns:r="http://schemas.openxmlformats.org/officeDocument/2006/relationships" xmlns:m="http://schemas.openxmlformats.org/officeDocument/2006/math" xmlns:v="urn:schemas-microsoft-com:vml" xmlns:wp14="http://schemas.microsoft.com/office/word/2010/wordprocessingDrawing" xmlns:wp="http://schemas.openxmlformats.org/drawingml/2006/wordprocessingDrawing" xmlns:w10="urn:schemas-microsoft-com:office:word" xmlns:w="http://schemas.openxmlformats.org/wordprocessingml/2006/main" xmlns:w14="http://schemas.microsoft.com/office/word/2010/wordml" xmlns:wpg="http://schemas.microsoft.com/office/word/2010/wordprocessingGroup" xmlns:wpi="http://schemas.microsoft.com/office/word/2010/wordprocessingInk" xmlns:wne="http://schemas.microsoft.com/office/word/2006/wordml" xmlns:wps="http://schemas.microsoft.com/office/word/2010/wordprocessingShape" mc:Ignorable="w14 wp14">
-  <w:abstractNum w:abstractNumId="0">
+<w:numbering xmlns:wpc="http://schemas.microsoft.com/office/word/2010/wordprocessingCanvas" xmlns:cx="http://schemas.microsoft.com/office/drawing/2014/chartex" xmlns:cx1="http://schemas.microsoft.com/office/drawing/2015/9/8/chartex" xmlns:cx2="http://schemas.microsoft.com/office/drawing/2015/10/21/chartex" xmlns:cx3="http://schemas.microsoft.com/office/drawing/2016/5/9/chartex" xmlns:cx4="http://schemas.microsoft.com/office/drawing/2016/5/10/chartex" xmlns:cx5="http://schemas.microsoft.com/office/drawing/2016/5/11/chartex" xmlns:mc="http://schemas.openxmlformats.org/markup-compatibility/2006" xmlns:o="urn:schemas-microsoft-com:office:office" xmlns:r="http://schemas.openxmlformats.org/officeDocument/2006/relationships" xmlns:m="http://schemas.openxmlformats.org/officeDocument/2006/math" xmlns:v="urn:schemas-microsoft-com:vml" xmlns:wp14="http://schemas.microsoft.com/office/word/2010/wordprocessingDrawing" xmlns:wp="http://schemas.openxmlformats.org/drawingml/2006/wordprocessingDrawing" xmlns:w10="urn:schemas-microsoft-com:office:word" xmlns:w="http://schemas.openxmlformats.org/wordprocessingml/2006/main" xmlns:w14="http://schemas.microsoft.com/office/word/2010/wordml" xmlns:w15="http://schemas.microsoft.com/office/word/2012/wordml" xmlns:w16se="http://schemas.microsoft.com/office/word/2015/wordml/symex" xmlns:wpg="http://schemas.microsoft.com/office/word/2010/wordprocessingGroup" xmlns:wpi="http://schemas.microsoft.com/office/word/2010/wordprocessingInk" xmlns:wne="http://schemas.microsoft.com/office/word/2006/wordml" xmlns:wps="http://schemas.microsoft.com/office/word/2010/wordprocessingShape" mc:Ignorable="w14 w15 w16se wp14">
+  <w:abstractNum w:abstractNumId="0" w15:restartNumberingAfterBreak="0">
     <w:nsid w:val="0793374C"/>
     <w:multiLevelType w:val="hybridMultilevel"/>
     <w:tmpl w:val="55B2EB64"/>
@@ -1648,7 +1619,7 @@
       </w:rPr>
     </w:lvl>
   </w:abstractNum>
-  <w:abstractNum w:abstractNumId="1">
+  <w:abstractNum w:abstractNumId="1" w15:restartNumberingAfterBreak="0">
     <w:nsid w:val="087E7469"/>
     <w:multiLevelType w:val="hybridMultilevel"/>
     <w:tmpl w:val="5282C3C4"/>
@@ -1761,7 +1732,7 @@
       </w:rPr>
     </w:lvl>
   </w:abstractNum>
-  <w:abstractNum w:abstractNumId="2">
+  <w:abstractNum w:abstractNumId="2" w15:restartNumberingAfterBreak="0">
     <w:nsid w:val="092D2C85"/>
     <w:multiLevelType w:val="hybridMultilevel"/>
     <w:tmpl w:val="A03E142A"/>
@@ -1874,7 +1845,7 @@
       </w:rPr>
     </w:lvl>
   </w:abstractNum>
-  <w:abstractNum w:abstractNumId="3">
+  <w:abstractNum w:abstractNumId="3" w15:restartNumberingAfterBreak="0">
     <w:nsid w:val="0958290E"/>
     <w:multiLevelType w:val="hybridMultilevel"/>
     <w:tmpl w:val="51C0BF36"/>
@@ -1987,7 +1958,7 @@
       </w:rPr>
     </w:lvl>
   </w:abstractNum>
-  <w:abstractNum w:abstractNumId="4">
+  <w:abstractNum w:abstractNumId="4" w15:restartNumberingAfterBreak="0">
     <w:nsid w:val="1F495ED3"/>
     <w:multiLevelType w:val="hybridMultilevel"/>
     <w:tmpl w:val="FF8C37F4"/>
@@ -2100,7 +2071,7 @@
       </w:rPr>
     </w:lvl>
   </w:abstractNum>
-  <w:abstractNum w:abstractNumId="5">
+  <w:abstractNum w:abstractNumId="5" w15:restartNumberingAfterBreak="0">
     <w:nsid w:val="23DE3ABA"/>
     <w:multiLevelType w:val="hybridMultilevel"/>
     <w:tmpl w:val="6ADCED28"/>
@@ -2213,7 +2184,7 @@
       </w:rPr>
     </w:lvl>
   </w:abstractNum>
-  <w:abstractNum w:abstractNumId="6">
+  <w:abstractNum w:abstractNumId="6" w15:restartNumberingAfterBreak="0">
     <w:nsid w:val="24370AF6"/>
     <w:multiLevelType w:val="hybridMultilevel"/>
     <w:tmpl w:val="042C7B7A"/>
@@ -2326,7 +2297,7 @@
       </w:rPr>
     </w:lvl>
   </w:abstractNum>
-  <w:abstractNum w:abstractNumId="7">
+  <w:abstractNum w:abstractNumId="7" w15:restartNumberingAfterBreak="0">
     <w:nsid w:val="266E0093"/>
     <w:multiLevelType w:val="hybridMultilevel"/>
     <w:tmpl w:val="D390C4EC"/>
@@ -2439,7 +2410,7 @@
       </w:rPr>
     </w:lvl>
   </w:abstractNum>
-  <w:abstractNum w:abstractNumId="8">
+  <w:abstractNum w:abstractNumId="8" w15:restartNumberingAfterBreak="0">
     <w:nsid w:val="2EA10514"/>
     <w:multiLevelType w:val="hybridMultilevel"/>
     <w:tmpl w:val="BE1CE7FC"/>
@@ -2552,7 +2523,7 @@
       </w:rPr>
     </w:lvl>
   </w:abstractNum>
-  <w:abstractNum w:abstractNumId="9">
+  <w:abstractNum w:abstractNumId="9" w15:restartNumberingAfterBreak="0">
     <w:nsid w:val="2EE66C29"/>
     <w:multiLevelType w:val="hybridMultilevel"/>
     <w:tmpl w:val="0A08331A"/>
@@ -2665,7 +2636,7 @@
       </w:rPr>
     </w:lvl>
   </w:abstractNum>
-  <w:abstractNum w:abstractNumId="10">
+  <w:abstractNum w:abstractNumId="10" w15:restartNumberingAfterBreak="0">
     <w:nsid w:val="3274377A"/>
     <w:multiLevelType w:val="hybridMultilevel"/>
     <w:tmpl w:val="FC307AA4"/>
@@ -2778,7 +2749,7 @@
       </w:rPr>
     </w:lvl>
   </w:abstractNum>
-  <w:abstractNum w:abstractNumId="11">
+  <w:abstractNum w:abstractNumId="11" w15:restartNumberingAfterBreak="0">
     <w:nsid w:val="36ED5C5C"/>
     <w:multiLevelType w:val="hybridMultilevel"/>
     <w:tmpl w:val="15E450E8"/>
@@ -2891,7 +2862,7 @@
       </w:rPr>
     </w:lvl>
   </w:abstractNum>
-  <w:abstractNum w:abstractNumId="12">
+  <w:abstractNum w:abstractNumId="12" w15:restartNumberingAfterBreak="0">
     <w:nsid w:val="3A737E86"/>
     <w:multiLevelType w:val="hybridMultilevel"/>
     <w:tmpl w:val="410E2CCA"/>
@@ -3004,7 +2975,7 @@
       </w:rPr>
     </w:lvl>
   </w:abstractNum>
-  <w:abstractNum w:abstractNumId="13">
+  <w:abstractNum w:abstractNumId="13" w15:restartNumberingAfterBreak="0">
     <w:nsid w:val="4A5321D0"/>
     <w:multiLevelType w:val="hybridMultilevel"/>
     <w:tmpl w:val="D992504A"/>
@@ -3117,7 +3088,7 @@
       </w:rPr>
     </w:lvl>
   </w:abstractNum>
-  <w:abstractNum w:abstractNumId="14">
+  <w:abstractNum w:abstractNumId="14" w15:restartNumberingAfterBreak="0">
     <w:nsid w:val="4B6659AD"/>
     <w:multiLevelType w:val="hybridMultilevel"/>
     <w:tmpl w:val="F966861A"/>
@@ -3230,7 +3201,7 @@
       </w:rPr>
     </w:lvl>
   </w:abstractNum>
-  <w:abstractNum w:abstractNumId="15">
+  <w:abstractNum w:abstractNumId="15" w15:restartNumberingAfterBreak="0">
     <w:nsid w:val="4D225E0F"/>
     <w:multiLevelType w:val="hybridMultilevel"/>
     <w:tmpl w:val="55CABAB0"/>
@@ -3343,7 +3314,7 @@
       </w:rPr>
     </w:lvl>
   </w:abstractNum>
-  <w:abstractNum w:abstractNumId="16">
+  <w:abstractNum w:abstractNumId="16" w15:restartNumberingAfterBreak="0">
     <w:nsid w:val="5E610CAA"/>
     <w:multiLevelType w:val="hybridMultilevel"/>
     <w:tmpl w:val="F9EA4868"/>
@@ -3456,7 +3427,7 @@
       </w:rPr>
     </w:lvl>
   </w:abstractNum>
-  <w:abstractNum w:abstractNumId="17">
+  <w:abstractNum w:abstractNumId="17" w15:restartNumberingAfterBreak="0">
     <w:nsid w:val="6BE50BC8"/>
     <w:multiLevelType w:val="hybridMultilevel"/>
     <w:tmpl w:val="290E58A8"/>
@@ -3569,7 +3540,7 @@
       </w:rPr>
     </w:lvl>
   </w:abstractNum>
-  <w:abstractNum w:abstractNumId="18">
+  <w:abstractNum w:abstractNumId="18" w15:restartNumberingAfterBreak="0">
     <w:nsid w:val="78412FCF"/>
     <w:multiLevelType w:val="hybridMultilevel"/>
     <w:tmpl w:val="8E165BD6"/>
@@ -3682,7 +3653,7 @@
       </w:rPr>
     </w:lvl>
   </w:abstractNum>
-  <w:abstractNum w:abstractNumId="19">
+  <w:abstractNum w:abstractNumId="19" w15:restartNumberingAfterBreak="0">
     <w:nsid w:val="7B4D11DE"/>
     <w:multiLevelType w:val="hybridMultilevel"/>
     <w:tmpl w:val="9C085858"/>
@@ -3795,7 +3766,7 @@
       </w:rPr>
     </w:lvl>
   </w:abstractNum>
-  <w:abstractNum w:abstractNumId="20">
+  <w:abstractNum w:abstractNumId="20" w15:restartNumberingAfterBreak="0">
     <w:nsid w:val="7D7F425C"/>
     <w:multiLevelType w:val="hybridMultilevel"/>
     <w:tmpl w:val="1C9CE7CE"/>
@@ -3975,7 +3946,7 @@
 </file>
 
 <file path=word/styles.xml><?xml version="1.0" encoding="utf-8"?>
-<w:styles xmlns:mc="http://schemas.openxmlformats.org/markup-compatibility/2006" xmlns:r="http://schemas.openxmlformats.org/officeDocument/2006/relationships" xmlns:w="http://schemas.openxmlformats.org/wordprocessingml/2006/main" xmlns:w14="http://schemas.microsoft.com/office/word/2010/wordml" mc:Ignorable="w14">
+<w:styles xmlns:mc="http://schemas.openxmlformats.org/markup-compatibility/2006" xmlns:r="http://schemas.openxmlformats.org/officeDocument/2006/relationships" xmlns:w="http://schemas.openxmlformats.org/wordprocessingml/2006/main" xmlns:w14="http://schemas.microsoft.com/office/word/2010/wordml" xmlns:w15="http://schemas.microsoft.com/office/word/2012/wordml" xmlns:w16se="http://schemas.microsoft.com/office/word/2015/wordml/symex" mc:Ignorable="w14 w15 w16se">
   <w:docDefaults>
     <w:rPrDefault>
       <w:rPr>
@@ -3991,144 +3962,381 @@
       </w:pPr>
     </w:pPrDefault>
   </w:docDefaults>
-  <w:latentStyles w:defLockedState="0" w:defUIPriority="99" w:defSemiHidden="1" w:defUnhideWhenUsed="1" w:defQFormat="0" w:count="267">
-    <w:lsdException w:name="Normal" w:semiHidden="0" w:uiPriority="0" w:unhideWhenUsed="0" w:qFormat="1"/>
-    <w:lsdException w:name="heading 1" w:semiHidden="0" w:uiPriority="9" w:unhideWhenUsed="0" w:qFormat="1"/>
-    <w:lsdException w:name="heading 2" w:uiPriority="9" w:qFormat="1"/>
-    <w:lsdException w:name="heading 3" w:uiPriority="9" w:qFormat="1"/>
-    <w:lsdException w:name="heading 4" w:uiPriority="9" w:qFormat="1"/>
-    <w:lsdException w:name="heading 5" w:uiPriority="9" w:qFormat="1"/>
-    <w:lsdException w:name="heading 6" w:uiPriority="9" w:qFormat="1"/>
-    <w:lsdException w:name="heading 7" w:uiPriority="9" w:qFormat="1"/>
-    <w:lsdException w:name="heading 8" w:uiPriority="9" w:qFormat="1"/>
-    <w:lsdException w:name="heading 9" w:uiPriority="9" w:qFormat="1"/>
-    <w:lsdException w:name="toc 1" w:uiPriority="39"/>
-    <w:lsdException w:name="toc 2" w:uiPriority="39"/>
-    <w:lsdException w:name="toc 3" w:uiPriority="39"/>
-    <w:lsdException w:name="toc 4" w:uiPriority="39"/>
-    <w:lsdException w:name="toc 5" w:uiPriority="39"/>
-    <w:lsdException w:name="toc 6" w:uiPriority="39"/>
-    <w:lsdException w:name="toc 7" w:uiPriority="39"/>
-    <w:lsdException w:name="toc 8" w:uiPriority="39"/>
-    <w:lsdException w:name="toc 9" w:uiPriority="39"/>
-    <w:lsdException w:name="caption" w:uiPriority="35" w:qFormat="1"/>
-    <w:lsdException w:name="Title" w:semiHidden="0" w:uiPriority="10" w:unhideWhenUsed="0" w:qFormat="1"/>
-    <w:lsdException w:name="Default Paragraph Font" w:uiPriority="1"/>
-    <w:lsdException w:name="Subtitle" w:semiHidden="0" w:uiPriority="11" w:unhideWhenUsed="0" w:qFormat="1"/>
-    <w:lsdException w:name="Strong" w:semiHidden="0" w:uiPriority="22" w:unhideWhenUsed="0" w:qFormat="1"/>
-    <w:lsdException w:name="Emphasis" w:semiHidden="0" w:uiPriority="20" w:unhideWhenUsed="0" w:qFormat="1"/>
-    <w:lsdException w:name="Table Grid" w:semiHidden="0" w:uiPriority="59" w:unhideWhenUsed="0"/>
-    <w:lsdException w:name="Placeholder Text" w:unhideWhenUsed="0"/>
-    <w:lsdException w:name="No Spacing" w:semiHidden="0" w:uiPriority="1" w:unhideWhenUsed="0" w:qFormat="1"/>
-    <w:lsdException w:name="Light Shading" w:semiHidden="0" w:uiPriority="60" w:unhideWhenUsed="0"/>
-    <w:lsdException w:name="Light List" w:semiHidden="0" w:uiPriority="61" w:unhideWhenUsed="0"/>
-    <w:lsdException w:name="Light Grid" w:semiHidden="0" w:uiPriority="62" w:unhideWhenUsed="0"/>
-    <w:lsdException w:name="Medium Shading 1" w:semiHidden="0" w:uiPriority="63" w:unhideWhenUsed="0"/>
-    <w:lsdException w:name="Medium Shading 2" w:semiHidden="0" w:uiPriority="64" w:unhideWhenUsed="0"/>
-    <w:lsdException w:name="Medium List 1" w:semiHidden="0" w:uiPriority="65" w:unhideWhenUsed="0"/>
-    <w:lsdException w:name="Medium List 2" w:semiHidden="0" w:uiPriority="66" w:unhideWhenUsed="0"/>
-    <w:lsdException w:name="Medium Grid 1" w:semiHidden="0" w:uiPriority="67" w:unhideWhenUsed="0"/>
-    <w:lsdException w:name="Medium Grid 2" w:semiHidden="0" w:uiPriority="68" w:unhideWhenUsed="0"/>
-    <w:lsdException w:name="Medium Grid 3" w:semiHidden="0" w:uiPriority="69" w:unhideWhenUsed="0"/>
-    <w:lsdException w:name="Dark List" w:semiHidden="0" w:uiPriority="70" w:unhideWhenUsed="0"/>
-    <w:lsdException w:name="Colorful Shading" w:semiHidden="0" w:uiPriority="71" w:unhideWhenUsed="0"/>
-    <w:lsdException w:name="Colorful List" w:semiHidden="0" w:uiPriority="72" w:unhideWhenUsed="0"/>
-    <w:lsdException w:name="Colorful Grid" w:semiHidden="0" w:uiPriority="73" w:unhideWhenUsed="0"/>
-    <w:lsdException w:name="Light Shading Accent 1" w:semiHidden="0" w:uiPriority="60" w:unhideWhenUsed="0"/>
-    <w:lsdException w:name="Light List Accent 1" w:semiHidden="0" w:uiPriority="61" w:unhideWhenUsed="0"/>
-    <w:lsdException w:name="Light Grid Accent 1" w:semiHidden="0" w:uiPriority="62" w:unhideWhenUsed="0"/>
-    <w:lsdException w:name="Medium Shading 1 Accent 1" w:semiHidden="0" w:uiPriority="63" w:unhideWhenUsed="0"/>
-    <w:lsdException w:name="Medium Shading 2 Accent 1" w:semiHidden="0" w:uiPriority="64" w:unhideWhenUsed="0"/>
-    <w:lsdException w:name="Medium List 1 Accent 1" w:semiHidden="0" w:uiPriority="65" w:unhideWhenUsed="0"/>
-    <w:lsdException w:name="Revision" w:unhideWhenUsed="0"/>
-    <w:lsdException w:name="List Paragraph" w:semiHidden="0" w:uiPriority="34" w:unhideWhenUsed="0" w:qFormat="1"/>
-    <w:lsdException w:name="Quote" w:semiHidden="0" w:uiPriority="29" w:unhideWhenUsed="0" w:qFormat="1"/>
-    <w:lsdException w:name="Intense Quote" w:semiHidden="0" w:uiPriority="30" w:unhideWhenUsed="0" w:qFormat="1"/>
-    <w:lsdException w:name="Medium List 2 Accent 1" w:semiHidden="0" w:uiPriority="66" w:unhideWhenUsed="0"/>
-    <w:lsdException w:name="Medium Grid 1 Accent 1" w:semiHidden="0" w:uiPriority="67" w:unhideWhenUsed="0"/>
-    <w:lsdException w:name="Medium Grid 2 Accent 1" w:semiHidden="0" w:uiPriority="68" w:unhideWhenUsed="0"/>
-    <w:lsdException w:name="Medium Grid 3 Accent 1" w:semiHidden="0" w:uiPriority="69" w:unhideWhenUsed="0"/>
-    <w:lsdException w:name="Dark List Accent 1" w:semiHidden="0" w:uiPriority="70" w:unhideWhenUsed="0"/>
-    <w:lsdException w:name="Colorful Shading Accent 1" w:semiHidden="0" w:uiPriority="71" w:unhideWhenUsed="0"/>
-    <w:lsdException w:name="Colorful List Accent 1" w:semiHidden="0" w:uiPriority="72" w:unhideWhenUsed="0"/>
-    <w:lsdException w:name="Colorful Grid Accent 1" w:semiHidden="0" w:uiPriority="73" w:unhideWhenUsed="0"/>
-    <w:lsdException w:name="Light Shading Accent 2" w:semiHidden="0" w:uiPriority="60" w:unhideWhenUsed="0"/>
-    <w:lsdException w:name="Light List Accent 2" w:semiHidden="0" w:uiPriority="61" w:unhideWhenUsed="0"/>
-    <w:lsdException w:name="Light Grid Accent 2" w:semiHidden="0" w:uiPriority="62" w:unhideWhenUsed="0"/>
-    <w:lsdException w:name="Medium Shading 1 Accent 2" w:semiHidden="0" w:uiPriority="63" w:unhideWhenUsed="0"/>
-    <w:lsdException w:name="Medium Shading 2 Accent 2" w:semiHidden="0" w:uiPriority="64" w:unhideWhenUsed="0"/>
-    <w:lsdException w:name="Medium List 1 Accent 2" w:semiHidden="0" w:uiPriority="65" w:unhideWhenUsed="0"/>
-    <w:lsdException w:name="Medium List 2 Accent 2" w:semiHidden="0" w:uiPriority="66" w:unhideWhenUsed="0"/>
-    <w:lsdException w:name="Medium Grid 1 Accent 2" w:semiHidden="0" w:uiPriority="67" w:unhideWhenUsed="0"/>
-    <w:lsdException w:name="Medium Grid 2 Accent 2" w:semiHidden="0" w:uiPriority="68" w:unhideWhenUsed="0"/>
-    <w:lsdException w:name="Medium Grid 3 Accent 2" w:semiHidden="0" w:uiPriority="69" w:unhideWhenUsed="0"/>
-    <w:lsdException w:name="Dark List Accent 2" w:semiHidden="0" w:uiPriority="70" w:unhideWhenUsed="0"/>
-    <w:lsdException w:name="Colorful Shading Accent 2" w:semiHidden="0" w:uiPriority="71" w:unhideWhenUsed="0"/>
-    <w:lsdException w:name="Colorful List Accent 2" w:semiHidden="0" w:uiPriority="72" w:unhideWhenUsed="0"/>
-    <w:lsdException w:name="Colorful Grid Accent 2" w:semiHidden="0" w:uiPriority="73" w:unhideWhenUsed="0"/>
-    <w:lsdException w:name="Light Shading Accent 3" w:semiHidden="0" w:uiPriority="60" w:unhideWhenUsed="0"/>
-    <w:lsdException w:name="Light List Accent 3" w:semiHidden="0" w:uiPriority="61" w:unhideWhenUsed="0"/>
-    <w:lsdException w:name="Light Grid Accent 3" w:semiHidden="0" w:uiPriority="62" w:unhideWhenUsed="0"/>
-    <w:lsdException w:name="Medium Shading 1 Accent 3" w:semiHidden="0" w:uiPriority="63" w:unhideWhenUsed="0"/>
-    <w:lsdException w:name="Medium Shading 2 Accent 3" w:semiHidden="0" w:uiPriority="64" w:unhideWhenUsed="0"/>
-    <w:lsdException w:name="Medium List 1 Accent 3" w:semiHidden="0" w:uiPriority="65" w:unhideWhenUsed="0"/>
-    <w:lsdException w:name="Medium List 2 Accent 3" w:semiHidden="0" w:uiPriority="66" w:unhideWhenUsed="0"/>
-    <w:lsdException w:name="Medium Grid 1 Accent 3" w:semiHidden="0" w:uiPriority="67" w:unhideWhenUsed="0"/>
-    <w:lsdException w:name="Medium Grid 2 Accent 3" w:semiHidden="0" w:uiPriority="68" w:unhideWhenUsed="0"/>
-    <w:lsdException w:name="Medium Grid 3 Accent 3" w:semiHidden="0" w:uiPriority="69" w:unhideWhenUsed="0"/>
-    <w:lsdException w:name="Dark List Accent 3" w:semiHidden="0" w:uiPriority="70" w:unhideWhenUsed="0"/>
-    <w:lsdException w:name="Colorful Shading Accent 3" w:semiHidden="0" w:uiPriority="71" w:unhideWhenUsed="0"/>
-    <w:lsdException w:name="Colorful List Accent 3" w:semiHidden="0" w:uiPriority="72" w:unhideWhenUsed="0"/>
-    <w:lsdException w:name="Colorful Grid Accent 3" w:semiHidden="0" w:uiPriority="73" w:unhideWhenUsed="0"/>
-    <w:lsdException w:name="Light Shading Accent 4" w:semiHidden="0" w:uiPriority="60" w:unhideWhenUsed="0"/>
-    <w:lsdException w:name="Light List Accent 4" w:semiHidden="0" w:uiPriority="61" w:unhideWhenUsed="0"/>
-    <w:lsdException w:name="Light Grid Accent 4" w:semiHidden="0" w:uiPriority="62" w:unhideWhenUsed="0"/>
-    <w:lsdException w:name="Medium Shading 1 Accent 4" w:semiHidden="0" w:uiPriority="63" w:unhideWhenUsed="0"/>
-    <w:lsdException w:name="Medium Shading 2 Accent 4" w:semiHidden="0" w:uiPriority="64" w:unhideWhenUsed="0"/>
-    <w:lsdException w:name="Medium List 1 Accent 4" w:semiHidden="0" w:uiPriority="65" w:unhideWhenUsed="0"/>
-    <w:lsdException w:name="Medium List 2 Accent 4" w:semiHidden="0" w:uiPriority="66" w:unhideWhenUsed="0"/>
-    <w:lsdException w:name="Medium Grid 1 Accent 4" w:semiHidden="0" w:uiPriority="67" w:unhideWhenUsed="0"/>
-    <w:lsdException w:name="Medium Grid 2 Accent 4" w:semiHidden="0" w:uiPriority="68" w:unhideWhenUsed="0"/>
-    <w:lsdException w:name="Medium Grid 3 Accent 4" w:semiHidden="0" w:uiPriority="69" w:unhideWhenUsed="0"/>
-    <w:lsdException w:name="Dark List Accent 4" w:semiHidden="0" w:uiPriority="70" w:unhideWhenUsed="0"/>
-    <w:lsdException w:name="Colorful Shading Accent 4" w:semiHidden="0" w:uiPriority="71" w:unhideWhenUsed="0"/>
-    <w:lsdException w:name="Colorful List Accent 4" w:semiHidden="0" w:uiPriority="72" w:unhideWhenUsed="0"/>
-    <w:lsdException w:name="Colorful Grid Accent 4" w:semiHidden="0" w:uiPriority="73" w:unhideWhenUsed="0"/>
-    <w:lsdException w:name="Light Shading Accent 5" w:semiHidden="0" w:uiPriority="60" w:unhideWhenUsed="0"/>
-    <w:lsdException w:name="Light List Accent 5" w:semiHidden="0" w:uiPriority="61" w:unhideWhenUsed="0"/>
-    <w:lsdException w:name="Light Grid Accent 5" w:semiHidden="0" w:uiPriority="62" w:unhideWhenUsed="0"/>
-    <w:lsdException w:name="Medium Shading 1 Accent 5" w:semiHidden="0" w:uiPriority="63" w:unhideWhenUsed="0"/>
-    <w:lsdException w:name="Medium Shading 2 Accent 5" w:semiHidden="0" w:uiPriority="64" w:unhideWhenUsed="0"/>
-    <w:lsdException w:name="Medium List 1 Accent 5" w:semiHidden="0" w:uiPriority="65" w:unhideWhenUsed="0"/>
-    <w:lsdException w:name="Medium List 2 Accent 5" w:semiHidden="0" w:uiPriority="66" w:unhideWhenUsed="0"/>
-    <w:lsdException w:name="Medium Grid 1 Accent 5" w:semiHidden="0" w:uiPriority="67" w:unhideWhenUsed="0"/>
-    <w:lsdException w:name="Medium Grid 2 Accent 5" w:semiHidden="0" w:uiPriority="68" w:unhideWhenUsed="0"/>
-    <w:lsdException w:name="Medium Grid 3 Accent 5" w:semiHidden="0" w:uiPriority="69" w:unhideWhenUsed="0"/>
-    <w:lsdException w:name="Dark List Accent 5" w:semiHidden="0" w:uiPriority="70" w:unhideWhenUsed="0"/>
-    <w:lsdException w:name="Colorful Shading Accent 5" w:semiHidden="0" w:uiPriority="71" w:unhideWhenUsed="0"/>
-    <w:lsdException w:name="Colorful List Accent 5" w:semiHidden="0" w:uiPriority="72" w:unhideWhenUsed="0"/>
-    <w:lsdException w:name="Colorful Grid Accent 5" w:semiHidden="0" w:uiPriority="73" w:unhideWhenUsed="0"/>
-    <w:lsdException w:name="Light Shading Accent 6" w:semiHidden="0" w:uiPriority="60" w:unhideWhenUsed="0"/>
-    <w:lsdException w:name="Light List Accent 6" w:semiHidden="0" w:uiPriority="61" w:unhideWhenUsed="0"/>
-    <w:lsdException w:name="Light Grid Accent 6" w:semiHidden="0" w:uiPriority="62" w:unhideWhenUsed="0"/>
-    <w:lsdException w:name="Medium Shading 1 Accent 6" w:semiHidden="0" w:uiPriority="63" w:unhideWhenUsed="0"/>
-    <w:lsdException w:name="Medium Shading 2 Accent 6" w:semiHidden="0" w:uiPriority="64" w:unhideWhenUsed="0"/>
-    <w:lsdException w:name="Medium List 1 Accent 6" w:semiHidden="0" w:uiPriority="65" w:unhideWhenUsed="0"/>
-    <w:lsdException w:name="Medium List 2 Accent 6" w:semiHidden="0" w:uiPriority="66" w:unhideWhenUsed="0"/>
-    <w:lsdException w:name="Medium Grid 1 Accent 6" w:semiHidden="0" w:uiPriority="67" w:unhideWhenUsed="0"/>
-    <w:lsdException w:name="Medium Grid 2 Accent 6" w:semiHidden="0" w:uiPriority="68" w:unhideWhenUsed="0"/>
-    <w:lsdException w:name="Medium Grid 3 Accent 6" w:semiHidden="0" w:uiPriority="69" w:unhideWhenUsed="0"/>
-    <w:lsdException w:name="Dark List Accent 6" w:semiHidden="0" w:uiPriority="70" w:unhideWhenUsed="0"/>
-    <w:lsdException w:name="Colorful Shading Accent 6" w:semiHidden="0" w:uiPriority="71" w:unhideWhenUsed="0"/>
-    <w:lsdException w:name="Colorful List Accent 6" w:semiHidden="0" w:uiPriority="72" w:unhideWhenUsed="0"/>
-    <w:lsdException w:name="Colorful Grid Accent 6" w:semiHidden="0" w:uiPriority="73" w:unhideWhenUsed="0"/>
-    <w:lsdException w:name="Subtle Emphasis" w:semiHidden="0" w:uiPriority="19" w:unhideWhenUsed="0" w:qFormat="1"/>
-    <w:lsdException w:name="Intense Emphasis" w:semiHidden="0" w:uiPriority="21" w:unhideWhenUsed="0" w:qFormat="1"/>
-    <w:lsdException w:name="Subtle Reference" w:semiHidden="0" w:uiPriority="31" w:unhideWhenUsed="0" w:qFormat="1"/>
-    <w:lsdException w:name="Intense Reference" w:semiHidden="0" w:uiPriority="32" w:unhideWhenUsed="0" w:qFormat="1"/>
-    <w:lsdException w:name="Book Title" w:semiHidden="0" w:uiPriority="33" w:unhideWhenUsed="0" w:qFormat="1"/>
-    <w:lsdException w:name="Bibliography" w:uiPriority="37"/>
-    <w:lsdException w:name="TOC Heading" w:uiPriority="39" w:qFormat="1"/>
+  <w:latentStyles w:defLockedState="0" w:defUIPriority="99" w:defSemiHidden="0" w:defUnhideWhenUsed="0" w:defQFormat="0" w:count="374">
+    <w:lsdException w:name="Normal" w:uiPriority="0" w:qFormat="1"/>
+    <w:lsdException w:name="heading 1" w:uiPriority="9" w:qFormat="1"/>
+    <w:lsdException w:name="heading 2" w:semiHidden="1" w:uiPriority="9" w:unhideWhenUsed="1" w:qFormat="1"/>
+    <w:lsdException w:name="heading 3" w:semiHidden="1" w:uiPriority="9" w:unhideWhenUsed="1" w:qFormat="1"/>
+    <w:lsdException w:name="heading 4" w:semiHidden="1" w:uiPriority="9" w:unhideWhenUsed="1" w:qFormat="1"/>
+    <w:lsdException w:name="heading 5" w:semiHidden="1" w:uiPriority="9" w:unhideWhenUsed="1" w:qFormat="1"/>
+    <w:lsdException w:name="heading 6" w:semiHidden="1" w:uiPriority="9" w:unhideWhenUsed="1" w:qFormat="1"/>
+    <w:lsdException w:name="heading 7" w:semiHidden="1" w:uiPriority="9" w:unhideWhenUsed="1" w:qFormat="1"/>
+    <w:lsdException w:name="heading 8" w:semiHidden="1" w:uiPriority="9" w:unhideWhenUsed="1" w:qFormat="1"/>
+    <w:lsdException w:name="heading 9" w:semiHidden="1" w:uiPriority="9" w:unhideWhenUsed="1" w:qFormat="1"/>
+    <w:lsdException w:name="index 1" w:semiHidden="1" w:unhideWhenUsed="1"/>
+    <w:lsdException w:name="index 2" w:semiHidden="1" w:unhideWhenUsed="1"/>
+    <w:lsdException w:name="index 3" w:semiHidden="1" w:unhideWhenUsed="1"/>
+    <w:lsdException w:name="index 4" w:semiHidden="1" w:unhideWhenUsed="1"/>
+    <w:lsdException w:name="index 5" w:semiHidden="1" w:unhideWhenUsed="1"/>
+    <w:lsdException w:name="index 6" w:semiHidden="1" w:unhideWhenUsed="1"/>
+    <w:lsdException w:name="index 7" w:semiHidden="1" w:unhideWhenUsed="1"/>
+    <w:lsdException w:name="index 8" w:semiHidden="1" w:unhideWhenUsed="1"/>
+    <w:lsdException w:name="index 9" w:semiHidden="1" w:unhideWhenUsed="1"/>
+    <w:lsdException w:name="toc 1" w:semiHidden="1" w:uiPriority="39" w:unhideWhenUsed="1"/>
+    <w:lsdException w:name="toc 2" w:semiHidden="1" w:uiPriority="39" w:unhideWhenUsed="1"/>
+    <w:lsdException w:name="toc 3" w:semiHidden="1" w:uiPriority="39" w:unhideWhenUsed="1"/>
+    <w:lsdException w:name="toc 4" w:semiHidden="1" w:uiPriority="39" w:unhideWhenUsed="1"/>
+    <w:lsdException w:name="toc 5" w:semiHidden="1" w:uiPriority="39" w:unhideWhenUsed="1"/>
+    <w:lsdException w:name="toc 6" w:semiHidden="1" w:uiPriority="39" w:unhideWhenUsed="1"/>
+    <w:lsdException w:name="toc 7" w:semiHidden="1" w:uiPriority="39" w:unhideWhenUsed="1"/>
+    <w:lsdException w:name="toc 8" w:semiHidden="1" w:uiPriority="39" w:unhideWhenUsed="1"/>
+    <w:lsdException w:name="toc 9" w:semiHidden="1" w:uiPriority="39" w:unhideWhenUsed="1"/>
+    <w:lsdException w:name="Normal Indent" w:semiHidden="1" w:unhideWhenUsed="1"/>
+    <w:lsdException w:name="footnote text" w:semiHidden="1" w:unhideWhenUsed="1"/>
+    <w:lsdException w:name="annotation text" w:semiHidden="1" w:unhideWhenUsed="1"/>
+    <w:lsdException w:name="header" w:semiHidden="1" w:unhideWhenUsed="1"/>
+    <w:lsdException w:name="footer" w:semiHidden="1" w:unhideWhenUsed="1"/>
+    <w:lsdException w:name="index heading" w:semiHidden="1" w:unhideWhenUsed="1"/>
+    <w:lsdException w:name="caption" w:semiHidden="1" w:uiPriority="35" w:unhideWhenUsed="1" w:qFormat="1"/>
+    <w:lsdException w:name="table of figures" w:semiHidden="1" w:unhideWhenUsed="1"/>
+    <w:lsdException w:name="envelope address" w:semiHidden="1" w:unhideWhenUsed="1"/>
+    <w:lsdException w:name="envelope return" w:semiHidden="1" w:unhideWhenUsed="1"/>
+    <w:lsdException w:name="footnote reference" w:semiHidden="1" w:unhideWhenUsed="1"/>
+    <w:lsdException w:name="annotation reference" w:semiHidden="1" w:unhideWhenUsed="1"/>
+    <w:lsdException w:name="line number" w:semiHidden="1" w:unhideWhenUsed="1"/>
+    <w:lsdException w:name="page number" w:semiHidden="1" w:unhideWhenUsed="1"/>
+    <w:lsdException w:name="endnote reference" w:semiHidden="1" w:unhideWhenUsed="1"/>
+    <w:lsdException w:name="endnote text" w:semiHidden="1" w:unhideWhenUsed="1"/>
+    <w:lsdException w:name="table of authorities" w:semiHidden="1" w:unhideWhenUsed="1"/>
+    <w:lsdException w:name="macro" w:semiHidden="1" w:unhideWhenUsed="1"/>
+    <w:lsdException w:name="toa heading" w:semiHidden="1" w:unhideWhenUsed="1"/>
+    <w:lsdException w:name="List" w:semiHidden="1" w:unhideWhenUsed="1"/>
+    <w:lsdException w:name="List Bullet" w:semiHidden="1" w:unhideWhenUsed="1"/>
+    <w:lsdException w:name="List Number" w:semiHidden="1" w:unhideWhenUsed="1"/>
+    <w:lsdException w:name="List 2" w:semiHidden="1" w:unhideWhenUsed="1"/>
+    <w:lsdException w:name="List 3" w:semiHidden="1" w:unhideWhenUsed="1"/>
+    <w:lsdException w:name="List 4" w:semiHidden="1" w:unhideWhenUsed="1"/>
+    <w:lsdException w:name="List 5" w:semiHidden="1" w:unhideWhenUsed="1"/>
+    <w:lsdException w:name="List Bullet 2" w:semiHidden="1" w:unhideWhenUsed="1"/>
+    <w:lsdException w:name="List Bullet 3" w:semiHidden="1" w:unhideWhenUsed="1"/>
+    <w:lsdException w:name="List Bullet 4" w:semiHidden="1" w:unhideWhenUsed="1"/>
+    <w:lsdException w:name="List Bullet 5" w:semiHidden="1" w:unhideWhenUsed="1"/>
+    <w:lsdException w:name="List Number 2" w:semiHidden="1" w:unhideWhenUsed="1"/>
+    <w:lsdException w:name="List Number 3" w:semiHidden="1" w:unhideWhenUsed="1"/>
+    <w:lsdException w:name="List Number 4" w:semiHidden="1" w:unhideWhenUsed="1"/>
+    <w:lsdException w:name="List Number 5" w:semiHidden="1" w:unhideWhenUsed="1"/>
+    <w:lsdException w:name="Title" w:uiPriority="10" w:qFormat="1"/>
+    <w:lsdException w:name="Closing" w:semiHidden="1" w:unhideWhenUsed="1"/>
+    <w:lsdException w:name="Signature" w:semiHidden="1" w:unhideWhenUsed="1"/>
+    <w:lsdException w:name="Default Paragraph Font" w:semiHidden="1" w:uiPriority="1" w:unhideWhenUsed="1"/>
+    <w:lsdException w:name="Body Text" w:semiHidden="1" w:unhideWhenUsed="1"/>
+    <w:lsdException w:name="Body Text Indent" w:semiHidden="1" w:unhideWhenUsed="1"/>
+    <w:lsdException w:name="List Continue" w:semiHidden="1" w:unhideWhenUsed="1"/>
+    <w:lsdException w:name="List Continue 2" w:semiHidden="1" w:unhideWhenUsed="1"/>
+    <w:lsdException w:name="List Continue 3" w:semiHidden="1" w:unhideWhenUsed="1"/>
+    <w:lsdException w:name="List Continue 4" w:semiHidden="1" w:unhideWhenUsed="1"/>
+    <w:lsdException w:name="List Continue 5" w:semiHidden="1" w:unhideWhenUsed="1"/>
+    <w:lsdException w:name="Message Header" w:semiHidden="1" w:unhideWhenUsed="1"/>
+    <w:lsdException w:name="Subtitle" w:uiPriority="11" w:qFormat="1"/>
+    <w:lsdException w:name="Salutation" w:semiHidden="1" w:unhideWhenUsed="1"/>
+    <w:lsdException w:name="Date" w:semiHidden="1" w:unhideWhenUsed="1"/>
+    <w:lsdException w:name="Body Text First Indent" w:semiHidden="1" w:unhideWhenUsed="1"/>
+    <w:lsdException w:name="Body Text First Indent 2" w:semiHidden="1" w:unhideWhenUsed="1"/>
+    <w:lsdException w:name="Note Heading" w:semiHidden="1" w:unhideWhenUsed="1"/>
+    <w:lsdException w:name="Body Text 2" w:semiHidden="1" w:unhideWhenUsed="1"/>
+    <w:lsdException w:name="Body Text 3" w:semiHidden="1" w:unhideWhenUsed="1"/>
+    <w:lsdException w:name="Body Text Indent 2" w:semiHidden="1" w:unhideWhenUsed="1"/>
+    <w:lsdException w:name="Body Text Indent 3" w:semiHidden="1" w:unhideWhenUsed="1"/>
+    <w:lsdException w:name="Block Text" w:semiHidden="1" w:unhideWhenUsed="1"/>
+    <w:lsdException w:name="Hyperlink" w:semiHidden="1" w:unhideWhenUsed="1"/>
+    <w:lsdException w:name="FollowedHyperlink" w:semiHidden="1" w:unhideWhenUsed="1"/>
+    <w:lsdException w:name="Strong" w:uiPriority="22" w:qFormat="1"/>
+    <w:lsdException w:name="Emphasis" w:uiPriority="20" w:qFormat="1"/>
+    <w:lsdException w:name="Document Map" w:semiHidden="1" w:unhideWhenUsed="1"/>
+    <w:lsdException w:name="Plain Text" w:semiHidden="1" w:unhideWhenUsed="1"/>
+    <w:lsdException w:name="E-mail Signature" w:semiHidden="1" w:unhideWhenUsed="1"/>
+    <w:lsdException w:name="HTML Top of Form" w:semiHidden="1" w:unhideWhenUsed="1"/>
+    <w:lsdException w:name="HTML Bottom of Form" w:semiHidden="1" w:unhideWhenUsed="1"/>
+    <w:lsdException w:name="Normal (Web)" w:semiHidden="1" w:unhideWhenUsed="1"/>
+    <w:lsdException w:name="HTML Acronym" w:semiHidden="1" w:unhideWhenUsed="1"/>
+    <w:lsdException w:name="HTML Address" w:semiHidden="1" w:unhideWhenUsed="1"/>
+    <w:lsdException w:name="HTML Cite" w:semiHidden="1" w:unhideWhenUsed="1"/>
+    <w:lsdException w:name="HTML Code" w:semiHidden="1" w:unhideWhenUsed="1"/>
+    <w:lsdException w:name="HTML Definition" w:semiHidden="1" w:unhideWhenUsed="1"/>
+    <w:lsdException w:name="HTML Keyboard" w:semiHidden="1" w:unhideWhenUsed="1"/>
+    <w:lsdException w:name="HTML Preformatted" w:semiHidden="1" w:unhideWhenUsed="1"/>
+    <w:lsdException w:name="HTML Sample" w:semiHidden="1" w:unhideWhenUsed="1"/>
+    <w:lsdException w:name="HTML Typewriter" w:semiHidden="1" w:unhideWhenUsed="1"/>
+    <w:lsdException w:name="HTML Variable" w:semiHidden="1" w:unhideWhenUsed="1"/>
+    <w:lsdException w:name="Normal Table" w:semiHidden="1" w:unhideWhenUsed="1"/>
+    <w:lsdException w:name="annotation subject" w:semiHidden="1" w:unhideWhenUsed="1"/>
+    <w:lsdException w:name="No List" w:semiHidden="1" w:unhideWhenUsed="1"/>
+    <w:lsdException w:name="Outline List 1" w:semiHidden="1" w:unhideWhenUsed="1"/>
+    <w:lsdException w:name="Outline List 2" w:semiHidden="1" w:unhideWhenUsed="1"/>
+    <w:lsdException w:name="Outline List 3" w:semiHidden="1" w:unhideWhenUsed="1"/>
+    <w:lsdException w:name="Table Simple 1" w:semiHidden="1" w:unhideWhenUsed="1"/>
+    <w:lsdException w:name="Table Simple 2" w:semiHidden="1" w:unhideWhenUsed="1"/>
+    <w:lsdException w:name="Table Simple 3" w:semiHidden="1" w:unhideWhenUsed="1"/>
+    <w:lsdException w:name="Table Classic 1" w:semiHidden="1" w:unhideWhenUsed="1"/>
+    <w:lsdException w:name="Table Classic 2" w:semiHidden="1" w:unhideWhenUsed="1"/>
+    <w:lsdException w:name="Table Classic 3" w:semiHidden="1" w:unhideWhenUsed="1"/>
+    <w:lsdException w:name="Table Classic 4" w:semiHidden="1" w:unhideWhenUsed="1"/>
+    <w:lsdException w:name="Table Colorful 1" w:semiHidden="1" w:unhideWhenUsed="1"/>
+    <w:lsdException w:name="Table Colorful 2" w:semiHidden="1" w:unhideWhenUsed="1"/>
+    <w:lsdException w:name="Table Colorful 3" w:semiHidden="1" w:unhideWhenUsed="1"/>
+    <w:lsdException w:name="Table Columns 1" w:semiHidden="1" w:unhideWhenUsed="1"/>
+    <w:lsdException w:name="Table Columns 2" w:semiHidden="1" w:unhideWhenUsed="1"/>
+    <w:lsdException w:name="Table Columns 3" w:semiHidden="1" w:unhideWhenUsed="1"/>
+    <w:lsdException w:name="Table Columns 4" w:semiHidden="1" w:unhideWhenUsed="1"/>
+    <w:lsdException w:name="Table Columns 5" w:semiHidden="1" w:unhideWhenUsed="1"/>
+    <w:lsdException w:name="Table Grid 1" w:semiHidden="1" w:unhideWhenUsed="1"/>
+    <w:lsdException w:name="Table Grid 2" w:semiHidden="1" w:unhideWhenUsed="1"/>
+    <w:lsdException w:name="Table Grid 3" w:semiHidden="1" w:unhideWhenUsed="1"/>
+    <w:lsdException w:name="Table Grid 4" w:semiHidden="1" w:unhideWhenUsed="1"/>
+    <w:lsdException w:name="Table Grid 5" w:semiHidden="1" w:unhideWhenUsed="1"/>
+    <w:lsdException w:name="Table Grid 6" w:semiHidden="1" w:unhideWhenUsed="1"/>
+    <w:lsdException w:name="Table Grid 7" w:semiHidden="1" w:unhideWhenUsed="1"/>
+    <w:lsdException w:name="Table Grid 8" w:semiHidden="1" w:unhideWhenUsed="1"/>
+    <w:lsdException w:name="Table List 1" w:semiHidden="1" w:unhideWhenUsed="1"/>
+    <w:lsdException w:name="Table List 2" w:semiHidden="1" w:unhideWhenUsed="1"/>
+    <w:lsdException w:name="Table List 3" w:semiHidden="1" w:unhideWhenUsed="1"/>
+    <w:lsdException w:name="Table List 4" w:semiHidden="1" w:unhideWhenUsed="1"/>
+    <w:lsdException w:name="Table List 5" w:semiHidden="1" w:unhideWhenUsed="1"/>
+    <w:lsdException w:name="Table List 6" w:semiHidden="1" w:unhideWhenUsed="1"/>
+    <w:lsdException w:name="Table List 7" w:semiHidden="1" w:unhideWhenUsed="1"/>
+    <w:lsdException w:name="Table List 8" w:semiHidden="1" w:unhideWhenUsed="1"/>
+    <w:lsdException w:name="Table 3D effects 1" w:semiHidden="1" w:unhideWhenUsed="1"/>
+    <w:lsdException w:name="Table 3D effects 2" w:semiHidden="1" w:unhideWhenUsed="1"/>
+    <w:lsdException w:name="Table 3D effects 3" w:semiHidden="1" w:unhideWhenUsed="1"/>
+    <w:lsdException w:name="Table Contemporary" w:semiHidden="1" w:unhideWhenUsed="1"/>
+    <w:lsdException w:name="Table Elegant" w:semiHidden="1" w:unhideWhenUsed="1"/>
+    <w:lsdException w:name="Table Professional" w:semiHidden="1" w:unhideWhenUsed="1"/>
+    <w:lsdException w:name="Table Subtle 1" w:semiHidden="1" w:unhideWhenUsed="1"/>
+    <w:lsdException w:name="Table Subtle 2" w:semiHidden="1" w:unhideWhenUsed="1"/>
+    <w:lsdException w:name="Table Web 1" w:semiHidden="1" w:unhideWhenUsed="1"/>
+    <w:lsdException w:name="Table Web 2" w:semiHidden="1" w:unhideWhenUsed="1"/>
+    <w:lsdException w:name="Table Web 3" w:semiHidden="1" w:unhideWhenUsed="1"/>
+    <w:lsdException w:name="Balloon Text" w:semiHidden="1" w:unhideWhenUsed="1"/>
+    <w:lsdException w:name="Table Grid" w:uiPriority="59"/>
+    <w:lsdException w:name="Table Theme" w:semiHidden="1" w:unhideWhenUsed="1"/>
+    <w:lsdException w:name="Placeholder Text" w:semiHidden="1"/>
+    <w:lsdException w:name="No Spacing" w:uiPriority="1" w:qFormat="1"/>
+    <w:lsdException w:name="Light Shading" w:uiPriority="60"/>
+    <w:lsdException w:name="Light List" w:uiPriority="61"/>
+    <w:lsdException w:name="Light Grid" w:uiPriority="62"/>
+    <w:lsdException w:name="Medium Shading 1" w:uiPriority="63"/>
+    <w:lsdException w:name="Medium Shading 2" w:uiPriority="64"/>
+    <w:lsdException w:name="Medium List 1" w:uiPriority="65"/>
+    <w:lsdException w:name="Medium List 2" w:uiPriority="66"/>
+    <w:lsdException w:name="Medium Grid 1" w:uiPriority="67"/>
+    <w:lsdException w:name="Medium Grid 2" w:uiPriority="68"/>
+    <w:lsdException w:name="Medium Grid 3" w:uiPriority="69"/>
+    <w:lsdException w:name="Dark List" w:uiPriority="70"/>
+    <w:lsdException w:name="Colorful Shading" w:uiPriority="71"/>
+    <w:lsdException w:name="Colorful List" w:uiPriority="72"/>
+    <w:lsdException w:name="Colorful Grid" w:uiPriority="73"/>
+    <w:lsdException w:name="Light Shading Accent 1" w:uiPriority="60"/>
+    <w:lsdException w:name="Light List Accent 1" w:uiPriority="61"/>
+    <w:lsdException w:name="Light Grid Accent 1" w:uiPriority="62"/>
+    <w:lsdException w:name="Medium Shading 1 Accent 1" w:uiPriority="63"/>
+    <w:lsdException w:name="Medium Shading 2 Accent 1" w:uiPriority="64"/>
+    <w:lsdException w:name="Medium List 1 Accent 1" w:uiPriority="65"/>
+    <w:lsdException w:name="Revision" w:semiHidden="1"/>
+    <w:lsdException w:name="List Paragraph" w:uiPriority="34" w:qFormat="1"/>
+    <w:lsdException w:name="Quote" w:uiPriority="29" w:qFormat="1"/>
+    <w:lsdException w:name="Intense Quote" w:uiPriority="30" w:qFormat="1"/>
+    <w:lsdException w:name="Medium List 2 Accent 1" w:uiPriority="66"/>
+    <w:lsdException w:name="Medium Grid 1 Accent 1" w:uiPriority="67"/>
+    <w:lsdException w:name="Medium Grid 2 Accent 1" w:uiPriority="68"/>
+    <w:lsdException w:name="Medium Grid 3 Accent 1" w:uiPriority="69"/>
+    <w:lsdException w:name="Dark List Accent 1" w:uiPriority="70"/>
+    <w:lsdException w:name="Colorful Shading Accent 1" w:uiPriority="71"/>
+    <w:lsdException w:name="Colorful List Accent 1" w:uiPriority="72"/>
+    <w:lsdException w:name="Colorful Grid Accent 1" w:uiPriority="73"/>
+    <w:lsdException w:name="Light Shading Accent 2" w:uiPriority="60"/>
+    <w:lsdException w:name="Light List Accent 2" w:uiPriority="61"/>
+    <w:lsdException w:name="Light Grid Accent 2" w:uiPriority="62"/>
+    <w:lsdException w:name="Medium Shading 1 Accent 2" w:uiPriority="63"/>
+    <w:lsdException w:name="Medium Shading 2 Accent 2" w:uiPriority="64"/>
+    <w:lsdException w:name="Medium List 1 Accent 2" w:uiPriority="65"/>
+    <w:lsdException w:name="Medium List 2 Accent 2" w:uiPriority="66"/>
+    <w:lsdException w:name="Medium Grid 1 Accent 2" w:uiPriority="67"/>
+    <w:lsdException w:name="Medium Grid 2 Accent 2" w:uiPriority="68"/>
+    <w:lsdException w:name="Medium Grid 3 Accent 2" w:uiPriority="69"/>
+    <w:lsdException w:name="Dark List Accent 2" w:uiPriority="70"/>
+    <w:lsdException w:name="Colorful Shading Accent 2" w:uiPriority="71"/>
+    <w:lsdException w:name="Colorful List Accent 2" w:uiPriority="72"/>
+    <w:lsdException w:name="Colorful Grid Accent 2" w:uiPriority="73"/>
+    <w:lsdException w:name="Light Shading Accent 3" w:uiPriority="60"/>
+    <w:lsdException w:name="Light List Accent 3" w:uiPriority="61"/>
+    <w:lsdException w:name="Light Grid Accent 3" w:uiPriority="62"/>
+    <w:lsdException w:name="Medium Shading 1 Accent 3" w:uiPriority="63"/>
+    <w:lsdException w:name="Medium Shading 2 Accent 3" w:uiPriority="64"/>
+    <w:lsdException w:name="Medium List 1 Accent 3" w:uiPriority="65"/>
+    <w:lsdException w:name="Medium List 2 Accent 3" w:uiPriority="66"/>
+    <w:lsdException w:name="Medium Grid 1 Accent 3" w:uiPriority="67"/>
+    <w:lsdException w:name="Medium Grid 2 Accent 3" w:uiPriority="68"/>
+    <w:lsdException w:name="Medium Grid 3 Accent 3" w:uiPriority="69"/>
+    <w:lsdException w:name="Dark List Accent 3" w:uiPriority="70"/>
+    <w:lsdException w:name="Colorful Shading Accent 3" w:uiPriority="71"/>
+    <w:lsdException w:name="Colorful List Accent 3" w:uiPriority="72"/>
+    <w:lsdException w:name="Colorful Grid Accent 3" w:uiPriority="73"/>
+    <w:lsdException w:name="Light Shading Accent 4" w:uiPriority="60"/>
+    <w:lsdException w:name="Light List Accent 4" w:uiPriority="61"/>
+    <w:lsdException w:name="Light Grid Accent 4" w:uiPriority="62"/>
+    <w:lsdException w:name="Medium Shading 1 Accent 4" w:uiPriority="63"/>
+    <w:lsdException w:name="Medium Shading 2 Accent 4" w:uiPriority="64"/>
+    <w:lsdException w:name="Medium List 1 Accent 4" w:uiPriority="65"/>
+    <w:lsdException w:name="Medium List 2 Accent 4" w:uiPriority="66"/>
+    <w:lsdException w:name="Medium Grid 1 Accent 4" w:uiPriority="67"/>
+    <w:lsdException w:name="Medium Grid 2 Accent 4" w:uiPriority="68"/>
+    <w:lsdException w:name="Medium Grid 3 Accent 4" w:uiPriority="69"/>
+    <w:lsdException w:name="Dark List Accent 4" w:uiPriority="70"/>
+    <w:lsdException w:name="Colorful Shading Accent 4" w:uiPriority="71"/>
+    <w:lsdException w:name="Colorful List Accent 4" w:uiPriority="72"/>
+    <w:lsdException w:name="Colorful Grid Accent 4" w:uiPriority="73"/>
+    <w:lsdException w:name="Light Shading Accent 5" w:uiPriority="60"/>
+    <w:lsdException w:name="Light List Accent 5" w:uiPriority="61"/>
+    <w:lsdException w:name="Light Grid Accent 5" w:uiPriority="62"/>
+    <w:lsdException w:name="Medium Shading 1 Accent 5" w:uiPriority="63"/>
+    <w:lsdException w:name="Medium Shading 2 Accent 5" w:uiPriority="64"/>
+    <w:lsdException w:name="Medium List 1 Accent 5" w:uiPriority="65"/>
+    <w:lsdException w:name="Medium List 2 Accent 5" w:uiPriority="66"/>
+    <w:lsdException w:name="Medium Grid 1 Accent 5" w:uiPriority="67"/>
+    <w:lsdException w:name="Medium Grid 2 Accent 5" w:uiPriority="68"/>
+    <w:lsdException w:name="Medium Grid 3 Accent 5" w:uiPriority="69"/>
+    <w:lsdException w:name="Dark List Accent 5" w:uiPriority="70"/>
+    <w:lsdException w:name="Colorful Shading Accent 5" w:uiPriority="71"/>
+    <w:lsdException w:name="Colorful List Accent 5" w:uiPriority="72"/>
+    <w:lsdException w:name="Colorful Grid Accent 5" w:uiPriority="73"/>
+    <w:lsdException w:name="Light Shading Accent 6" w:uiPriority="60"/>
+    <w:lsdException w:name="Light List Accent 6" w:uiPriority="61"/>
+    <w:lsdException w:name="Light Grid Accent 6" w:uiPriority="62"/>
+    <w:lsdException w:name="Medium Shading 1 Accent 6" w:uiPriority="63"/>
+    <w:lsdException w:name="Medium Shading 2 Accent 6" w:uiPriority="64"/>
+    <w:lsdException w:name="Medium List 1 Accent 6" w:uiPriority="65"/>
+    <w:lsdException w:name="Medium List 2 Accent 6" w:uiPriority="66"/>
+    <w:lsdException w:name="Medium Grid 1 Accent 6" w:uiPriority="67"/>
+    <w:lsdException w:name="Medium Grid 2 Accent 6" w:uiPriority="68"/>
+    <w:lsdException w:name="Medium Grid 3 Accent 6" w:uiPriority="69"/>
+    <w:lsdException w:name="Dark List Accent 6" w:uiPriority="70"/>
+    <w:lsdException w:name="Colorful Shading Accent 6" w:uiPriority="71"/>
+    <w:lsdException w:name="Colorful List Accent 6" w:uiPriority="72"/>
+    <w:lsdException w:name="Colorful Grid Accent 6" w:uiPriority="73"/>
+    <w:lsdException w:name="Subtle Emphasis" w:uiPriority="19" w:qFormat="1"/>
+    <w:lsdException w:name="Intense Emphasis" w:uiPriority="21" w:qFormat="1"/>
+    <w:lsdException w:name="Subtle Reference" w:uiPriority="31" w:qFormat="1"/>
+    <w:lsdException w:name="Intense Reference" w:uiPriority="32" w:qFormat="1"/>
+    <w:lsdException w:name="Book Title" w:uiPriority="33" w:qFormat="1"/>
+    <w:lsdException w:name="Bibliography" w:semiHidden="1" w:uiPriority="37" w:unhideWhenUsed="1"/>
+    <w:lsdException w:name="TOC Heading" w:semiHidden="1" w:uiPriority="39" w:unhideWhenUsed="1" w:qFormat="1"/>
+    <w:lsdException w:name="Plain Table 1" w:uiPriority="41"/>
+    <w:lsdException w:name="Plain Table 2" w:uiPriority="42"/>
+    <w:lsdException w:name="Plain Table 3" w:uiPriority="43"/>
+    <w:lsdException w:name="Plain Table 4" w:uiPriority="44"/>
+    <w:lsdException w:name="Plain Table 5" w:uiPriority="45"/>
+    <w:lsdException w:name="Grid Table Light" w:uiPriority="40"/>
+    <w:lsdException w:name="Grid Table 1 Light" w:uiPriority="46"/>
+    <w:lsdException w:name="Grid Table 2" w:uiPriority="47"/>
+    <w:lsdException w:name="Grid Table 3" w:uiPriority="48"/>
+    <w:lsdException w:name="Grid Table 4" w:uiPriority="49"/>
+    <w:lsdException w:name="Grid Table 5 Dark" w:uiPriority="50"/>
+    <w:lsdException w:name="Grid Table 6 Colorful" w:uiPriority="51"/>
+    <w:lsdException w:name="Grid Table 7 Colorful" w:uiPriority="52"/>
+    <w:lsdException w:name="Grid Table 1 Light Accent 1" w:uiPriority="46"/>
+    <w:lsdException w:name="Grid Table 2 Accent 1" w:uiPriority="47"/>
+    <w:lsdException w:name="Grid Table 3 Accent 1" w:uiPriority="48"/>
+    <w:lsdException w:name="Grid Table 4 Accent 1" w:uiPriority="49"/>
+    <w:lsdException w:name="Grid Table 5 Dark Accent 1" w:uiPriority="50"/>
+    <w:lsdException w:name="Grid Table 6 Colorful Accent 1" w:uiPriority="51"/>
+    <w:lsdException w:name="Grid Table 7 Colorful Accent 1" w:uiPriority="52"/>
+    <w:lsdException w:name="Grid Table 1 Light Accent 2" w:uiPriority="46"/>
+    <w:lsdException w:name="Grid Table 2 Accent 2" w:uiPriority="47"/>
+    <w:lsdException w:name="Grid Table 3 Accent 2" w:uiPriority="48"/>
+    <w:lsdException w:name="Grid Table 4 Accent 2" w:uiPriority="49"/>
+    <w:lsdException w:name="Grid Table 5 Dark Accent 2" w:uiPriority="50"/>
+    <w:lsdException w:name="Grid Table 6 Colorful Accent 2" w:uiPriority="51"/>
+    <w:lsdException w:name="Grid Table 7 Colorful Accent 2" w:uiPriority="52"/>
+    <w:lsdException w:name="Grid Table 1 Light Accent 3" w:uiPriority="46"/>
+    <w:lsdException w:name="Grid Table 2 Accent 3" w:uiPriority="47"/>
+    <w:lsdException w:name="Grid Table 3 Accent 3" w:uiPriority="48"/>
+    <w:lsdException w:name="Grid Table 4 Accent 3" w:uiPriority="49"/>
+    <w:lsdException w:name="Grid Table 5 Dark Accent 3" w:uiPriority="50"/>
+    <w:lsdException w:name="Grid Table 6 Colorful Accent 3" w:uiPriority="51"/>
+    <w:lsdException w:name="Grid Table 7 Colorful Accent 3" w:uiPriority="52"/>
+    <w:lsdException w:name="Grid Table 1 Light Accent 4" w:uiPriority="46"/>
+    <w:lsdException w:name="Grid Table 2 Accent 4" w:uiPriority="47"/>
+    <w:lsdException w:name="Grid Table 3 Accent 4" w:uiPriority="48"/>
+    <w:lsdException w:name="Grid Table 4 Accent 4" w:uiPriority="49"/>
+    <w:lsdException w:name="Grid Table 5 Dark Accent 4" w:uiPriority="50"/>
+    <w:lsdException w:name="Grid Table 6 Colorful Accent 4" w:uiPriority="51"/>
+    <w:lsdException w:name="Grid Table 7 Colorful Accent 4" w:uiPriority="52"/>
+    <w:lsdException w:name="Grid Table 1 Light Accent 5" w:uiPriority="46"/>
+    <w:lsdException w:name="Grid Table 2 Accent 5" w:uiPriority="47"/>
+    <w:lsdException w:name="Grid Table 3 Accent 5" w:uiPriority="48"/>
+    <w:lsdException w:name="Grid Table 4 Accent 5" w:uiPriority="49"/>
+    <w:lsdException w:name="Grid Table 5 Dark Accent 5" w:uiPriority="50"/>
+    <w:lsdException w:name="Grid Table 6 Colorful Accent 5" w:uiPriority="51"/>
+    <w:lsdException w:name="Grid Table 7 Colorful Accent 5" w:uiPriority="52"/>
+    <w:lsdException w:name="Grid Table 1 Light Accent 6" w:uiPriority="46"/>
+    <w:lsdException w:name="Grid Table 2 Accent 6" w:uiPriority="47"/>
+    <w:lsdException w:name="Grid Table 3 Accent 6" w:uiPriority="48"/>
+    <w:lsdException w:name="Grid Table 4 Accent 6" w:uiPriority="49"/>
+    <w:lsdException w:name="Grid Table 5 Dark Accent 6" w:uiPriority="50"/>
+    <w:lsdException w:name="Grid Table 6 Colorful Accent 6" w:uiPriority="51"/>
+    <w:lsdException w:name="Grid Table 7 Colorful Accent 6" w:uiPriority="52"/>
+    <w:lsdException w:name="List Table 1 Light" w:uiPriority="46"/>
+    <w:lsdException w:name="List Table 2" w:uiPriority="47"/>
+    <w:lsdException w:name="List Table 3" w:uiPriority="48"/>
+    <w:lsdException w:name="List Table 4" w:uiPriority="49"/>
+    <w:lsdException w:name="List Table 5 Dark" w:uiPriority="50"/>
+    <w:lsdException w:name="List Table 6 Colorful" w:uiPriority="51"/>
+    <w:lsdException w:name="List Table 7 Colorful" w:uiPriority="52"/>
+    <w:lsdException w:name="List Table 1 Light Accent 1" w:uiPriority="46"/>
+    <w:lsdException w:name="List Table 2 Accent 1" w:uiPriority="47"/>
+    <w:lsdException w:name="List Table 3 Accent 1" w:uiPriority="48"/>
+    <w:lsdException w:name="List Table 4 Accent 1" w:uiPriority="49"/>
+    <w:lsdException w:name="List Table 5 Dark Accent 1" w:uiPriority="50"/>
+    <w:lsdException w:name="List Table 6 Colorful Accent 1" w:uiPriority="51"/>
+    <w:lsdException w:name="List Table 7 Colorful Accent 1" w:uiPriority="52"/>
+    <w:lsdException w:name="List Table 1 Light Accent 2" w:uiPriority="46"/>
+    <w:lsdException w:name="List Table 2 Accent 2" w:uiPriority="47"/>
+    <w:lsdException w:name="List Table 3 Accent 2" w:uiPriority="48"/>
+    <w:lsdException w:name="List Table 4 Accent 2" w:uiPriority="49"/>
+    <w:lsdException w:name="List Table 5 Dark Accent 2" w:uiPriority="50"/>
+    <w:lsdException w:name="List Table 6 Colorful Accent 2" w:uiPriority="51"/>
+    <w:lsdException w:name="List Table 7 Colorful Accent 2" w:uiPriority="52"/>
+    <w:lsdException w:name="List Table 1 Light Accent 3" w:uiPriority="46"/>
+    <w:lsdException w:name="List Table 2 Accent 3" w:uiPriority="47"/>
+    <w:lsdException w:name="List Table 3 Accent 3" w:uiPriority="48"/>
+    <w:lsdException w:name="List Table 4 Accent 3" w:uiPriority="49"/>
+    <w:lsdException w:name="List Table 5 Dark Accent 3" w:uiPriority="50"/>
+    <w:lsdException w:name="List Table 6 Colorful Accent 3" w:uiPriority="51"/>
+    <w:lsdException w:name="List Table 7 Colorful Accent 3" w:uiPriority="52"/>
+    <w:lsdException w:name="List Table 1 Light Accent 4" w:uiPriority="46"/>
+    <w:lsdException w:name="List Table 2 Accent 4" w:uiPriority="47"/>
+    <w:lsdException w:name="List Table 3 Accent 4" w:uiPriority="48"/>
+    <w:lsdException w:name="List Table 4 Accent 4" w:uiPriority="49"/>
+    <w:lsdException w:name="List Table 5 Dark Accent 4" w:uiPriority="50"/>
+    <w:lsdException w:name="List Table 6 Colorful Accent 4" w:uiPriority="51"/>
+    <w:lsdException w:name="List Table 7 Colorful Accent 4" w:uiPriority="52"/>
+    <w:lsdException w:name="List Table 1 Light Accent 5" w:uiPriority="46"/>
+    <w:lsdException w:name="List Table 2 Accent 5" w:uiPriority="47"/>
+    <w:lsdException w:name="List Table 3 Accent 5" w:uiPriority="48"/>
+    <w:lsdException w:name="List Table 4 Accent 5" w:uiPriority="49"/>
+    <w:lsdException w:name="List Table 5 Dark Accent 5" w:uiPriority="50"/>
+    <w:lsdException w:name="List Table 6 Colorful Accent 5" w:uiPriority="51"/>
+    <w:lsdException w:name="List Table 7 Colorful Accent 5" w:uiPriority="52"/>
+    <w:lsdException w:name="List Table 1 Light Accent 6" w:uiPriority="46"/>
+    <w:lsdException w:name="List Table 2 Accent 6" w:uiPriority="47"/>
+    <w:lsdException w:name="List Table 3 Accent 6" w:uiPriority="48"/>
+    <w:lsdException w:name="List Table 4 Accent 6" w:uiPriority="49"/>
+    <w:lsdException w:name="List Table 5 Dark Accent 6" w:uiPriority="50"/>
+    <w:lsdException w:name="List Table 6 Colorful Accent 6" w:uiPriority="51"/>
+    <w:lsdException w:name="List Table 7 Colorful Accent 6" w:uiPriority="52"/>
+    <w:lsdException w:name="Mention" w:semiHidden="1" w:unhideWhenUsed="1"/>
+    <w:lsdException w:name="Smart Hyperlink" w:semiHidden="1" w:unhideWhenUsed="1"/>
+    <w:lsdException w:name="Hashtag" w:semiHidden="1" w:unhideWhenUsed="1"/>
   </w:latentStyles>
   <w:style w:type="paragraph" w:default="1" w:styleId="Normal">
     <w:name w:val="Normal"/>
@@ -4366,7 +4574,6 @@
       <w:spacing w:after="0" w:line="240" w:lineRule="auto"/>
     </w:pPr>
     <w:tblPr>
-      <w:tblInd w:w="0" w:type="dxa"/>
       <w:tblBorders>
         <w:top w:val="single" w:sz="4" w:space="0" w:color="auto"/>
         <w:left w:val="single" w:sz="4" w:space="0" w:color="auto"/>
@@ -4375,502 +4582,6 @@
         <w:insideH w:val="single" w:sz="4" w:space="0" w:color="auto"/>
         <w:insideV w:val="single" w:sz="4" w:space="0" w:color="auto"/>
       </w:tblBorders>
-      <w:tblCellMar>
-        <w:top w:w="0" w:type="dxa"/>
-        <w:left w:w="108" w:type="dxa"/>
-        <w:bottom w:w="0" w:type="dxa"/>
-        <w:right w:w="108" w:type="dxa"/>
-      </w:tblCellMar>
-    </w:tblPr>
-  </w:style>
-  <w:style w:type="character" w:styleId="CommentReference">
-    <w:name w:val="annotation reference"/>
-    <w:basedOn w:val="DefaultParagraphFont"/>
-    <w:uiPriority w:val="99"/>
-    <w:semiHidden/>
-    <w:unhideWhenUsed/>
-    <w:rsid w:val="0075378A"/>
-    <w:rPr>
-      <w:sz w:val="16"/>
-      <w:szCs w:val="16"/>
-    </w:rPr>
-  </w:style>
-  <w:style w:type="paragraph" w:styleId="CommentText">
-    <w:name w:val="annotation text"/>
-    <w:basedOn w:val="Normal"/>
-    <w:link w:val="CommentTextChar"/>
-    <w:uiPriority w:val="99"/>
-    <w:semiHidden/>
-    <w:unhideWhenUsed/>
-    <w:rsid w:val="0075378A"/>
-    <w:pPr>
-      <w:spacing w:line="240" w:lineRule="auto"/>
-    </w:pPr>
-    <w:rPr>
-      <w:sz w:val="20"/>
-      <w:szCs w:val="20"/>
-    </w:rPr>
-  </w:style>
-  <w:style w:type="character" w:customStyle="1" w:styleId="CommentTextChar">
-    <w:name w:val="Comment Text Char"/>
-    <w:basedOn w:val="DefaultParagraphFont"/>
-    <w:link w:val="CommentText"/>
-    <w:uiPriority w:val="99"/>
-    <w:semiHidden/>
-    <w:rsid w:val="0075378A"/>
-    <w:rPr>
-      <w:sz w:val="20"/>
-      <w:szCs w:val="20"/>
-    </w:rPr>
-  </w:style>
-  <w:style w:type="paragraph" w:styleId="CommentSubject">
-    <w:name w:val="annotation subject"/>
-    <w:basedOn w:val="CommentText"/>
-    <w:next w:val="CommentText"/>
-    <w:link w:val="CommentSubjectChar"/>
-    <w:uiPriority w:val="99"/>
-    <w:semiHidden/>
-    <w:unhideWhenUsed/>
-    <w:rsid w:val="0075378A"/>
-    <w:rPr>
-      <w:b/>
-      <w:bCs/>
-    </w:rPr>
-  </w:style>
-  <w:style w:type="character" w:customStyle="1" w:styleId="CommentSubjectChar">
-    <w:name w:val="Comment Subject Char"/>
-    <w:basedOn w:val="CommentTextChar"/>
-    <w:link w:val="CommentSubject"/>
-    <w:uiPriority w:val="99"/>
-    <w:semiHidden/>
-    <w:rsid w:val="0075378A"/>
-    <w:rPr>
-      <w:b/>
-      <w:bCs/>
-      <w:sz w:val="20"/>
-      <w:szCs w:val="20"/>
-    </w:rPr>
-  </w:style>
-  <w:style w:type="paragraph" w:styleId="Revision">
-    <w:name w:val="Revision"/>
-    <w:hidden/>
-    <w:uiPriority w:val="99"/>
-    <w:semiHidden/>
-    <w:rsid w:val="009E7FE0"/>
-    <w:pPr>
-      <w:spacing w:after="0" w:line="240" w:lineRule="auto"/>
-    </w:pPr>
-  </w:style>
-</w:styles>
-</file>
-
-<file path=word/stylesWithEffects.xml><?xml version="1.0" encoding="utf-8"?>
-<w:styles xmlns:wpc="http://schemas.microsoft.com/office/word/2010/wordprocessingCanvas" xmlns:mc="http://schemas.openxmlformats.org/markup-compatibility/2006" xmlns:o="urn:schemas-microsoft-com:office:office" xmlns:r="http://schemas.openxmlformats.org/officeDocument/2006/relationships" xmlns:m="http://schemas.openxmlformats.org/officeDocument/2006/math" xmlns:v="urn:schemas-microsoft-com:vml" xmlns:wp14="http://schemas.microsoft.com/office/word/2010/wordprocessingDrawing" xmlns:wp="http://schemas.openxmlformats.org/drawingml/2006/wordprocessingDrawing" xmlns:w10="urn:schemas-microsoft-com:office:word" xmlns:w="http://schemas.openxmlformats.org/wordprocessingml/2006/main" xmlns:w14="http://schemas.microsoft.com/office/word/2010/wordml" xmlns:wpg="http://schemas.microsoft.com/office/word/2010/wordprocessingGroup" xmlns:wpi="http://schemas.microsoft.com/office/word/2010/wordprocessingInk" xmlns:wne="http://schemas.microsoft.com/office/word/2006/wordml" xmlns:wps="http://schemas.microsoft.com/office/word/2010/wordprocessingShape" mc:Ignorable="w14 wp14">
-  <w:docDefaults>
-    <w:rPrDefault>
-      <w:rPr>
-        <w:rFonts w:asciiTheme="minorHAnsi" w:eastAsiaTheme="minorHAnsi" w:hAnsiTheme="minorHAnsi" w:cstheme="minorBidi"/>
-        <w:sz w:val="22"/>
-        <w:szCs w:val="22"/>
-        <w:lang w:val="en-US" w:eastAsia="en-US" w:bidi="ar-SA"/>
-      </w:rPr>
-    </w:rPrDefault>
-    <w:pPrDefault>
-      <w:pPr>
-        <w:spacing w:after="200" w:line="276" w:lineRule="auto"/>
-      </w:pPr>
-    </w:pPrDefault>
-  </w:docDefaults>
-  <w:latentStyles w:defLockedState="0" w:defUIPriority="99" w:defSemiHidden="1" w:defUnhideWhenUsed="1" w:defQFormat="0" w:count="267">
-    <w:lsdException w:name="Normal" w:semiHidden="0" w:uiPriority="0" w:unhideWhenUsed="0" w:qFormat="1"/>
-    <w:lsdException w:name="heading 1" w:semiHidden="0" w:uiPriority="9" w:unhideWhenUsed="0" w:qFormat="1"/>
-    <w:lsdException w:name="heading 2" w:uiPriority="9" w:qFormat="1"/>
-    <w:lsdException w:name="heading 3" w:uiPriority="9" w:qFormat="1"/>
-    <w:lsdException w:name="heading 4" w:uiPriority="9" w:qFormat="1"/>
-    <w:lsdException w:name="heading 5" w:uiPriority="9" w:qFormat="1"/>
-    <w:lsdException w:name="heading 6" w:uiPriority="9" w:qFormat="1"/>
-    <w:lsdException w:name="heading 7" w:uiPriority="9" w:qFormat="1"/>
-    <w:lsdException w:name="heading 8" w:uiPriority="9" w:qFormat="1"/>
-    <w:lsdException w:name="heading 9" w:uiPriority="9" w:qFormat="1"/>
-    <w:lsdException w:name="toc 1" w:uiPriority="39"/>
-    <w:lsdException w:name="toc 2" w:uiPriority="39"/>
-    <w:lsdException w:name="toc 3" w:uiPriority="39"/>
-    <w:lsdException w:name="toc 4" w:uiPriority="39"/>
-    <w:lsdException w:name="toc 5" w:uiPriority="39"/>
-    <w:lsdException w:name="toc 6" w:uiPriority="39"/>
-    <w:lsdException w:name="toc 7" w:uiPriority="39"/>
-    <w:lsdException w:name="toc 8" w:uiPriority="39"/>
-    <w:lsdException w:name="toc 9" w:uiPriority="39"/>
-    <w:lsdException w:name="caption" w:uiPriority="35" w:qFormat="1"/>
-    <w:lsdException w:name="Title" w:semiHidden="0" w:uiPriority="10" w:unhideWhenUsed="0" w:qFormat="1"/>
-    <w:lsdException w:name="Default Paragraph Font" w:uiPriority="1"/>
-    <w:lsdException w:name="Subtitle" w:semiHidden="0" w:uiPriority="11" w:unhideWhenUsed="0" w:qFormat="1"/>
-    <w:lsdException w:name="Strong" w:semiHidden="0" w:uiPriority="22" w:unhideWhenUsed="0" w:qFormat="1"/>
-    <w:lsdException w:name="Emphasis" w:semiHidden="0" w:uiPriority="20" w:unhideWhenUsed="0" w:qFormat="1"/>
-    <w:lsdException w:name="Table Grid" w:semiHidden="0" w:uiPriority="59" w:unhideWhenUsed="0"/>
-    <w:lsdException w:name="Placeholder Text" w:unhideWhenUsed="0"/>
-    <w:lsdException w:name="No Spacing" w:semiHidden="0" w:uiPriority="1" w:unhideWhenUsed="0" w:qFormat="1"/>
-    <w:lsdException w:name="Light Shading" w:semiHidden="0" w:uiPriority="60" w:unhideWhenUsed="0"/>
-    <w:lsdException w:name="Light List" w:semiHidden="0" w:uiPriority="61" w:unhideWhenUsed="0"/>
-    <w:lsdException w:name="Light Grid" w:semiHidden="0" w:uiPriority="62" w:unhideWhenUsed="0"/>
-    <w:lsdException w:name="Medium Shading 1" w:semiHidden="0" w:uiPriority="63" w:unhideWhenUsed="0"/>
-    <w:lsdException w:name="Medium Shading 2" w:semiHidden="0" w:uiPriority="64" w:unhideWhenUsed="0"/>
-    <w:lsdException w:name="Medium List 1" w:semiHidden="0" w:uiPriority="65" w:unhideWhenUsed="0"/>
-    <w:lsdException w:name="Medium List 2" w:semiHidden="0" w:uiPriority="66" w:unhideWhenUsed="0"/>
-    <w:lsdException w:name="Medium Grid 1" w:semiHidden="0" w:uiPriority="67" w:unhideWhenUsed="0"/>
-    <w:lsdException w:name="Medium Grid 2" w:semiHidden="0" w:uiPriority="68" w:unhideWhenUsed="0"/>
-    <w:lsdException w:name="Medium Grid 3" w:semiHidden="0" w:uiPriority="69" w:unhideWhenUsed="0"/>
-    <w:lsdException w:name="Dark List" w:semiHidden="0" w:uiPriority="70" w:unhideWhenUsed="0"/>
-    <w:lsdException w:name="Colorful Shading" w:semiHidden="0" w:uiPriority="71" w:unhideWhenUsed="0"/>
-    <w:lsdException w:name="Colorful List" w:semiHidden="0" w:uiPriority="72" w:unhideWhenUsed="0"/>
-    <w:lsdException w:name="Colorful Grid" w:semiHidden="0" w:uiPriority="73" w:unhideWhenUsed="0"/>
-    <w:lsdException w:name="Light Shading Accent 1" w:semiHidden="0" w:uiPriority="60" w:unhideWhenUsed="0"/>
-    <w:lsdException w:name="Light List Accent 1" w:semiHidden="0" w:uiPriority="61" w:unhideWhenUsed="0"/>
-    <w:lsdException w:name="Light Grid Accent 1" w:semiHidden="0" w:uiPriority="62" w:unhideWhenUsed="0"/>
-    <w:lsdException w:name="Medium Shading 1 Accent 1" w:semiHidden="0" w:uiPriority="63" w:unhideWhenUsed="0"/>
-    <w:lsdException w:name="Medium Shading 2 Accent 1" w:semiHidden="0" w:uiPriority="64" w:unhideWhenUsed="0"/>
-    <w:lsdException w:name="Medium List 1 Accent 1" w:semiHidden="0" w:uiPriority="65" w:unhideWhenUsed="0"/>
-    <w:lsdException w:name="Revision" w:unhideWhenUsed="0"/>
-    <w:lsdException w:name="List Paragraph" w:semiHidden="0" w:uiPriority="34" w:unhideWhenUsed="0" w:qFormat="1"/>
-    <w:lsdException w:name="Quote" w:semiHidden="0" w:uiPriority="29" w:unhideWhenUsed="0" w:qFormat="1"/>
-    <w:lsdException w:name="Intense Quote" w:semiHidden="0" w:uiPriority="30" w:unhideWhenUsed="0" w:qFormat="1"/>
-    <w:lsdException w:name="Medium List 2 Accent 1" w:semiHidden="0" w:uiPriority="66" w:unhideWhenUsed="0"/>
-    <w:lsdException w:name="Medium Grid 1 Accent 1" w:semiHidden="0" w:uiPriority="67" w:unhideWhenUsed="0"/>
-    <w:lsdException w:name="Medium Grid 2 Accent 1" w:semiHidden="0" w:uiPriority="68" w:unhideWhenUsed="0"/>
-    <w:lsdException w:name="Medium Grid 3 Accent 1" w:semiHidden="0" w:uiPriority="69" w:unhideWhenUsed="0"/>
-    <w:lsdException w:name="Dark List Accent 1" w:semiHidden="0" w:uiPriority="70" w:unhideWhenUsed="0"/>
-    <w:lsdException w:name="Colorful Shading Accent 1" w:semiHidden="0" w:uiPriority="71" w:unhideWhenUsed="0"/>
-    <w:lsdException w:name="Colorful List Accent 1" w:semiHidden="0" w:uiPriority="72" w:unhideWhenUsed="0"/>
-    <w:lsdException w:name="Colorful Grid Accent 1" w:semiHidden="0" w:uiPriority="73" w:unhideWhenUsed="0"/>
-    <w:lsdException w:name="Light Shading Accent 2" w:semiHidden="0" w:uiPriority="60" w:unhideWhenUsed="0"/>
-    <w:lsdException w:name="Light List Accent 2" w:semiHidden="0" w:uiPriority="61" w:unhideWhenUsed="0"/>
-    <w:lsdException w:name="Light Grid Accent 2" w:semiHidden="0" w:uiPriority="62" w:unhideWhenUsed="0"/>
-    <w:lsdException w:name="Medium Shading 1 Accent 2" w:semiHidden="0" w:uiPriority="63" w:unhideWhenUsed="0"/>
-    <w:lsdException w:name="Medium Shading 2 Accent 2" w:semiHidden="0" w:uiPriority="64" w:unhideWhenUsed="0"/>
-    <w:lsdException w:name="Medium List 1 Accent 2" w:semiHidden="0" w:uiPriority="65" w:unhideWhenUsed="0"/>
-    <w:lsdException w:name="Medium List 2 Accent 2" w:semiHidden="0" w:uiPriority="66" w:unhideWhenUsed="0"/>
-    <w:lsdException w:name="Medium Grid 1 Accent 2" w:semiHidden="0" w:uiPriority="67" w:unhideWhenUsed="0"/>
-    <w:lsdException w:name="Medium Grid 2 Accent 2" w:semiHidden="0" w:uiPriority="68" w:unhideWhenUsed="0"/>
-    <w:lsdException w:name="Medium Grid 3 Accent 2" w:semiHidden="0" w:uiPriority="69" w:unhideWhenUsed="0"/>
-    <w:lsdException w:name="Dark List Accent 2" w:semiHidden="0" w:uiPriority="70" w:unhideWhenUsed="0"/>
-    <w:lsdException w:name="Colorful Shading Accent 2" w:semiHidden="0" w:uiPriority="71" w:unhideWhenUsed="0"/>
-    <w:lsdException w:name="Colorful List Accent 2" w:semiHidden="0" w:uiPriority="72" w:unhideWhenUsed="0"/>
-    <w:lsdException w:name="Colorful Grid Accent 2" w:semiHidden="0" w:uiPriority="73" w:unhideWhenUsed="0"/>
-    <w:lsdException w:name="Light Shading Accent 3" w:semiHidden="0" w:uiPriority="60" w:unhideWhenUsed="0"/>
-    <w:lsdException w:name="Light List Accent 3" w:semiHidden="0" w:uiPriority="61" w:unhideWhenUsed="0"/>
-    <w:lsdException w:name="Light Grid Accent 3" w:semiHidden="0" w:uiPriority="62" w:unhideWhenUsed="0"/>
-    <w:lsdException w:name="Medium Shading 1 Accent 3" w:semiHidden="0" w:uiPriority="63" w:unhideWhenUsed="0"/>
-    <w:lsdException w:name="Medium Shading 2 Accent 3" w:semiHidden="0" w:uiPriority="64" w:unhideWhenUsed="0"/>
-    <w:lsdException w:name="Medium List 1 Accent 3" w:semiHidden="0" w:uiPriority="65" w:unhideWhenUsed="0"/>
-    <w:lsdException w:name="Medium List 2 Accent 3" w:semiHidden="0" w:uiPriority="66" w:unhideWhenUsed="0"/>
-    <w:lsdException w:name="Medium Grid 1 Accent 3" w:semiHidden="0" w:uiPriority="67" w:unhideWhenUsed="0"/>
-    <w:lsdException w:name="Medium Grid 2 Accent 3" w:semiHidden="0" w:uiPriority="68" w:unhideWhenUsed="0"/>
-    <w:lsdException w:name="Medium Grid 3 Accent 3" w:semiHidden="0" w:uiPriority="69" w:unhideWhenUsed="0"/>
-    <w:lsdException w:name="Dark List Accent 3" w:semiHidden="0" w:uiPriority="70" w:unhideWhenUsed="0"/>
-    <w:lsdException w:name="Colorful Shading Accent 3" w:semiHidden="0" w:uiPriority="71" w:unhideWhenUsed="0"/>
-    <w:lsdException w:name="Colorful List Accent 3" w:semiHidden="0" w:uiPriority="72" w:unhideWhenUsed="0"/>
-    <w:lsdException w:name="Colorful Grid Accent 3" w:semiHidden="0" w:uiPriority="73" w:unhideWhenUsed="0"/>
-    <w:lsdException w:name="Light Shading Accent 4" w:semiHidden="0" w:uiPriority="60" w:unhideWhenUsed="0"/>
-    <w:lsdException w:name="Light List Accent 4" w:semiHidden="0" w:uiPriority="61" w:unhideWhenUsed="0"/>
-    <w:lsdException w:name="Light Grid Accent 4" w:semiHidden="0" w:uiPriority="62" w:unhideWhenUsed="0"/>
-    <w:lsdException w:name="Medium Shading 1 Accent 4" w:semiHidden="0" w:uiPriority="63" w:unhideWhenUsed="0"/>
-    <w:lsdException w:name="Medium Shading 2 Accent 4" w:semiHidden="0" w:uiPriority="64" w:unhideWhenUsed="0"/>
-    <w:lsdException w:name="Medium List 1 Accent 4" w:semiHidden="0" w:uiPriority="65" w:unhideWhenUsed="0"/>
-    <w:lsdException w:name="Medium List 2 Accent 4" w:semiHidden="0" w:uiPriority="66" w:unhideWhenUsed="0"/>
-    <w:lsdException w:name="Medium Grid 1 Accent 4" w:semiHidden="0" w:uiPriority="67" w:unhideWhenUsed="0"/>
-    <w:lsdException w:name="Medium Grid 2 Accent 4" w:semiHidden="0" w:uiPriority="68" w:unhideWhenUsed="0"/>
-    <w:lsdException w:name="Medium Grid 3 Accent 4" w:semiHidden="0" w:uiPriority="69" w:unhideWhenUsed="0"/>
-    <w:lsdException w:name="Dark List Accent 4" w:semiHidden="0" w:uiPriority="70" w:unhideWhenUsed="0"/>
-    <w:lsdException w:name="Colorful Shading Accent 4" w:semiHidden="0" w:uiPriority="71" w:unhideWhenUsed="0"/>
-    <w:lsdException w:name="Colorful List Accent 4" w:semiHidden="0" w:uiPriority="72" w:unhideWhenUsed="0"/>
-    <w:lsdException w:name="Colorful Grid Accent 4" w:semiHidden="0" w:uiPriority="73" w:unhideWhenUsed="0"/>
-    <w:lsdException w:name="Light Shading Accent 5" w:semiHidden="0" w:uiPriority="60" w:unhideWhenUsed="0"/>
-    <w:lsdException w:name="Light List Accent 5" w:semiHidden="0" w:uiPriority="61" w:unhideWhenUsed="0"/>
-    <w:lsdException w:name="Light Grid Accent 5" w:semiHidden="0" w:uiPriority="62" w:unhideWhenUsed="0"/>
-    <w:lsdException w:name="Medium Shading 1 Accent 5" w:semiHidden="0" w:uiPriority="63" w:unhideWhenUsed="0"/>
-    <w:lsdException w:name="Medium Shading 2 Accent 5" w:semiHidden="0" w:uiPriority="64" w:unhideWhenUsed="0"/>
-    <w:lsdException w:name="Medium List 1 Accent 5" w:semiHidden="0" w:uiPriority="65" w:unhideWhenUsed="0"/>
-    <w:lsdException w:name="Medium List 2 Accent 5" w:semiHidden="0" w:uiPriority="66" w:unhideWhenUsed="0"/>
-    <w:lsdException w:name="Medium Grid 1 Accent 5" w:semiHidden="0" w:uiPriority="67" w:unhideWhenUsed="0"/>
-    <w:lsdException w:name="Medium Grid 2 Accent 5" w:semiHidden="0" w:uiPriority="68" w:unhideWhenUsed="0"/>
-    <w:lsdException w:name="Medium Grid 3 Accent 5" w:semiHidden="0" w:uiPriority="69" w:unhideWhenUsed="0"/>
-    <w:lsdException w:name="Dark List Accent 5" w:semiHidden="0" w:uiPriority="70" w:unhideWhenUsed="0"/>
-    <w:lsdException w:name="Colorful Shading Accent 5" w:semiHidden="0" w:uiPriority="71" w:unhideWhenUsed="0"/>
-    <w:lsdException w:name="Colorful List Accent 5" w:semiHidden="0" w:uiPriority="72" w:unhideWhenUsed="0"/>
-    <w:lsdException w:name="Colorful Grid Accent 5" w:semiHidden="0" w:uiPriority="73" w:unhideWhenUsed="0"/>
-    <w:lsdException w:name="Light Shading Accent 6" w:semiHidden="0" w:uiPriority="60" w:unhideWhenUsed="0"/>
-    <w:lsdException w:name="Light List Accent 6" w:semiHidden="0" w:uiPriority="61" w:unhideWhenUsed="0"/>
-    <w:lsdException w:name="Light Grid Accent 6" w:semiHidden="0" w:uiPriority="62" w:unhideWhenUsed="0"/>
-    <w:lsdException w:name="Medium Shading 1 Accent 6" w:semiHidden="0" w:uiPriority="63" w:unhideWhenUsed="0"/>
-    <w:lsdException w:name="Medium Shading 2 Accent 6" w:semiHidden="0" w:uiPriority="64" w:unhideWhenUsed="0"/>
-    <w:lsdException w:name="Medium List 1 Accent 6" w:semiHidden="0" w:uiPriority="65" w:unhideWhenUsed="0"/>
-    <w:lsdException w:name="Medium List 2 Accent 6" w:semiHidden="0" w:uiPriority="66" w:unhideWhenUsed="0"/>
-    <w:lsdException w:name="Medium Grid 1 Accent 6" w:semiHidden="0" w:uiPriority="67" w:unhideWhenUsed="0"/>
-    <w:lsdException w:name="Medium Grid 2 Accent 6" w:semiHidden="0" w:uiPriority="68" w:unhideWhenUsed="0"/>
-    <w:lsdException w:name="Medium Grid 3 Accent 6" w:semiHidden="0" w:uiPriority="69" w:unhideWhenUsed="0"/>
-    <w:lsdException w:name="Dark List Accent 6" w:semiHidden="0" w:uiPriority="70" w:unhideWhenUsed="0"/>
-    <w:lsdException w:name="Colorful Shading Accent 6" w:semiHidden="0" w:uiPriority="71" w:unhideWhenUsed="0"/>
-    <w:lsdException w:name="Colorful List Accent 6" w:semiHidden="0" w:uiPriority="72" w:unhideWhenUsed="0"/>
-    <w:lsdException w:name="Colorful Grid Accent 6" w:semiHidden="0" w:uiPriority="73" w:unhideWhenUsed="0"/>
-    <w:lsdException w:name="Subtle Emphasis" w:semiHidden="0" w:uiPriority="19" w:unhideWhenUsed="0" w:qFormat="1"/>
-    <w:lsdException w:name="Intense Emphasis" w:semiHidden="0" w:uiPriority="21" w:unhideWhenUsed="0" w:qFormat="1"/>
-    <w:lsdException w:name="Subtle Reference" w:semiHidden="0" w:uiPriority="31" w:unhideWhenUsed="0" w:qFormat="1"/>
-    <w:lsdException w:name="Intense Reference" w:semiHidden="0" w:uiPriority="32" w:unhideWhenUsed="0" w:qFormat="1"/>
-    <w:lsdException w:name="Book Title" w:semiHidden="0" w:uiPriority="33" w:unhideWhenUsed="0" w:qFormat="1"/>
-    <w:lsdException w:name="Bibliography" w:uiPriority="37"/>
-    <w:lsdException w:name="TOC Heading" w:uiPriority="39" w:qFormat="1"/>
-  </w:latentStyles>
-  <w:style w:type="paragraph" w:default="1" w:styleId="Normal">
-    <w:name w:val="Normal"/>
-    <w:qFormat/>
-  </w:style>
-  <w:style w:type="paragraph" w:styleId="Heading1">
-    <w:name w:val="heading 1"/>
-    <w:basedOn w:val="Normal"/>
-    <w:next w:val="Normal"/>
-    <w:link w:val="Heading1Char"/>
-    <w:uiPriority w:val="9"/>
-    <w:qFormat/>
-    <w:rsid w:val="004A5C2A"/>
-    <w:pPr>
-      <w:keepNext/>
-      <w:keepLines/>
-      <w:spacing w:before="480" w:after="0"/>
-      <w:outlineLvl w:val="0"/>
-    </w:pPr>
-    <w:rPr>
-      <w:rFonts w:asciiTheme="majorHAnsi" w:eastAsiaTheme="majorEastAsia" w:hAnsiTheme="majorHAnsi" w:cstheme="majorBidi"/>
-      <w:b/>
-      <w:bCs/>
-      <w:color w:val="365F91" w:themeColor="accent1" w:themeShade="BF"/>
-      <w:sz w:val="28"/>
-      <w:szCs w:val="28"/>
-    </w:rPr>
-  </w:style>
-  <w:style w:type="paragraph" w:styleId="Heading3">
-    <w:name w:val="heading 3"/>
-    <w:basedOn w:val="Normal"/>
-    <w:next w:val="Normal"/>
-    <w:link w:val="Heading3Char"/>
-    <w:uiPriority w:val="9"/>
-    <w:semiHidden/>
-    <w:unhideWhenUsed/>
-    <w:qFormat/>
-    <w:rsid w:val="006F710E"/>
-    <w:pPr>
-      <w:keepNext/>
-      <w:keepLines/>
-      <w:spacing w:before="200" w:after="0"/>
-      <w:outlineLvl w:val="2"/>
-    </w:pPr>
-    <w:rPr>
-      <w:rFonts w:asciiTheme="majorHAnsi" w:eastAsiaTheme="majorEastAsia" w:hAnsiTheme="majorHAnsi" w:cstheme="majorBidi"/>
-      <w:b/>
-      <w:bCs/>
-      <w:color w:val="4F81BD" w:themeColor="accent1"/>
-    </w:rPr>
-  </w:style>
-  <w:style w:type="character" w:default="1" w:styleId="DefaultParagraphFont">
-    <w:name w:val="Default Paragraph Font"/>
-    <w:uiPriority w:val="1"/>
-    <w:semiHidden/>
-    <w:unhideWhenUsed/>
-  </w:style>
-  <w:style w:type="table" w:default="1" w:styleId="TableNormal">
-    <w:name w:val="Normal Table"/>
-    <w:uiPriority w:val="99"/>
-    <w:semiHidden/>
-    <w:unhideWhenUsed/>
-    <w:tblPr>
-      <w:tblInd w:w="0" w:type="dxa"/>
-      <w:tblCellMar>
-        <w:top w:w="0" w:type="dxa"/>
-        <w:left w:w="108" w:type="dxa"/>
-        <w:bottom w:w="0" w:type="dxa"/>
-        <w:right w:w="108" w:type="dxa"/>
-      </w:tblCellMar>
-    </w:tblPr>
-  </w:style>
-  <w:style w:type="numbering" w:default="1" w:styleId="NoList">
-    <w:name w:val="No List"/>
-    <w:uiPriority w:val="99"/>
-    <w:semiHidden/>
-    <w:unhideWhenUsed/>
-  </w:style>
-  <w:style w:type="character" w:styleId="Hyperlink">
-    <w:name w:val="Hyperlink"/>
-    <w:basedOn w:val="DefaultParagraphFont"/>
-    <w:uiPriority w:val="99"/>
-    <w:unhideWhenUsed/>
-    <w:rsid w:val="00EC5542"/>
-    <w:rPr>
-      <w:color w:val="0000FF" w:themeColor="hyperlink"/>
-      <w:u w:val="single"/>
-    </w:rPr>
-  </w:style>
-  <w:style w:type="paragraph" w:styleId="ListParagraph">
-    <w:name w:val="List Paragraph"/>
-    <w:basedOn w:val="Normal"/>
-    <w:uiPriority w:val="34"/>
-    <w:qFormat/>
-    <w:rsid w:val="00EC5542"/>
-    <w:pPr>
-      <w:ind w:left="720"/>
-      <w:contextualSpacing/>
-    </w:pPr>
-  </w:style>
-  <w:style w:type="paragraph" w:styleId="Header">
-    <w:name w:val="header"/>
-    <w:basedOn w:val="Normal"/>
-    <w:link w:val="HeaderChar"/>
-    <w:uiPriority w:val="99"/>
-    <w:unhideWhenUsed/>
-    <w:rsid w:val="00B4184E"/>
-    <w:pPr>
-      <w:tabs>
-        <w:tab w:val="center" w:pos="4680"/>
-        <w:tab w:val="right" w:pos="9360"/>
-      </w:tabs>
-      <w:spacing w:after="0" w:line="240" w:lineRule="auto"/>
-    </w:pPr>
-  </w:style>
-  <w:style w:type="character" w:customStyle="1" w:styleId="HeaderChar">
-    <w:name w:val="Header Char"/>
-    <w:basedOn w:val="DefaultParagraphFont"/>
-    <w:link w:val="Header"/>
-    <w:uiPriority w:val="99"/>
-    <w:rsid w:val="00B4184E"/>
-  </w:style>
-  <w:style w:type="paragraph" w:styleId="Footer">
-    <w:name w:val="footer"/>
-    <w:basedOn w:val="Normal"/>
-    <w:link w:val="FooterChar"/>
-    <w:uiPriority w:val="99"/>
-    <w:unhideWhenUsed/>
-    <w:rsid w:val="00B4184E"/>
-    <w:pPr>
-      <w:tabs>
-        <w:tab w:val="center" w:pos="4680"/>
-        <w:tab w:val="right" w:pos="9360"/>
-      </w:tabs>
-      <w:spacing w:after="0" w:line="240" w:lineRule="auto"/>
-    </w:pPr>
-  </w:style>
-  <w:style w:type="character" w:customStyle="1" w:styleId="FooterChar">
-    <w:name w:val="Footer Char"/>
-    <w:basedOn w:val="DefaultParagraphFont"/>
-    <w:link w:val="Footer"/>
-    <w:uiPriority w:val="99"/>
-    <w:rsid w:val="00B4184E"/>
-  </w:style>
-  <w:style w:type="character" w:customStyle="1" w:styleId="Heading1Char">
-    <w:name w:val="Heading 1 Char"/>
-    <w:basedOn w:val="DefaultParagraphFont"/>
-    <w:link w:val="Heading1"/>
-    <w:uiPriority w:val="9"/>
-    <w:rsid w:val="004A5C2A"/>
-    <w:rPr>
-      <w:rFonts w:asciiTheme="majorHAnsi" w:eastAsiaTheme="majorEastAsia" w:hAnsiTheme="majorHAnsi" w:cstheme="majorBidi"/>
-      <w:b/>
-      <w:bCs/>
-      <w:color w:val="365F91" w:themeColor="accent1" w:themeShade="BF"/>
-      <w:sz w:val="28"/>
-      <w:szCs w:val="28"/>
-    </w:rPr>
-  </w:style>
-  <w:style w:type="paragraph" w:styleId="BalloonText">
-    <w:name w:val="Balloon Text"/>
-    <w:basedOn w:val="Normal"/>
-    <w:link w:val="BalloonTextChar"/>
-    <w:uiPriority w:val="99"/>
-    <w:semiHidden/>
-    <w:unhideWhenUsed/>
-    <w:rsid w:val="00BE7AB1"/>
-    <w:pPr>
-      <w:spacing w:after="0" w:line="240" w:lineRule="auto"/>
-    </w:pPr>
-    <w:rPr>
-      <w:rFonts w:ascii="Tahoma" w:hAnsi="Tahoma" w:cs="Tahoma"/>
-      <w:sz w:val="16"/>
-      <w:szCs w:val="16"/>
-    </w:rPr>
-  </w:style>
-  <w:style w:type="character" w:customStyle="1" w:styleId="BalloonTextChar">
-    <w:name w:val="Balloon Text Char"/>
-    <w:basedOn w:val="DefaultParagraphFont"/>
-    <w:link w:val="BalloonText"/>
-    <w:uiPriority w:val="99"/>
-    <w:semiHidden/>
-    <w:rsid w:val="00BE7AB1"/>
-    <w:rPr>
-      <w:rFonts w:ascii="Tahoma" w:hAnsi="Tahoma" w:cs="Tahoma"/>
-      <w:sz w:val="16"/>
-      <w:szCs w:val="16"/>
-    </w:rPr>
-  </w:style>
-  <w:style w:type="paragraph" w:styleId="NoSpacing">
-    <w:name w:val="No Spacing"/>
-    <w:link w:val="NoSpacingChar"/>
-    <w:uiPriority w:val="1"/>
-    <w:qFormat/>
-    <w:rsid w:val="006F710E"/>
-    <w:pPr>
-      <w:spacing w:after="0" w:line="240" w:lineRule="auto"/>
-    </w:pPr>
-    <w:rPr>
-      <w:rFonts w:eastAsiaTheme="minorEastAsia"/>
-      <w:lang w:eastAsia="ja-JP"/>
-    </w:rPr>
-  </w:style>
-  <w:style w:type="character" w:customStyle="1" w:styleId="NoSpacingChar">
-    <w:name w:val="No Spacing Char"/>
-    <w:basedOn w:val="DefaultParagraphFont"/>
-    <w:link w:val="NoSpacing"/>
-    <w:uiPriority w:val="1"/>
-    <w:rsid w:val="006F710E"/>
-    <w:rPr>
-      <w:rFonts w:eastAsiaTheme="minorEastAsia"/>
-      <w:lang w:eastAsia="ja-JP"/>
-    </w:rPr>
-  </w:style>
-  <w:style w:type="character" w:customStyle="1" w:styleId="Heading3Char">
-    <w:name w:val="Heading 3 Char"/>
-    <w:basedOn w:val="DefaultParagraphFont"/>
-    <w:link w:val="Heading3"/>
-    <w:uiPriority w:val="9"/>
-    <w:semiHidden/>
-    <w:rsid w:val="006F710E"/>
-    <w:rPr>
-      <w:rFonts w:asciiTheme="majorHAnsi" w:eastAsiaTheme="majorEastAsia" w:hAnsiTheme="majorHAnsi" w:cstheme="majorBidi"/>
-      <w:b/>
-      <w:bCs/>
-      <w:color w:val="4F81BD" w:themeColor="accent1"/>
-    </w:rPr>
-  </w:style>
-  <w:style w:type="table" w:styleId="TableGrid">
-    <w:name w:val="Table Grid"/>
-    <w:basedOn w:val="TableNormal"/>
-    <w:uiPriority w:val="59"/>
-    <w:rsid w:val="008939EE"/>
-    <w:pPr>
-      <w:spacing w:after="0" w:line="240" w:lineRule="auto"/>
-    </w:pPr>
-    <w:tblPr>
-      <w:tblInd w:w="0" w:type="dxa"/>
-      <w:tblBorders>
-        <w:top w:val="single" w:sz="4" w:space="0" w:color="auto"/>
-        <w:left w:val="single" w:sz="4" w:space="0" w:color="auto"/>
-        <w:bottom w:val="single" w:sz="4" w:space="0" w:color="auto"/>
-        <w:right w:val="single" w:sz="4" w:space="0" w:color="auto"/>
-        <w:insideH w:val="single" w:sz="4" w:space="0" w:color="auto"/>
-        <w:insideV w:val="single" w:sz="4" w:space="0" w:color="auto"/>
-      </w:tblBorders>
-      <w:tblCellMar>
-        <w:top w:w="0" w:type="dxa"/>
-        <w:left w:w="108" w:type="dxa"/>
-        <w:bottom w:w="0" w:type="dxa"/>
-        <w:right w:w="108" w:type="dxa"/>
-      </w:tblCellMar>
     </w:tblPr>
   </w:style>
   <w:style w:type="character" w:styleId="CommentReference">
@@ -5263,7 +4974,7 @@
 </file>
 
 <file path=customXml/itemProps2.xml><?xml version="1.0" encoding="utf-8"?>
-<ds:datastoreItem xmlns:ds="http://schemas.openxmlformats.org/officeDocument/2006/customXml" ds:itemID="{BFC9ADC4-BBCB-49FC-B9E0-F99F7380435B}">
+<ds:datastoreItem xmlns:ds="http://schemas.openxmlformats.org/officeDocument/2006/customXml" ds:itemID="{549D7FBB-3515-4B07-A824-9B03EED7B0F5}">
   <ds:schemaRefs>
     <ds:schemaRef ds:uri="http://schemas.openxmlformats.org/officeDocument/2006/bibliography"/>
   </ds:schemaRefs>

</xml_diff>

<commit_message>
updating dates on resumes
</commit_message>
<xml_diff>
--- a/docs/Belachew_Haile-Mariam_Resume.docx
+++ b/docs/Belachew_Haile-Mariam_Resume.docx
@@ -15,8 +15,6 @@
           <w:sz w:val="24"/>
         </w:rPr>
       </w:pPr>
-      <w:bookmarkStart w:id="0" w:name="_GoBack"/>
-      <w:bookmarkEnd w:id="0"/>
       <w:r>
         <w:rPr>
           <w:rFonts w:ascii="Times New Roman" w:hAnsi="Times New Roman" w:cs="Times New Roman"/>
@@ -1074,7 +1072,44 @@
           <w:rFonts w:ascii="Times New Roman" w:eastAsia="Times New Roman" w:hAnsi="Times New Roman" w:cs="Times New Roman"/>
           <w:shd w:val="clear" w:color="auto" w:fill="FFFFFF"/>
         </w:rPr>
-        <w:t>Fidelity Pricing and Cash Management Services, August 2015 – January 2017 (1 year 6 months)</w:t>
+        <w:t xml:space="preserve">Fidelity Pricing and Cash Management Services, </w:t>
+      </w:r>
+      <w:r>
+        <w:rPr>
+          <w:rFonts w:ascii="Times New Roman" w:eastAsia="Times New Roman" w:hAnsi="Times New Roman" w:cs="Times New Roman"/>
+          <w:shd w:val="clear" w:color="auto" w:fill="FFFFFF"/>
+        </w:rPr>
+        <w:t>January</w:t>
+      </w:r>
+      <w:r>
+        <w:rPr>
+          <w:rFonts w:ascii="Times New Roman" w:eastAsia="Times New Roman" w:hAnsi="Times New Roman" w:cs="Times New Roman"/>
+          <w:shd w:val="clear" w:color="auto" w:fill="FFFFFF"/>
+        </w:rPr>
+        <w:t xml:space="preserve"> 201</w:t>
+      </w:r>
+      <w:r>
+        <w:rPr>
+          <w:rFonts w:ascii="Times New Roman" w:eastAsia="Times New Roman" w:hAnsi="Times New Roman" w:cs="Times New Roman"/>
+          <w:shd w:val="clear" w:color="auto" w:fill="FFFFFF"/>
+        </w:rPr>
+        <w:t>6</w:t>
+      </w:r>
+      <w:r>
+        <w:rPr>
+          <w:rFonts w:ascii="Times New Roman" w:eastAsia="Times New Roman" w:hAnsi="Times New Roman" w:cs="Times New Roman"/>
+          <w:shd w:val="clear" w:color="auto" w:fill="FFFFFF"/>
+        </w:rPr>
+        <w:t xml:space="preserve"> – January 2017 (1 year</w:t>
+      </w:r>
+      <w:bookmarkStart w:id="0" w:name="_GoBack"/>
+      <w:bookmarkEnd w:id="0"/>
+      <w:r>
+        <w:rPr>
+          <w:rFonts w:ascii="Times New Roman" w:eastAsia="Times New Roman" w:hAnsi="Times New Roman" w:cs="Times New Roman"/>
+          <w:shd w:val="clear" w:color="auto" w:fill="FFFFFF"/>
+        </w:rPr>
+        <w:t>)</w:t>
       </w:r>
     </w:p>
     <w:p>
@@ -2019,6 +2054,7 @@
   <w:p>
     <w:pPr>
       <w:spacing w:after="0" w:line="240" w:lineRule="auto"/>
+      <w:jc w:val="center"/>
       <w:rPr>
         <w:rFonts w:ascii="Times New Roman" w:eastAsia="Times New Roman" w:hAnsi="Times New Roman" w:cs="Times New Roman"/>
         <w:sz w:val="21"/>

</xml_diff>

<commit_message>
updating resumes and index.html
</commit_message>
<xml_diff>
--- a/docs/Belachew_Haile-Mariam_Resume.docx
+++ b/docs/Belachew_Haile-Mariam_Resume.docx
@@ -168,17 +168,8 @@
           <w:rFonts w:ascii="Times New Roman" w:eastAsia="Times New Roman" w:hAnsi="Times New Roman" w:cs="Times New Roman"/>
           <w:shd w:val="clear" w:color="auto" w:fill="FFFFFF"/>
         </w:rPr>
-        <w:t>, Maven, Nexus/</w:t>
-      </w:r>
-      <w:proofErr w:type="spellStart"/>
-      <w:r>
-        <w:rPr>
-          <w:rFonts w:ascii="Times New Roman" w:eastAsia="Times New Roman" w:hAnsi="Times New Roman" w:cs="Times New Roman"/>
-          <w:shd w:val="clear" w:color="auto" w:fill="FFFFFF"/>
-        </w:rPr>
-        <w:t>Artifactory</w:t>
-      </w:r>
-      <w:proofErr w:type="spellEnd"/>
+        <w:t>, Maven, Nexus/Artifactory</w:t>
+      </w:r>
     </w:p>
     <w:p>
       <w:pPr>
@@ -589,21 +580,45 @@
       </w:pPr>
       <w:r>
         <w:rPr>
-          <w:rFonts w:ascii="Times New Roman" w:eastAsia="Times New Roman" w:hAnsi="Times New Roman" w:cs="Times New Roman"/>
+          <w:rFonts w:ascii="Segoe UI" w:hAnsi="Segoe UI" w:cs="Segoe UI"/>
+          <w:sz w:val="21"/>
+          <w:szCs w:val="21"/>
           <w:shd w:val="clear" w:color="auto" w:fill="FFFFFF"/>
         </w:rPr>
         <w:t>Supporting production deployments</w:t>
       </w:r>
       <w:r>
         <w:rPr>
-          <w:rFonts w:ascii="Times New Roman" w:eastAsia="Times New Roman" w:hAnsi="Times New Roman" w:cs="Times New Roman"/>
-          <w:shd w:val="clear" w:color="auto" w:fill="FFFFFF"/>
-        </w:rPr>
-        <w:t>, testing/v</w:t>
-      </w:r>
-      <w:r>
-        <w:rPr>
-          <w:rFonts w:ascii="Times New Roman" w:eastAsia="Times New Roman" w:hAnsi="Times New Roman" w:cs="Times New Roman"/>
+          <w:rFonts w:ascii="Segoe UI" w:hAnsi="Segoe UI" w:cs="Segoe UI"/>
+          <w:sz w:val="21"/>
+          <w:szCs w:val="21"/>
+          <w:shd w:val="clear" w:color="auto" w:fill="FFFFFF"/>
+        </w:rPr>
+        <w:t>, and t</w:t>
+      </w:r>
+      <w:r>
+        <w:rPr>
+          <w:rFonts w:ascii="Segoe UI" w:hAnsi="Segoe UI" w:cs="Segoe UI"/>
+          <w:sz w:val="21"/>
+          <w:szCs w:val="21"/>
+          <w:shd w:val="clear" w:color="auto" w:fill="FFFFFF"/>
+        </w:rPr>
+        <w:t>esting/</w:t>
+      </w:r>
+      <w:r>
+        <w:rPr>
+          <w:rFonts w:ascii="Segoe UI" w:hAnsi="Segoe UI" w:cs="Segoe UI"/>
+          <w:sz w:val="21"/>
+          <w:szCs w:val="21"/>
+          <w:shd w:val="clear" w:color="auto" w:fill="FFFFFF"/>
+        </w:rPr>
+        <w:t>v</w:t>
+      </w:r>
+      <w:r>
+        <w:rPr>
+          <w:rFonts w:ascii="Segoe UI" w:hAnsi="Segoe UI" w:cs="Segoe UI"/>
+          <w:sz w:val="21"/>
+          <w:szCs w:val="21"/>
           <w:shd w:val="clear" w:color="auto" w:fill="FFFFFF"/>
         </w:rPr>
         <w:t xml:space="preserve">alidating infrastructure </w:t>
@@ -611,25 +626,59 @@
       <w:proofErr w:type="spellStart"/>
       <w:r>
         <w:rPr>
-          <w:rFonts w:ascii="Times New Roman" w:eastAsia="Times New Roman" w:hAnsi="Times New Roman" w:cs="Times New Roman"/>
+          <w:rFonts w:ascii="Segoe UI" w:hAnsi="Segoe UI" w:cs="Segoe UI"/>
+          <w:sz w:val="21"/>
+          <w:szCs w:val="21"/>
           <w:shd w:val="clear" w:color="auto" w:fill="FFFFFF"/>
         </w:rPr>
         <w:t>rehydrations</w:t>
       </w:r>
       <w:proofErr w:type="spellEnd"/>
-      <w:r>
-        <w:rPr>
-          <w:rFonts w:ascii="Times New Roman" w:eastAsia="Times New Roman" w:hAnsi="Times New Roman" w:cs="Times New Roman"/>
-          <w:shd w:val="clear" w:color="auto" w:fill="FFFFFF"/>
-        </w:rPr>
-        <w:t xml:space="preserve">, and resolving </w:t>
-      </w:r>
-      <w:r>
-        <w:rPr>
-          <w:rFonts w:ascii="Times New Roman" w:eastAsia="Times New Roman" w:hAnsi="Times New Roman" w:cs="Times New Roman"/>
-          <w:shd w:val="clear" w:color="auto" w:fill="FFFFFF"/>
-        </w:rPr>
-        <w:t>customer digital escalations</w:t>
+    </w:p>
+    <w:p>
+      <w:pPr>
+        <w:pStyle w:val="ListParagraph"/>
+        <w:numPr>
+          <w:ilvl w:val="0"/>
+          <w:numId w:val="8"/>
+        </w:numPr>
+        <w:spacing w:after="0" w:line="240" w:lineRule="auto"/>
+        <w:ind w:left="720"/>
+        <w:rPr>
+          <w:rFonts w:ascii="Times New Roman" w:eastAsia="Times New Roman" w:hAnsi="Times New Roman" w:cs="Times New Roman"/>
+        </w:rPr>
+      </w:pPr>
+      <w:r>
+        <w:rPr>
+          <w:rFonts w:ascii="Segoe UI" w:hAnsi="Segoe UI" w:cs="Segoe UI"/>
+          <w:sz w:val="21"/>
+          <w:szCs w:val="21"/>
+          <w:shd w:val="clear" w:color="auto" w:fill="FFFFFF"/>
+        </w:rPr>
+        <w:t>Resolved 234 production support tickets, including 212 customer digital escalations</w:t>
+      </w:r>
+    </w:p>
+    <w:p>
+      <w:pPr>
+        <w:pStyle w:val="ListParagraph"/>
+        <w:numPr>
+          <w:ilvl w:val="0"/>
+          <w:numId w:val="8"/>
+        </w:numPr>
+        <w:spacing w:after="0" w:line="240" w:lineRule="auto"/>
+        <w:ind w:left="720"/>
+        <w:rPr>
+          <w:rFonts w:ascii="Times New Roman" w:eastAsia="Times New Roman" w:hAnsi="Times New Roman" w:cs="Times New Roman"/>
+        </w:rPr>
+      </w:pPr>
+      <w:r>
+        <w:rPr>
+          <w:rFonts w:ascii="Segoe UI" w:hAnsi="Segoe UI" w:cs="Segoe UI"/>
+          <w:sz w:val="21"/>
+          <w:szCs w:val="21"/>
+          <w:shd w:val="clear" w:color="auto" w:fill="FFFFFF"/>
+        </w:rPr>
+        <w:t>Built a Jira Dashboard using Jira queries and filters that tracked my team's progress on resolving customer digital escalations. This was extremely effective in helping us stay on top of incoming issues, and helped us reduce our ticket backlog in a timely and efficient manner</w:t>
       </w:r>
       <w:r>
         <w:rPr>
@@ -671,7 +720,9 @@
       </w:pPr>
       <w:r>
         <w:rPr>
-          <w:rFonts w:ascii="Times New Roman" w:eastAsia="Times New Roman" w:hAnsi="Times New Roman" w:cs="Times New Roman"/>
+          <w:rFonts w:ascii="Segoe UI" w:hAnsi="Segoe UI" w:cs="Segoe UI"/>
+          <w:sz w:val="21"/>
+          <w:szCs w:val="21"/>
           <w:shd w:val="clear" w:color="auto" w:fill="FFFFFF"/>
         </w:rPr>
         <w:t>Migrated Jenkins build jobs from an on-</w:t>
@@ -679,7 +730,9 @@
       <w:proofErr w:type="spellStart"/>
       <w:r>
         <w:rPr>
-          <w:rFonts w:ascii="Times New Roman" w:eastAsia="Times New Roman" w:hAnsi="Times New Roman" w:cs="Times New Roman"/>
+          <w:rFonts w:ascii="Segoe UI" w:hAnsi="Segoe UI" w:cs="Segoe UI"/>
+          <w:sz w:val="21"/>
+          <w:szCs w:val="21"/>
           <w:shd w:val="clear" w:color="auto" w:fill="FFFFFF"/>
         </w:rPr>
         <w:t>prem</w:t>
@@ -687,7 +740,9 @@
       <w:proofErr w:type="spellEnd"/>
       <w:r>
         <w:rPr>
-          <w:rFonts w:ascii="Times New Roman" w:eastAsia="Times New Roman" w:hAnsi="Times New Roman" w:cs="Times New Roman"/>
+          <w:rFonts w:ascii="Segoe UI" w:hAnsi="Segoe UI" w:cs="Segoe UI"/>
+          <w:sz w:val="21"/>
+          <w:szCs w:val="21"/>
           <w:shd w:val="clear" w:color="auto" w:fill="FFFFFF"/>
         </w:rPr>
         <w:t xml:space="preserve"> Jenkins 1.x instance to a Jenkins 2.x instance running on AWS</w:t>
@@ -708,7 +763,9 @@
       </w:pPr>
       <w:r>
         <w:rPr>
-          <w:rFonts w:ascii="Times New Roman" w:eastAsia="Times New Roman" w:hAnsi="Times New Roman" w:cs="Times New Roman"/>
+          <w:rFonts w:ascii="Segoe UI" w:hAnsi="Segoe UI" w:cs="Segoe UI"/>
+          <w:sz w:val="21"/>
+          <w:szCs w:val="21"/>
           <w:shd w:val="clear" w:color="auto" w:fill="FFFFFF"/>
         </w:rPr>
         <w:t xml:space="preserve">Utilized GitHub, Jenkins, and </w:t>
@@ -716,7 +773,9 @@
       <w:proofErr w:type="spellStart"/>
       <w:r>
         <w:rPr>
-          <w:rFonts w:ascii="Times New Roman" w:eastAsia="Times New Roman" w:hAnsi="Times New Roman" w:cs="Times New Roman"/>
+          <w:rFonts w:ascii="Segoe UI" w:hAnsi="Segoe UI" w:cs="Segoe UI"/>
+          <w:sz w:val="21"/>
+          <w:szCs w:val="21"/>
           <w:shd w:val="clear" w:color="auto" w:fill="FFFFFF"/>
         </w:rPr>
         <w:t>cURL</w:t>
@@ -724,7 +783,9 @@
       <w:proofErr w:type="spellEnd"/>
       <w:r>
         <w:rPr>
-          <w:rFonts w:ascii="Times New Roman" w:eastAsia="Times New Roman" w:hAnsi="Times New Roman" w:cs="Times New Roman"/>
+          <w:rFonts w:ascii="Segoe UI" w:hAnsi="Segoe UI" w:cs="Segoe UI"/>
+          <w:sz w:val="21"/>
+          <w:szCs w:val="21"/>
           <w:shd w:val="clear" w:color="auto" w:fill="FFFFFF"/>
         </w:rPr>
         <w:t xml:space="preserve"> to automate part of our QA and Production deployments to AWS</w:t>
@@ -860,8 +921,17 @@
           <w:rFonts w:ascii="Times New Roman" w:eastAsia="Times New Roman" w:hAnsi="Times New Roman" w:cs="Times New Roman"/>
           <w:shd w:val="clear" w:color="auto" w:fill="FFFFFF"/>
         </w:rPr>
-        <w:t>-module Maven project, while simultaneously migrating the application from Subversion to Git. This shrunk the size of the code base down from over 4 GB to approximately 45 MB, and greatly improved the consistency and build time of each CI/CD build</w:t>
-      </w:r>
+        <w:t>-module Maven project, while simultaneously migrating the application from Subversion to Git. This shrunk the size of the code base down from over 4 GB to approximately 45 MB, and greatly improved the consistency and build time of CI/CD build</w:t>
+      </w:r>
+      <w:r>
+        <w:rPr>
+          <w:rFonts w:ascii="Times New Roman" w:eastAsia="Times New Roman" w:hAnsi="Times New Roman" w:cs="Times New Roman"/>
+          <w:shd w:val="clear" w:color="auto" w:fill="FFFFFF"/>
+        </w:rPr>
+        <w:t>s</w:t>
+      </w:r>
+      <w:bookmarkStart w:id="0" w:name="_GoBack"/>
+      <w:bookmarkEnd w:id="0"/>
     </w:p>
     <w:p>
       <w:pPr>
@@ -912,7 +982,25 @@
         <w:rPr>
           <w:rFonts w:ascii="Times New Roman" w:eastAsia="Times New Roman" w:hAnsi="Times New Roman" w:cs="Times New Roman"/>
         </w:rPr>
-        <w:t>Installed Jenkins slave agents to run on virtual Windows machines, and configured them to be resilient and stay online as much as possible</w:t>
+        <w:t>Installed Jenkins agents to run on virtual machines</w:t>
+      </w:r>
+      <w:r>
+        <w:rPr>
+          <w:rFonts w:ascii="Times New Roman" w:eastAsia="Times New Roman" w:hAnsi="Times New Roman" w:cs="Times New Roman"/>
+        </w:rPr>
+        <w:t>/</w:t>
+      </w:r>
+      <w:r>
+        <w:rPr>
+          <w:rFonts w:ascii="Times New Roman" w:eastAsia="Times New Roman" w:hAnsi="Times New Roman" w:cs="Times New Roman"/>
+        </w:rPr>
+        <w:t>configured them to be resilient and stay online</w:t>
+      </w:r>
+      <w:r>
+        <w:rPr>
+          <w:rFonts w:ascii="Times New Roman" w:eastAsia="Times New Roman" w:hAnsi="Times New Roman" w:cs="Times New Roman"/>
+        </w:rPr>
+        <w:t xml:space="preserve"> as much as possible</w:t>
       </w:r>
       <w:r>
         <w:rPr>
@@ -985,7 +1073,31 @@
         <w:rPr>
           <w:rFonts w:ascii="Times New Roman" w:eastAsia="Times New Roman" w:hAnsi="Times New Roman" w:cs="Times New Roman"/>
         </w:rPr>
-        <w:t>Introduced the Allure Reporting Framework to my team, which provided a consistent way to showcase test results and test metrics</w:t>
+        <w:t xml:space="preserve">Introduced the Allure Reporting Framework to my team, </w:t>
+      </w:r>
+      <w:r>
+        <w:rPr>
+          <w:rFonts w:ascii="Times New Roman" w:eastAsia="Times New Roman" w:hAnsi="Times New Roman" w:cs="Times New Roman"/>
+        </w:rPr>
+        <w:t>providing a</w:t>
+      </w:r>
+      <w:r>
+        <w:rPr>
+          <w:rFonts w:ascii="Times New Roman" w:eastAsia="Times New Roman" w:hAnsi="Times New Roman" w:cs="Times New Roman"/>
+        </w:rPr>
+        <w:t xml:space="preserve"> way to showcase test results</w:t>
+      </w:r>
+      <w:r>
+        <w:rPr>
+          <w:rFonts w:ascii="Times New Roman" w:eastAsia="Times New Roman" w:hAnsi="Times New Roman" w:cs="Times New Roman"/>
+        </w:rPr>
+        <w:t>/</w:t>
+      </w:r>
+      <w:r>
+        <w:rPr>
+          <w:rFonts w:ascii="Times New Roman" w:eastAsia="Times New Roman" w:hAnsi="Times New Roman" w:cs="Times New Roman"/>
+        </w:rPr>
+        <w:t>metrics</w:t>
       </w:r>
     </w:p>
     <w:p>
@@ -1100,16 +1212,7 @@
           <w:rFonts w:ascii="Times New Roman" w:eastAsia="Times New Roman" w:hAnsi="Times New Roman" w:cs="Times New Roman"/>
           <w:shd w:val="clear" w:color="auto" w:fill="FFFFFF"/>
         </w:rPr>
-        <w:t xml:space="preserve"> – January 2017 (1 year</w:t>
-      </w:r>
-      <w:bookmarkStart w:id="0" w:name="_GoBack"/>
-      <w:bookmarkEnd w:id="0"/>
-      <w:r>
-        <w:rPr>
-          <w:rFonts w:ascii="Times New Roman" w:eastAsia="Times New Roman" w:hAnsi="Times New Roman" w:cs="Times New Roman"/>
-          <w:shd w:val="clear" w:color="auto" w:fill="FFFFFF"/>
-        </w:rPr>
-        <w:t>)</w:t>
+        <w:t xml:space="preserve"> – January 2017 (1 year)</w:t>
       </w:r>
     </w:p>
     <w:p>
@@ -1345,21 +1448,7 @@
         <w:rPr>
           <w:rFonts w:ascii="Times New Roman" w:hAnsi="Times New Roman" w:cs="Times New Roman"/>
         </w:rPr>
-        <w:t xml:space="preserve"> (Nexus, </w:t>
-      </w:r>
-      <w:proofErr w:type="spellStart"/>
-      <w:r>
-        <w:rPr>
-          <w:rFonts w:ascii="Times New Roman" w:hAnsi="Times New Roman" w:cs="Times New Roman"/>
-        </w:rPr>
-        <w:t>Artifactory</w:t>
-      </w:r>
-      <w:proofErr w:type="spellEnd"/>
-      <w:r>
-        <w:rPr>
-          <w:rFonts w:ascii="Times New Roman" w:hAnsi="Times New Roman" w:cs="Times New Roman"/>
-        </w:rPr>
-        <w:t>)</w:t>
+        <w:t xml:space="preserve"> (Nexus, Artifactory)</w:t>
       </w:r>
     </w:p>
     <w:p>
@@ -1710,14 +1799,13 @@
         </w:rPr>
         <w:t>Modified existing applications based on customer needs</w:t>
       </w:r>
-    </w:p>
-    <w:p>
-      <w:pPr>
-        <w:rPr>
-          <w:rFonts w:ascii="Times New Roman" w:hAnsi="Times New Roman" w:cs="Times New Roman"/>
-          <w:b/>
-        </w:rPr>
-      </w:pPr>
+      <w:r>
+        <w:rPr>
+          <w:rFonts w:ascii="Times New Roman" w:eastAsia="Times New Roman" w:hAnsi="Times New Roman" w:cs="Times New Roman"/>
+          <w:shd w:val="clear" w:color="auto" w:fill="FFFFFF"/>
+        </w:rPr>
+        <w:br/>
+      </w:r>
     </w:p>
     <w:p>
       <w:pPr>
@@ -1867,7 +1955,7 @@
     <w:sectPr>
       <w:headerReference w:type="first" r:id="rId7"/>
       <w:pgSz w:w="12240" w:h="15840"/>
-      <w:pgMar w:top="403" w:right="403" w:bottom="403" w:left="403" w:header="720" w:footer="720" w:gutter="0"/>
+      <w:pgMar w:top="180" w:right="403" w:bottom="403" w:left="403" w:header="180" w:footer="0" w:gutter="0"/>
       <w:cols w:space="720"/>
       <w:titlePg/>
       <w:docGrid w:linePitch="360"/>
@@ -2003,6 +2091,7 @@
       <w:tc>
         <w:tcPr>
           <w:tcW w:w="4545" w:type="dxa"/>
+          <w:vAlign w:val="center"/>
         </w:tcPr>
         <w:p>
           <w:pPr>
@@ -2079,7 +2168,7 @@
           <wp:extent cx="1598507" cy="1598507"/>
           <wp:effectExtent l="0" t="0" r="1905" b="1905"/>
           <wp:wrapNone/>
-          <wp:docPr id="2" name="Picture 2"/>
+          <wp:docPr id="15" name="Picture 15"/>
           <wp:cNvGraphicFramePr>
             <a:graphicFrameLocks xmlns:a="http://schemas.openxmlformats.org/drawingml/2006/main" noChangeAspect="1"/>
           </wp:cNvGraphicFramePr>
@@ -2137,7 +2226,25 @@
         <w:sz w:val="21"/>
         <w:shd w:val="clear" w:color="auto" w:fill="FFFFFF"/>
       </w:rPr>
-      <w:t>Full-Stack Software Engineer with 3+ years of experience in the corporate financial sector. My technical background is versatile, and includes experience in Java, Web Development, DevOps, Automation, and Containerization. I excel in fast-paced environments, and have been successful leading team projects. I enjoy learning new things on the spot—it keeps life interesting!</w:t>
+      <w:t xml:space="preserve">Full-Stack Software Engineer with 4 years of development experience. My technical background is versatile, and includes experience in Software Engineering, DevOps, Automation, and Production Support. I excel in fast-paced </w:t>
+    </w:r>
+    <w:proofErr w:type="gramStart"/>
+    <w:r>
+      <w:rPr>
+        <w:rFonts w:ascii="Times New Roman" w:eastAsia="Times New Roman" w:hAnsi="Times New Roman" w:cs="Times New Roman"/>
+        <w:sz w:val="21"/>
+        <w:shd w:val="clear" w:color="auto" w:fill="FFFFFF"/>
+      </w:rPr>
+      <w:t>environments, and</w:t>
+    </w:r>
+    <w:proofErr w:type="gramEnd"/>
+    <w:r>
+      <w:rPr>
+        <w:rFonts w:ascii="Times New Roman" w:eastAsia="Times New Roman" w:hAnsi="Times New Roman" w:cs="Times New Roman"/>
+        <w:sz w:val="21"/>
+        <w:shd w:val="clear" w:color="auto" w:fill="FFFFFF"/>
+      </w:rPr>
+      <w:t xml:space="preserve"> have been successful leading team projects. I enjoy learning new things on the spot—it keeps life interesting!</w:t>
     </w:r>
     <w:r>
       <w:rPr>

</xml_diff>

<commit_message>
updating title to senior
</commit_message>
<xml_diff>
--- a/docs/Belachew_Haile-Mariam_Resume.docx
+++ b/docs/Belachew_Haile-Mariam_Resume.docx
@@ -40,7 +40,25 @@
         <w:rPr>
           <w:rFonts w:ascii="Times New Roman" w:hAnsi="Times New Roman" w:cs="Times New Roman"/>
         </w:rPr>
-        <w:t>Full-Stack Software Engineer with progressive development experience. Proven technical background that includes experience in Software Engineering, DevOps, Automation, Production Support, and Distributed Systems. Excels in fast-paced environments with demonstrated skills in leading team projects while ensuring optimal business operations.</w:t>
+        <w:t>Senior</w:t>
+      </w:r>
+      <w:r>
+        <w:rPr>
+          <w:rFonts w:ascii="Times New Roman" w:hAnsi="Times New Roman" w:cs="Times New Roman"/>
+        </w:rPr>
+        <w:t xml:space="preserve"> Software Engineer with progressive development</w:t>
+      </w:r>
+      <w:r>
+        <w:rPr>
+          <w:rFonts w:ascii="Times New Roman" w:hAnsi="Times New Roman" w:cs="Times New Roman"/>
+        </w:rPr>
+        <w:t xml:space="preserve"> and leadership</w:t>
+      </w:r>
+      <w:r>
+        <w:rPr>
+          <w:rFonts w:ascii="Times New Roman" w:hAnsi="Times New Roman" w:cs="Times New Roman"/>
+        </w:rPr>
+        <w:t xml:space="preserve"> experience. Proven technical background that includes experience in Software Engineering, DevOps, Automation, Production Support, and Distributed Systems. Excels in fast-paced environments with demonstrated skills in leading team projects while ensuring optimal business operations.</w:t>
       </w:r>
     </w:p>
     <w:p>
@@ -608,7 +626,14 @@
         <w:rPr>
           <w:rFonts w:ascii="Times New Roman" w:hAnsi="Times New Roman" w:cs="Times New Roman"/>
         </w:rPr>
-        <w:t>echnologies used include</w:t>
+        <w:t xml:space="preserve">echnologies used </w:t>
+      </w:r>
+      <w:proofErr w:type="gramStart"/>
+      <w:r>
+        <w:rPr>
+          <w:rFonts w:ascii="Times New Roman" w:hAnsi="Times New Roman" w:cs="Times New Roman"/>
+        </w:rPr>
+        <w:t>include</w:t>
       </w:r>
       <w:r>
         <w:rPr>
@@ -616,11 +641,26 @@
         </w:rPr>
         <w:t>:</w:t>
       </w:r>
-      <w:r>
-        <w:rPr>
-          <w:rFonts w:ascii="Times New Roman" w:hAnsi="Times New Roman" w:cs="Times New Roman"/>
-        </w:rPr>
-        <w:t xml:space="preserve"> Java JBoss, Apache Kafka, Docker, Redhat OpenShift, IBM DB2, Linux, Splunk, Kibana, and Prometheus</w:t>
+      <w:proofErr w:type="gramEnd"/>
+      <w:r>
+        <w:rPr>
+          <w:rFonts w:ascii="Times New Roman" w:hAnsi="Times New Roman" w:cs="Times New Roman"/>
+        </w:rPr>
+        <w:t xml:space="preserve"> Java JBoss, Apache Kafka, Docker, </w:t>
+      </w:r>
+      <w:proofErr w:type="spellStart"/>
+      <w:r>
+        <w:rPr>
+          <w:rFonts w:ascii="Times New Roman" w:hAnsi="Times New Roman" w:cs="Times New Roman"/>
+        </w:rPr>
+        <w:t>Redhat</w:t>
+      </w:r>
+      <w:proofErr w:type="spellEnd"/>
+      <w:r>
+        <w:rPr>
+          <w:rFonts w:ascii="Times New Roman" w:hAnsi="Times New Roman" w:cs="Times New Roman"/>
+        </w:rPr>
+        <w:t xml:space="preserve"> OpenShift, IBM DB2, Linux, Splunk, Kibana, and Prometheus</w:t>
       </w:r>
     </w:p>
     <w:p>
@@ -906,7 +946,21 @@
         <w:rPr>
           <w:rFonts w:ascii="Times New Roman" w:hAnsi="Times New Roman" w:cs="Times New Roman"/>
         </w:rPr>
-        <w:t>Worked on the back end of a distributed system that utilized technologies such as Java, Spring Boot, Axon/CQRS, Docker, Kafka, Hystrix, and AWS to build micro-services and RESTful APIs</w:t>
+        <w:t xml:space="preserve">Worked on the back end of a distributed system that utilized technologies such as Java, Spring Boot, Axon/CQRS, Docker, Kafka, </w:t>
+      </w:r>
+      <w:proofErr w:type="spellStart"/>
+      <w:r>
+        <w:rPr>
+          <w:rFonts w:ascii="Times New Roman" w:hAnsi="Times New Roman" w:cs="Times New Roman"/>
+        </w:rPr>
+        <w:t>Hystrix</w:t>
+      </w:r>
+      <w:proofErr w:type="spellEnd"/>
+      <w:r>
+        <w:rPr>
+          <w:rFonts w:ascii="Times New Roman" w:hAnsi="Times New Roman" w:cs="Times New Roman"/>
+        </w:rPr>
+        <w:t>, and AWS to build micro-services and RESTful APIs</w:t>
       </w:r>
     </w:p>
     <w:p>
@@ -963,7 +1017,21 @@
         <w:rPr>
           <w:rFonts w:ascii="Times New Roman" w:hAnsi="Times New Roman" w:cs="Times New Roman"/>
         </w:rPr>
-        <w:t>Used Hystrix to add retry logic to parts of our system that interact with external services</w:t>
+        <w:t xml:space="preserve">Used </w:t>
+      </w:r>
+      <w:proofErr w:type="spellStart"/>
+      <w:r>
+        <w:rPr>
+          <w:rFonts w:ascii="Times New Roman" w:hAnsi="Times New Roman" w:cs="Times New Roman"/>
+        </w:rPr>
+        <w:t>Hystrix</w:t>
+      </w:r>
+      <w:proofErr w:type="spellEnd"/>
+      <w:r>
+        <w:rPr>
+          <w:rFonts w:ascii="Times New Roman" w:hAnsi="Times New Roman" w:cs="Times New Roman"/>
+        </w:rPr>
+        <w:t xml:space="preserve"> to add retry logic to parts of our system that interact with external services</w:t>
       </w:r>
     </w:p>
     <w:p>
@@ -982,7 +1050,21 @@
         <w:rPr>
           <w:rFonts w:ascii="Times New Roman" w:hAnsi="Times New Roman" w:cs="Times New Roman"/>
         </w:rPr>
-        <w:t>Integrated our system with DynamoDB global tables to ensure no duplication of processed events, and also to ensure a seamless system transition from one region to another in a disaster/failover scenario</w:t>
+        <w:t xml:space="preserve">Integrated our system with DynamoDB global tables to ensure no duplication of processed events, </w:t>
+      </w:r>
+      <w:proofErr w:type="gramStart"/>
+      <w:r>
+        <w:rPr>
+          <w:rFonts w:ascii="Times New Roman" w:hAnsi="Times New Roman" w:cs="Times New Roman"/>
+        </w:rPr>
+        <w:t>and also</w:t>
+      </w:r>
+      <w:proofErr w:type="gramEnd"/>
+      <w:r>
+        <w:rPr>
+          <w:rFonts w:ascii="Times New Roman" w:hAnsi="Times New Roman" w:cs="Times New Roman"/>
+        </w:rPr>
+        <w:t xml:space="preserve"> to ensure a seamless system transition from one region to another in a disaster/failover scenario</w:t>
       </w:r>
     </w:p>
     <w:p>
@@ -1096,7 +1178,49 @@
         <w:rPr>
           <w:rFonts w:ascii="Times New Roman" w:hAnsi="Times New Roman" w:cs="Times New Roman"/>
         </w:rPr>
-        <w:t>Designed and implemented a testing solution that involved wrapping a Spring Boot application around existing Selenium/Cucumber test automation and exposing it as a set of RESTful web services and a custom SwaggerUI interface. The application was then Dockerized, and deployed to AWS for start of day production validations, infrastructure rehydrations, and L3 production support application monitoring</w:t>
+        <w:t xml:space="preserve">Designed and implemented a testing solution that involved wrapping a Spring Boot application around existing Selenium/Cucumber test automation and exposing it as a set of RESTful web services and a custom </w:t>
+      </w:r>
+      <w:proofErr w:type="spellStart"/>
+      <w:r>
+        <w:rPr>
+          <w:rFonts w:ascii="Times New Roman" w:hAnsi="Times New Roman" w:cs="Times New Roman"/>
+        </w:rPr>
+        <w:t>SwaggerUI</w:t>
+      </w:r>
+      <w:proofErr w:type="spellEnd"/>
+      <w:r>
+        <w:rPr>
+          <w:rFonts w:ascii="Times New Roman" w:hAnsi="Times New Roman" w:cs="Times New Roman"/>
+        </w:rPr>
+        <w:t xml:space="preserve"> interface. The application was then </w:t>
+      </w:r>
+      <w:proofErr w:type="spellStart"/>
+      <w:r>
+        <w:rPr>
+          <w:rFonts w:ascii="Times New Roman" w:hAnsi="Times New Roman" w:cs="Times New Roman"/>
+        </w:rPr>
+        <w:t>Dockerized</w:t>
+      </w:r>
+      <w:proofErr w:type="spellEnd"/>
+      <w:r>
+        <w:rPr>
+          <w:rFonts w:ascii="Times New Roman" w:hAnsi="Times New Roman" w:cs="Times New Roman"/>
+        </w:rPr>
+        <w:t xml:space="preserve">, and deployed to AWS for start of day production validations, infrastructure </w:t>
+      </w:r>
+      <w:proofErr w:type="spellStart"/>
+      <w:r>
+        <w:rPr>
+          <w:rFonts w:ascii="Times New Roman" w:hAnsi="Times New Roman" w:cs="Times New Roman"/>
+        </w:rPr>
+        <w:t>rehydrations</w:t>
+      </w:r>
+      <w:proofErr w:type="spellEnd"/>
+      <w:r>
+        <w:rPr>
+          <w:rFonts w:ascii="Times New Roman" w:hAnsi="Times New Roman" w:cs="Times New Roman"/>
+        </w:rPr>
+        <w:t>, and L3 production support application monitoring</w:t>
       </w:r>
     </w:p>
     <w:p>
@@ -1160,8 +1284,16 @@
         <w:rPr>
           <w:rFonts w:ascii="Times New Roman" w:hAnsi="Times New Roman" w:cs="Times New Roman"/>
         </w:rPr>
-        <w:t>Supporting production deployments, and testing/validating infrastructure rehydrations</w:t>
-      </w:r>
+        <w:t xml:space="preserve">Supporting production deployments, and testing/validating infrastructure </w:t>
+      </w:r>
+      <w:proofErr w:type="spellStart"/>
+      <w:r>
+        <w:rPr>
+          <w:rFonts w:ascii="Times New Roman" w:hAnsi="Times New Roman" w:cs="Times New Roman"/>
+        </w:rPr>
+        <w:t>rehydrations</w:t>
+      </w:r>
+      <w:proofErr w:type="spellEnd"/>
     </w:p>
     <w:p>
       <w:pPr>
@@ -1236,7 +1368,21 @@
         <w:rPr>
           <w:rFonts w:ascii="Times New Roman" w:hAnsi="Times New Roman" w:cs="Times New Roman"/>
         </w:rPr>
-        <w:t>Utilized GitHub, Jenkins, and cURL to automate part of our QA and Production deployments to AWS</w:t>
+        <w:t xml:space="preserve">Utilized GitHub, Jenkins, and </w:t>
+      </w:r>
+      <w:proofErr w:type="spellStart"/>
+      <w:r>
+        <w:rPr>
+          <w:rFonts w:ascii="Times New Roman" w:hAnsi="Times New Roman" w:cs="Times New Roman"/>
+        </w:rPr>
+        <w:t>cURL</w:t>
+      </w:r>
+      <w:proofErr w:type="spellEnd"/>
+      <w:r>
+        <w:rPr>
+          <w:rFonts w:ascii="Times New Roman" w:hAnsi="Times New Roman" w:cs="Times New Roman"/>
+        </w:rPr>
+        <w:t xml:space="preserve"> to automate part of our QA and Production deployments to AWS</w:t>
       </w:r>
     </w:p>
     <w:p>
@@ -1380,7 +1526,21 @@
         <w:rPr>
           <w:rFonts w:ascii="Times New Roman" w:hAnsi="Times New Roman" w:cs="Times New Roman"/>
         </w:rPr>
-        <w:t>Installed and configured Jenkins agents to run on virtual machines</w:t>
+        <w:t xml:space="preserve">Installed and configured </w:t>
+      </w:r>
+      <w:proofErr w:type="gramStart"/>
+      <w:r>
+        <w:rPr>
+          <w:rFonts w:ascii="Times New Roman" w:hAnsi="Times New Roman" w:cs="Times New Roman"/>
+        </w:rPr>
+        <w:t>Jenkins</w:t>
+      </w:r>
+      <w:proofErr w:type="gramEnd"/>
+      <w:r>
+        <w:rPr>
+          <w:rFonts w:ascii="Times New Roman" w:hAnsi="Times New Roman" w:cs="Times New Roman"/>
+        </w:rPr>
+        <w:t xml:space="preserve"> agents to run on virtual machines</w:t>
       </w:r>
     </w:p>
     <w:p>
@@ -1817,6 +1977,7 @@
         </w:rPr>
         <w:br/>
       </w:r>
+      <w:proofErr w:type="spellStart"/>
       <w:r>
         <w:rPr>
           <w:rFonts w:ascii="Times New Roman" w:hAnsi="Times New Roman" w:cs="Times New Roman"/>
@@ -1825,7 +1986,18 @@
           <w:sz w:val="24"/>
           <w:szCs w:val="24"/>
         </w:rPr>
-        <w:t>Ayoka Systems</w:t>
+        <w:t>Ayoka</w:t>
+      </w:r>
+      <w:proofErr w:type="spellEnd"/>
+      <w:r>
+        <w:rPr>
+          <w:rFonts w:ascii="Times New Roman" w:hAnsi="Times New Roman" w:cs="Times New Roman"/>
+          <w:b/>
+          <w:bCs/>
+          <w:sz w:val="24"/>
+          <w:szCs w:val="24"/>
+        </w:rPr>
+        <w:t xml:space="preserve"> Systems</w:t>
       </w:r>
       <w:r>
         <w:rPr>
@@ -2004,8 +2176,16 @@
         <w:rPr>
           <w:rFonts w:ascii="Times New Roman" w:hAnsi="Times New Roman" w:cs="Times New Roman"/>
         </w:rPr>
-        <w:t>Senior Design Project Leader, Team SmartGrass</w:t>
-      </w:r>
+        <w:t xml:space="preserve">Senior Design Project Leader, Team </w:t>
+      </w:r>
+      <w:proofErr w:type="spellStart"/>
+      <w:r>
+        <w:rPr>
+          <w:rFonts w:ascii="Times New Roman" w:hAnsi="Times New Roman" w:cs="Times New Roman"/>
+        </w:rPr>
+        <w:t>SmartGrass</w:t>
+      </w:r>
+      <w:proofErr w:type="spellEnd"/>
     </w:p>
     <w:p>
       <w:pPr>
@@ -2151,14 +2331,21 @@
           <w:pPr>
             <w:jc w:val="center"/>
             <w:rPr>
-              <w:sz w:val="40"/>
-              <w:szCs w:val="40"/>
+              <w:sz w:val="28"/>
+              <w:szCs w:val="28"/>
             </w:rPr>
           </w:pPr>
           <w:r>
             <w:rPr>
-              <w:sz w:val="40"/>
-              <w:szCs w:val="40"/>
+              <w:sz w:val="28"/>
+              <w:szCs w:val="28"/>
+            </w:rPr>
+            <w:t xml:space="preserve">Senior </w:t>
+          </w:r>
+          <w:r>
+            <w:rPr>
+              <w:sz w:val="28"/>
+              <w:szCs w:val="28"/>
             </w:rPr>
             <w:t>Software Engineer</w:t>
           </w:r>

</xml_diff>

<commit_message>
updating resume with new title
</commit_message>
<xml_diff>
--- a/docs/Belachew_Haile-Mariam_Resume.docx
+++ b/docs/Belachew_Haile-Mariam_Resume.docx
@@ -7,7 +7,7 @@
         <w:pBdr>
           <w:bottom w:val="single" w:sz="6" w:space="1" w:color="auto"/>
         </w:pBdr>
-        <w:spacing w:after="0" w:line="240" w:lineRule="auto"/>
+        <w:spacing w:after="0" w:line="250" w:lineRule="exact"/>
         <w:contextualSpacing/>
         <w:rPr>
           <w:rFonts w:ascii="Times New Roman" w:hAnsi="Times New Roman" w:cs="Times New Roman"/>
@@ -30,7 +30,7 @@
     </w:p>
     <w:p>
       <w:pPr>
-        <w:spacing w:after="0" w:line="240" w:lineRule="auto"/>
+        <w:spacing w:after="0" w:line="250" w:lineRule="exact"/>
         <w:contextualSpacing/>
         <w:rPr>
           <w:rFonts w:ascii="Times New Roman" w:hAnsi="Times New Roman" w:cs="Times New Roman"/>
@@ -63,7 +63,7 @@
     </w:p>
     <w:p>
       <w:pPr>
-        <w:spacing w:after="0" w:line="240" w:lineRule="auto"/>
+        <w:spacing w:after="0" w:line="250" w:lineRule="exact"/>
         <w:contextualSpacing/>
         <w:rPr>
           <w:rFonts w:ascii="Times New Roman" w:hAnsi="Times New Roman" w:cs="Times New Roman"/>
@@ -126,6 +126,7 @@
           </w:tcPr>
           <w:p>
             <w:pPr>
+              <w:spacing w:line="250" w:lineRule="exact"/>
               <w:contextualSpacing/>
               <w:jc w:val="center"/>
               <w:rPr>
@@ -153,6 +154,7 @@
           </w:tcPr>
           <w:p>
             <w:pPr>
+              <w:spacing w:line="250" w:lineRule="exact"/>
               <w:contextualSpacing/>
               <w:jc w:val="center"/>
               <w:rPr>
@@ -174,6 +176,7 @@
           </w:tcPr>
           <w:p>
             <w:pPr>
+              <w:spacing w:line="250" w:lineRule="exact"/>
               <w:contextualSpacing/>
               <w:jc w:val="center"/>
               <w:rPr>
@@ -195,6 +198,7 @@
           </w:tcPr>
           <w:p>
             <w:pPr>
+              <w:spacing w:line="250" w:lineRule="exact"/>
               <w:contextualSpacing/>
               <w:jc w:val="center"/>
               <w:rPr>
@@ -233,6 +237,7 @@
           </w:tcPr>
           <w:p>
             <w:pPr>
+              <w:spacing w:line="250" w:lineRule="exact"/>
               <w:contextualSpacing/>
               <w:jc w:val="center"/>
               <w:rPr>
@@ -254,6 +259,7 @@
           </w:tcPr>
           <w:p>
             <w:pPr>
+              <w:spacing w:line="250" w:lineRule="exact"/>
               <w:contextualSpacing/>
               <w:jc w:val="center"/>
               <w:rPr>
@@ -275,6 +281,7 @@
           </w:tcPr>
           <w:p>
             <w:pPr>
+              <w:spacing w:line="250" w:lineRule="exact"/>
               <w:contextualSpacing/>
               <w:jc w:val="center"/>
               <w:rPr>
@@ -296,6 +303,7 @@
           </w:tcPr>
           <w:p>
             <w:pPr>
+              <w:spacing w:line="250" w:lineRule="exact"/>
               <w:contextualSpacing/>
               <w:jc w:val="center"/>
               <w:rPr>
@@ -322,6 +330,7 @@
           </w:tcPr>
           <w:p>
             <w:pPr>
+              <w:spacing w:line="250" w:lineRule="exact"/>
               <w:contextualSpacing/>
               <w:jc w:val="center"/>
               <w:rPr>
@@ -343,6 +352,7 @@
           </w:tcPr>
           <w:p>
             <w:pPr>
+              <w:spacing w:line="250" w:lineRule="exact"/>
               <w:contextualSpacing/>
               <w:jc w:val="center"/>
               <w:rPr>
@@ -364,6 +374,7 @@
           </w:tcPr>
           <w:p>
             <w:pPr>
+              <w:spacing w:line="250" w:lineRule="exact"/>
               <w:contextualSpacing/>
               <w:jc w:val="center"/>
               <w:rPr>
@@ -385,6 +396,7 @@
           </w:tcPr>
           <w:p>
             <w:pPr>
+              <w:spacing w:line="250" w:lineRule="exact"/>
               <w:contextualSpacing/>
               <w:jc w:val="center"/>
               <w:rPr>
@@ -406,7 +418,7 @@
         <w:pBdr>
           <w:bottom w:val="single" w:sz="6" w:space="1" w:color="auto"/>
         </w:pBdr>
-        <w:spacing w:after="0" w:line="240" w:lineRule="auto"/>
+        <w:spacing w:after="0" w:line="250" w:lineRule="exact"/>
         <w:contextualSpacing/>
         <w:rPr>
           <w:rFonts w:ascii="Times New Roman" w:hAnsi="Times New Roman" w:cs="Times New Roman"/>
@@ -439,13 +451,8 @@
     </w:p>
     <w:p>
       <w:pPr>
-        <w:spacing w:after="0" w:line="240" w:lineRule="auto"/>
+        <w:spacing w:after="0" w:line="250" w:lineRule="exact"/>
         <w:contextualSpacing/>
-        <w:rPr>
-          <w:rFonts w:ascii="Times New Roman" w:hAnsi="Times New Roman" w:cs="Times New Roman"/>
-        </w:rPr>
-      </w:pPr>
-      <w:r>
         <w:rPr>
           <w:rFonts w:ascii="Times New Roman" w:hAnsi="Times New Roman" w:cs="Times New Roman"/>
           <w:b/>
@@ -453,8 +460,7 @@
           <w:sz w:val="24"/>
           <w:szCs w:val="24"/>
         </w:rPr>
-        <w:t>U</w:t>
-      </w:r>
+      </w:pPr>
       <w:r>
         <w:rPr>
           <w:rFonts w:ascii="Times New Roman" w:hAnsi="Times New Roman" w:cs="Times New Roman"/>
@@ -463,7 +469,7 @@
           <w:sz w:val="24"/>
           <w:szCs w:val="24"/>
         </w:rPr>
-        <w:t>nited</w:t>
+        <w:t>U</w:t>
       </w:r>
       <w:r>
         <w:rPr>
@@ -473,7 +479,7 @@
           <w:sz w:val="24"/>
           <w:szCs w:val="24"/>
         </w:rPr>
-        <w:t xml:space="preserve"> Services</w:t>
+        <w:t>nited</w:t>
       </w:r>
       <w:r>
         <w:rPr>
@@ -483,7 +489,7 @@
           <w:sz w:val="24"/>
           <w:szCs w:val="24"/>
         </w:rPr>
-        <w:t xml:space="preserve"> Automobile Association (USAA)</w:t>
+        <w:t xml:space="preserve"> Services</w:t>
       </w:r>
       <w:r>
         <w:rPr>
@@ -493,13 +499,114 @@
           <w:sz w:val="24"/>
           <w:szCs w:val="24"/>
         </w:rPr>
+        <w:t xml:space="preserve"> Automobile Association (USAA)</w:t>
+      </w:r>
+    </w:p>
+    <w:p>
+      <w:pPr>
+        <w:spacing w:after="0" w:line="250" w:lineRule="exact"/>
+        <w:contextualSpacing/>
+        <w:rPr>
+          <w:rFonts w:ascii="Times New Roman" w:hAnsi="Times New Roman" w:cs="Times New Roman"/>
+        </w:rPr>
+      </w:pPr>
+      <w:r>
+        <w:rPr>
+          <w:rFonts w:ascii="Times New Roman" w:hAnsi="Times New Roman" w:cs="Times New Roman"/>
+        </w:rPr>
+        <w:t>Senior Software Engineer</w:t>
+      </w:r>
+      <w:r>
+        <w:rPr>
+          <w:rFonts w:ascii="Times New Roman" w:hAnsi="Times New Roman" w:cs="Times New Roman"/>
+        </w:rPr>
+        <w:t xml:space="preserve"> | Bank Deposits Technology | Plano, TX | February 2020 – </w:t>
+      </w:r>
+      <w:r>
+        <w:rPr>
+          <w:rFonts w:ascii="Times New Roman" w:hAnsi="Times New Roman" w:cs="Times New Roman"/>
+        </w:rPr>
+        <w:t>Present</w:t>
+      </w:r>
+    </w:p>
+    <w:p>
+      <w:pPr>
+        <w:pStyle w:val="ListParagraph"/>
+        <w:numPr>
+          <w:ilvl w:val="0"/>
+          <w:numId w:val="13"/>
+        </w:numPr>
+        <w:spacing w:after="0" w:line="250" w:lineRule="exact"/>
+        <w:rPr>
+          <w:rFonts w:ascii="Times New Roman" w:hAnsi="Times New Roman" w:cs="Times New Roman"/>
+        </w:rPr>
+      </w:pPr>
+      <w:r>
+        <w:rPr>
+          <w:rFonts w:ascii="Times New Roman" w:hAnsi="Times New Roman" w:cs="Times New Roman"/>
+        </w:rPr>
+        <w:t>Acting as the primary/lead developer on my team</w:t>
+      </w:r>
+      <w:r>
+        <w:rPr>
+          <w:rFonts w:ascii="Times New Roman" w:hAnsi="Times New Roman" w:cs="Times New Roman"/>
+        </w:rPr>
+        <w:t>. D</w:t>
+      </w:r>
+      <w:r>
+        <w:rPr>
+          <w:rFonts w:ascii="Times New Roman" w:hAnsi="Times New Roman" w:cs="Times New Roman"/>
+        </w:rPr>
+        <w:t>riving impactful and positive change throughout my organization</w:t>
+      </w:r>
+      <w:r>
+        <w:rPr>
+          <w:rFonts w:ascii="Times New Roman" w:hAnsi="Times New Roman" w:cs="Times New Roman"/>
+        </w:rPr>
+        <w:t>. Responsible for code quality, future</w:t>
+      </w:r>
+      <w:r>
+        <w:rPr>
+          <w:rFonts w:ascii="Times New Roman" w:hAnsi="Times New Roman" w:cs="Times New Roman"/>
+        </w:rPr>
+        <w:t>-</w:t>
+      </w:r>
+      <w:r>
+        <w:rPr>
+          <w:rFonts w:ascii="Times New Roman" w:hAnsi="Times New Roman" w:cs="Times New Roman"/>
+        </w:rPr>
+        <w:t>proofing, and innovation</w:t>
+      </w:r>
+      <w:r>
+        <w:rPr>
+          <w:rFonts w:ascii="Times New Roman" w:hAnsi="Times New Roman" w:cs="Times New Roman"/>
+        </w:rPr>
         <w:br/>
       </w:r>
-      <w:r>
-        <w:rPr>
-          <w:rFonts w:ascii="Times New Roman" w:hAnsi="Times New Roman" w:cs="Times New Roman"/>
-        </w:rPr>
-        <w:t>Technical Lead | Bank Deposits Technology | Plano, TX | October 2020 – Present</w:t>
+    </w:p>
+    <w:p>
+      <w:pPr>
+        <w:spacing w:after="0" w:line="250" w:lineRule="exact"/>
+        <w:contextualSpacing/>
+        <w:rPr>
+          <w:rFonts w:ascii="Times New Roman" w:hAnsi="Times New Roman" w:cs="Times New Roman"/>
+          <w:b/>
+          <w:bCs/>
+          <w:sz w:val="24"/>
+          <w:szCs w:val="24"/>
+        </w:rPr>
+      </w:pPr>
+      <w:r>
+        <w:rPr>
+          <w:rFonts w:ascii="Times New Roman" w:hAnsi="Times New Roman" w:cs="Times New Roman"/>
+        </w:rPr>
+        <w:t xml:space="preserve">Technical Lead | Bank Deposits Technology | Plano, TX | October 2020 – </w:t>
+      </w:r>
+      <w:r>
+        <w:rPr>
+          <w:rFonts w:ascii="Times New Roman" w:hAnsi="Times New Roman" w:cs="Times New Roman"/>
+        </w:rPr>
+        <w:t>February 2022</w:t>
       </w:r>
     </w:p>
     <w:p>
@@ -509,7 +616,7 @@
           <w:ilvl w:val="0"/>
           <w:numId w:val="10"/>
         </w:numPr>
-        <w:spacing w:after="0" w:line="240" w:lineRule="auto"/>
+        <w:spacing w:after="0" w:line="250" w:lineRule="exact"/>
         <w:rPr>
           <w:rFonts w:ascii="Times New Roman" w:hAnsi="Times New Roman" w:cs="Times New Roman"/>
         </w:rPr>
@@ -628,20 +735,12 @@
         </w:rPr>
         <w:t xml:space="preserve">echnologies used </w:t>
       </w:r>
-      <w:proofErr w:type="gramStart"/>
       <w:r>
         <w:rPr>
           <w:rFonts w:ascii="Times New Roman" w:hAnsi="Times New Roman" w:cs="Times New Roman"/>
         </w:rPr>
         <w:t>include</w:t>
       </w:r>
-      <w:r>
-        <w:rPr>
-          <w:rFonts w:ascii="Times New Roman" w:hAnsi="Times New Roman" w:cs="Times New Roman"/>
-        </w:rPr>
-        <w:t>:</w:t>
-      </w:r>
-      <w:proofErr w:type="gramEnd"/>
       <w:r>
         <w:rPr>
           <w:rFonts w:ascii="Times New Roman" w:hAnsi="Times New Roman" w:cs="Times New Roman"/>
@@ -670,7 +769,7 @@
           <w:ilvl w:val="0"/>
           <w:numId w:val="10"/>
         </w:numPr>
-        <w:spacing w:after="0" w:line="240" w:lineRule="auto"/>
+        <w:spacing w:after="0" w:line="250" w:lineRule="exact"/>
         <w:rPr>
           <w:rFonts w:ascii="Times New Roman" w:hAnsi="Times New Roman" w:cs="Times New Roman"/>
         </w:rPr>
@@ -689,7 +788,7 @@
           <w:ilvl w:val="0"/>
           <w:numId w:val="10"/>
         </w:numPr>
-        <w:spacing w:after="0" w:line="240" w:lineRule="auto"/>
+        <w:spacing w:after="0" w:line="250" w:lineRule="exact"/>
         <w:rPr>
           <w:rFonts w:ascii="Times New Roman" w:hAnsi="Times New Roman" w:cs="Times New Roman"/>
         </w:rPr>
@@ -709,7 +808,7 @@
     </w:p>
     <w:p>
       <w:pPr>
-        <w:spacing w:after="0" w:line="240" w:lineRule="auto"/>
+        <w:spacing w:after="0" w:line="250" w:lineRule="exact"/>
         <w:contextualSpacing/>
         <w:rPr>
           <w:rFonts w:ascii="Times New Roman" w:hAnsi="Times New Roman" w:cs="Times New Roman"/>
@@ -735,7 +834,7 @@
           <w:ilvl w:val="0"/>
           <w:numId w:val="10"/>
         </w:numPr>
-        <w:spacing w:after="0" w:line="240" w:lineRule="auto"/>
+        <w:spacing w:after="0" w:line="250" w:lineRule="exact"/>
         <w:rPr>
           <w:rFonts w:ascii="Times New Roman" w:hAnsi="Times New Roman" w:cs="Times New Roman"/>
         </w:rPr>
@@ -761,7 +860,7 @@
     </w:p>
     <w:p>
       <w:pPr>
-        <w:spacing w:after="0" w:line="240" w:lineRule="auto"/>
+        <w:spacing w:after="0" w:line="250" w:lineRule="exact"/>
         <w:contextualSpacing/>
         <w:rPr>
           <w:rFonts w:ascii="Times New Roman" w:hAnsi="Times New Roman" w:cs="Times New Roman"/>
@@ -841,7 +940,7 @@
           <w:ilvl w:val="0"/>
           <w:numId w:val="10"/>
         </w:numPr>
-        <w:spacing w:after="0" w:line="240" w:lineRule="auto"/>
+        <w:spacing w:after="0" w:line="250" w:lineRule="exact"/>
         <w:rPr>
           <w:rFonts w:ascii="Times New Roman" w:hAnsi="Times New Roman" w:cs="Times New Roman"/>
         </w:rPr>
@@ -867,7 +966,7 @@
     </w:p>
     <w:p>
       <w:pPr>
-        <w:spacing w:after="0" w:line="240" w:lineRule="auto"/>
+        <w:spacing w:after="0" w:line="250" w:lineRule="exact"/>
         <w:contextualSpacing/>
         <w:rPr>
           <w:rFonts w:ascii="Times New Roman" w:hAnsi="Times New Roman" w:cs="Times New Roman"/>
@@ -876,7 +975,7 @@
     </w:p>
     <w:p>
       <w:pPr>
-        <w:spacing w:after="0" w:line="240" w:lineRule="auto"/>
+        <w:spacing w:after="0" w:line="250" w:lineRule="exact"/>
         <w:contextualSpacing/>
         <w:rPr>
           <w:rFonts w:ascii="Times New Roman" w:hAnsi="Times New Roman" w:cs="Times New Roman"/>
@@ -937,7 +1036,7 @@
           <w:ilvl w:val="0"/>
           <w:numId w:val="1"/>
         </w:numPr>
-        <w:spacing w:after="0" w:line="240" w:lineRule="auto"/>
+        <w:spacing w:after="0" w:line="250" w:lineRule="exact"/>
         <w:rPr>
           <w:rFonts w:ascii="Times New Roman" w:hAnsi="Times New Roman" w:cs="Times New Roman"/>
         </w:rPr>
@@ -970,7 +1069,7 @@
           <w:ilvl w:val="0"/>
           <w:numId w:val="1"/>
         </w:numPr>
-        <w:spacing w:after="0" w:line="240" w:lineRule="auto"/>
+        <w:spacing w:after="0" w:line="250" w:lineRule="exact"/>
         <w:rPr>
           <w:rFonts w:ascii="Times New Roman" w:hAnsi="Times New Roman" w:cs="Times New Roman"/>
         </w:rPr>
@@ -989,7 +1088,7 @@
           <w:ilvl w:val="0"/>
           <w:numId w:val="1"/>
         </w:numPr>
-        <w:spacing w:after="0" w:line="240" w:lineRule="auto"/>
+        <w:spacing w:after="0" w:line="250" w:lineRule="exact"/>
         <w:rPr>
           <w:rFonts w:ascii="Times New Roman" w:hAnsi="Times New Roman" w:cs="Times New Roman"/>
         </w:rPr>
@@ -1008,7 +1107,7 @@
           <w:ilvl w:val="0"/>
           <w:numId w:val="1"/>
         </w:numPr>
-        <w:spacing w:after="0" w:line="240" w:lineRule="auto"/>
+        <w:spacing w:after="0" w:line="250" w:lineRule="exact"/>
         <w:rPr>
           <w:rFonts w:ascii="Times New Roman" w:hAnsi="Times New Roman" w:cs="Times New Roman"/>
         </w:rPr>
@@ -1041,30 +1140,16 @@
           <w:ilvl w:val="0"/>
           <w:numId w:val="1"/>
         </w:numPr>
-        <w:spacing w:after="0" w:line="240" w:lineRule="auto"/>
-        <w:rPr>
-          <w:rFonts w:ascii="Times New Roman" w:hAnsi="Times New Roman" w:cs="Times New Roman"/>
-        </w:rPr>
-      </w:pPr>
-      <w:r>
-        <w:rPr>
-          <w:rFonts w:ascii="Times New Roman" w:hAnsi="Times New Roman" w:cs="Times New Roman"/>
-        </w:rPr>
-        <w:t xml:space="preserve">Integrated our system with DynamoDB global tables to ensure no duplication of processed events, </w:t>
-      </w:r>
-      <w:proofErr w:type="gramStart"/>
-      <w:r>
-        <w:rPr>
-          <w:rFonts w:ascii="Times New Roman" w:hAnsi="Times New Roman" w:cs="Times New Roman"/>
-        </w:rPr>
-        <w:t>and also</w:t>
-      </w:r>
-      <w:proofErr w:type="gramEnd"/>
-      <w:r>
-        <w:rPr>
-          <w:rFonts w:ascii="Times New Roman" w:hAnsi="Times New Roman" w:cs="Times New Roman"/>
-        </w:rPr>
-        <w:t xml:space="preserve"> to ensure a seamless system transition from one region to another in a disaster/failover scenario</w:t>
+        <w:spacing w:after="0" w:line="250" w:lineRule="exact"/>
+        <w:rPr>
+          <w:rFonts w:ascii="Times New Roman" w:hAnsi="Times New Roman" w:cs="Times New Roman"/>
+        </w:rPr>
+      </w:pPr>
+      <w:r>
+        <w:rPr>
+          <w:rFonts w:ascii="Times New Roman" w:hAnsi="Times New Roman" w:cs="Times New Roman"/>
+        </w:rPr>
+        <w:t>Integrated our system with DynamoDB global tables to ensure no duplication of processed events, and also to ensure a seamless system transition from one region to another in a disaster/failover scenario</w:t>
       </w:r>
     </w:p>
     <w:p>
@@ -1074,7 +1159,7 @@
           <w:ilvl w:val="0"/>
           <w:numId w:val="1"/>
         </w:numPr>
-        <w:spacing w:after="0" w:line="240" w:lineRule="auto"/>
+        <w:spacing w:after="0" w:line="250" w:lineRule="exact"/>
         <w:rPr>
           <w:rFonts w:ascii="Times New Roman" w:hAnsi="Times New Roman" w:cs="Times New Roman"/>
         </w:rPr>
@@ -1093,7 +1178,7 @@
           <w:ilvl w:val="0"/>
           <w:numId w:val="1"/>
         </w:numPr>
-        <w:spacing w:after="0" w:line="240" w:lineRule="auto"/>
+        <w:spacing w:after="0" w:line="250" w:lineRule="exact"/>
         <w:rPr>
           <w:rFonts w:ascii="Times New Roman" w:hAnsi="Times New Roman" w:cs="Times New Roman"/>
         </w:rPr>
@@ -1107,7 +1192,7 @@
     </w:p>
     <w:p>
       <w:pPr>
-        <w:spacing w:after="0" w:line="240" w:lineRule="auto"/>
+        <w:spacing w:after="0" w:line="250" w:lineRule="exact"/>
         <w:contextualSpacing/>
         <w:rPr>
           <w:rFonts w:ascii="Times New Roman" w:hAnsi="Times New Roman" w:cs="Times New Roman"/>
@@ -1169,7 +1254,7 @@
           <w:ilvl w:val="0"/>
           <w:numId w:val="2"/>
         </w:numPr>
-        <w:spacing w:after="0" w:line="240" w:lineRule="auto"/>
+        <w:spacing w:after="0" w:line="250" w:lineRule="exact"/>
         <w:rPr>
           <w:rFonts w:ascii="Times New Roman" w:hAnsi="Times New Roman" w:cs="Times New Roman"/>
         </w:rPr>
@@ -1230,7 +1315,7 @@
           <w:ilvl w:val="0"/>
           <w:numId w:val="2"/>
         </w:numPr>
-        <w:spacing w:after="0" w:line="240" w:lineRule="auto"/>
+        <w:spacing w:after="0" w:line="250" w:lineRule="exact"/>
         <w:rPr>
           <w:rFonts w:ascii="Times New Roman" w:hAnsi="Times New Roman" w:cs="Times New Roman"/>
         </w:rPr>
@@ -1249,23 +1334,17 @@
           <w:ilvl w:val="0"/>
           <w:numId w:val="2"/>
         </w:numPr>
-        <w:spacing w:after="0" w:line="240" w:lineRule="auto"/>
-        <w:rPr>
-          <w:rFonts w:ascii="Times New Roman" w:hAnsi="Times New Roman" w:cs="Times New Roman"/>
-        </w:rPr>
-      </w:pPr>
-      <w:r>
-        <w:rPr>
-          <w:rFonts w:ascii="Times New Roman" w:hAnsi="Times New Roman" w:cs="Times New Roman"/>
-        </w:rPr>
-        <w:t xml:space="preserve">Automated a manual internal audit process using Java, Splunk, and SQL. Splunk logs from our online portal were cross-referenced with loan boarding data to validate that only customers who clicked an "I accept" button on our </w:t>
-      </w:r>
+        <w:spacing w:after="0" w:line="250" w:lineRule="exact"/>
+        <w:rPr>
+          <w:rFonts w:ascii="Times New Roman" w:hAnsi="Times New Roman" w:cs="Times New Roman"/>
+        </w:rPr>
+      </w:pPr>
       <w:r>
         <w:rPr>
           <w:rFonts w:ascii="Times New Roman" w:hAnsi="Times New Roman" w:cs="Times New Roman"/>
         </w:rPr>
         <w:lastRenderedPageBreak/>
-        <w:t>terms and conditions page were enrolled in recurring payments. A PDF report was then generated outlining every loan that either passed or failed the audit</w:t>
+        <w:t>Automated a manual internal audit process using Java, Splunk, and SQL. Splunk logs from our online portal were cross-referenced with loan boarding data to validate that only customers who clicked an "I accept" button on our terms and conditions page were enrolled in recurring payments. A PDF report was then generated outlining every loan that either passed or failed the audit</w:t>
       </w:r>
     </w:p>
     <w:p>
@@ -1275,7 +1354,7 @@
           <w:ilvl w:val="0"/>
           <w:numId w:val="2"/>
         </w:numPr>
-        <w:spacing w:after="0" w:line="240" w:lineRule="auto"/>
+        <w:spacing w:after="0" w:line="250" w:lineRule="exact"/>
         <w:rPr>
           <w:rFonts w:ascii="Times New Roman" w:hAnsi="Times New Roman" w:cs="Times New Roman"/>
         </w:rPr>
@@ -1302,7 +1381,7 @@
           <w:ilvl w:val="0"/>
           <w:numId w:val="2"/>
         </w:numPr>
-        <w:spacing w:after="0" w:line="240" w:lineRule="auto"/>
+        <w:spacing w:after="0" w:line="250" w:lineRule="exact"/>
         <w:rPr>
           <w:rFonts w:ascii="Times New Roman" w:hAnsi="Times New Roman" w:cs="Times New Roman"/>
         </w:rPr>
@@ -1321,7 +1400,7 @@
           <w:ilvl w:val="0"/>
           <w:numId w:val="2"/>
         </w:numPr>
-        <w:spacing w:after="0" w:line="240" w:lineRule="auto"/>
+        <w:spacing w:after="0" w:line="250" w:lineRule="exact"/>
         <w:rPr>
           <w:rFonts w:ascii="Times New Roman" w:hAnsi="Times New Roman" w:cs="Times New Roman"/>
         </w:rPr>
@@ -1340,7 +1419,7 @@
           <w:ilvl w:val="0"/>
           <w:numId w:val="2"/>
         </w:numPr>
-        <w:spacing w:after="0" w:line="240" w:lineRule="auto"/>
+        <w:spacing w:after="0" w:line="250" w:lineRule="exact"/>
         <w:rPr>
           <w:rFonts w:ascii="Times New Roman" w:hAnsi="Times New Roman" w:cs="Times New Roman"/>
         </w:rPr>
@@ -1359,7 +1438,7 @@
           <w:ilvl w:val="0"/>
           <w:numId w:val="2"/>
         </w:numPr>
-        <w:spacing w:after="0" w:line="240" w:lineRule="auto"/>
+        <w:spacing w:after="0" w:line="250" w:lineRule="exact"/>
         <w:rPr>
           <w:rFonts w:ascii="Times New Roman" w:hAnsi="Times New Roman" w:cs="Times New Roman"/>
         </w:rPr>
@@ -1387,7 +1466,7 @@
     </w:p>
     <w:p>
       <w:pPr>
-        <w:spacing w:after="0" w:line="240" w:lineRule="auto"/>
+        <w:spacing w:after="0" w:line="250" w:lineRule="exact"/>
         <w:contextualSpacing/>
         <w:rPr>
           <w:rFonts w:ascii="Times New Roman" w:hAnsi="Times New Roman" w:cs="Times New Roman"/>
@@ -1467,7 +1546,7 @@
           <w:ilvl w:val="0"/>
           <w:numId w:val="3"/>
         </w:numPr>
-        <w:spacing w:after="0" w:line="240" w:lineRule="auto"/>
+        <w:spacing w:after="0" w:line="250" w:lineRule="exact"/>
         <w:rPr>
           <w:rFonts w:ascii="Times New Roman" w:hAnsi="Times New Roman" w:cs="Times New Roman"/>
         </w:rPr>
@@ -1498,7 +1577,7 @@
           <w:ilvl w:val="0"/>
           <w:numId w:val="3"/>
         </w:numPr>
-        <w:spacing w:after="0" w:line="240" w:lineRule="auto"/>
+        <w:spacing w:after="0" w:line="250" w:lineRule="exact"/>
         <w:rPr>
           <w:rFonts w:ascii="Times New Roman" w:hAnsi="Times New Roman" w:cs="Times New Roman"/>
         </w:rPr>
@@ -1517,30 +1596,16 @@
           <w:ilvl w:val="0"/>
           <w:numId w:val="3"/>
         </w:numPr>
-        <w:spacing w:after="0" w:line="240" w:lineRule="auto"/>
-        <w:rPr>
-          <w:rFonts w:ascii="Times New Roman" w:hAnsi="Times New Roman" w:cs="Times New Roman"/>
-        </w:rPr>
-      </w:pPr>
-      <w:r>
-        <w:rPr>
-          <w:rFonts w:ascii="Times New Roman" w:hAnsi="Times New Roman" w:cs="Times New Roman"/>
-        </w:rPr>
-        <w:t xml:space="preserve">Installed and configured </w:t>
-      </w:r>
-      <w:proofErr w:type="gramStart"/>
-      <w:r>
-        <w:rPr>
-          <w:rFonts w:ascii="Times New Roman" w:hAnsi="Times New Roman" w:cs="Times New Roman"/>
-        </w:rPr>
-        <w:t>Jenkins</w:t>
-      </w:r>
-      <w:proofErr w:type="gramEnd"/>
-      <w:r>
-        <w:rPr>
-          <w:rFonts w:ascii="Times New Roman" w:hAnsi="Times New Roman" w:cs="Times New Roman"/>
-        </w:rPr>
-        <w:t xml:space="preserve"> agents to run on virtual machines</w:t>
+        <w:spacing w:after="0" w:line="250" w:lineRule="exact"/>
+        <w:rPr>
+          <w:rFonts w:ascii="Times New Roman" w:hAnsi="Times New Roman" w:cs="Times New Roman"/>
+        </w:rPr>
+      </w:pPr>
+      <w:r>
+        <w:rPr>
+          <w:rFonts w:ascii="Times New Roman" w:hAnsi="Times New Roman" w:cs="Times New Roman"/>
+        </w:rPr>
+        <w:t>Installed and configured Jenkins agents to run on virtual machines</w:t>
       </w:r>
     </w:p>
     <w:p>
@@ -1550,7 +1615,7 @@
           <w:ilvl w:val="0"/>
           <w:numId w:val="3"/>
         </w:numPr>
-        <w:spacing w:after="0" w:line="240" w:lineRule="auto"/>
+        <w:spacing w:after="0" w:line="250" w:lineRule="exact"/>
         <w:rPr>
           <w:rFonts w:ascii="Times New Roman" w:hAnsi="Times New Roman" w:cs="Times New Roman"/>
         </w:rPr>
@@ -1569,7 +1634,7 @@
           <w:ilvl w:val="0"/>
           <w:numId w:val="3"/>
         </w:numPr>
-        <w:spacing w:after="0" w:line="240" w:lineRule="auto"/>
+        <w:spacing w:after="0" w:line="250" w:lineRule="exact"/>
         <w:rPr>
           <w:rFonts w:ascii="Times New Roman" w:hAnsi="Times New Roman" w:cs="Times New Roman"/>
         </w:rPr>
@@ -1583,7 +1648,7 @@
     </w:p>
     <w:p>
       <w:pPr>
-        <w:spacing w:after="0" w:line="240" w:lineRule="auto"/>
+        <w:spacing w:after="0" w:line="250" w:lineRule="exact"/>
         <w:contextualSpacing/>
         <w:rPr>
           <w:rFonts w:ascii="Times New Roman" w:hAnsi="Times New Roman" w:cs="Times New Roman"/>
@@ -1645,7 +1710,7 @@
           <w:ilvl w:val="0"/>
           <w:numId w:val="4"/>
         </w:numPr>
-        <w:spacing w:after="0" w:line="240" w:lineRule="auto"/>
+        <w:spacing w:after="0" w:line="250" w:lineRule="exact"/>
         <w:rPr>
           <w:rFonts w:ascii="Times New Roman" w:hAnsi="Times New Roman" w:cs="Times New Roman"/>
         </w:rPr>
@@ -1664,7 +1729,7 @@
           <w:ilvl w:val="0"/>
           <w:numId w:val="4"/>
         </w:numPr>
-        <w:spacing w:after="0" w:line="240" w:lineRule="auto"/>
+        <w:spacing w:after="0" w:line="250" w:lineRule="exact"/>
         <w:rPr>
           <w:rFonts w:ascii="Times New Roman" w:hAnsi="Times New Roman" w:cs="Times New Roman"/>
         </w:rPr>
@@ -1683,7 +1748,7 @@
           <w:ilvl w:val="0"/>
           <w:numId w:val="4"/>
         </w:numPr>
-        <w:spacing w:after="0" w:line="240" w:lineRule="auto"/>
+        <w:spacing w:after="0" w:line="250" w:lineRule="exact"/>
         <w:rPr>
           <w:rFonts w:ascii="Times New Roman" w:hAnsi="Times New Roman" w:cs="Times New Roman"/>
         </w:rPr>
@@ -1702,7 +1767,7 @@
           <w:ilvl w:val="0"/>
           <w:numId w:val="4"/>
         </w:numPr>
-        <w:spacing w:after="0" w:line="240" w:lineRule="auto"/>
+        <w:spacing w:after="0" w:line="250" w:lineRule="exact"/>
         <w:rPr>
           <w:rFonts w:ascii="Times New Roman" w:hAnsi="Times New Roman" w:cs="Times New Roman"/>
         </w:rPr>
@@ -1721,7 +1786,7 @@
           <w:ilvl w:val="0"/>
           <w:numId w:val="4"/>
         </w:numPr>
-        <w:spacing w:after="0" w:line="240" w:lineRule="auto"/>
+        <w:spacing w:after="0" w:line="250" w:lineRule="exact"/>
         <w:rPr>
           <w:rFonts w:ascii="Times New Roman" w:hAnsi="Times New Roman" w:cs="Times New Roman"/>
         </w:rPr>
@@ -1740,7 +1805,7 @@
           <w:ilvl w:val="0"/>
           <w:numId w:val="4"/>
         </w:numPr>
-        <w:spacing w:after="0" w:line="240" w:lineRule="auto"/>
+        <w:spacing w:after="0" w:line="250" w:lineRule="exact"/>
         <w:rPr>
           <w:rFonts w:ascii="Times New Roman" w:hAnsi="Times New Roman" w:cs="Times New Roman"/>
         </w:rPr>
@@ -1754,7 +1819,7 @@
     </w:p>
     <w:p>
       <w:pPr>
-        <w:spacing w:after="0" w:line="240" w:lineRule="auto"/>
+        <w:spacing w:after="0" w:line="250" w:lineRule="exact"/>
         <w:contextualSpacing/>
         <w:rPr>
           <w:rFonts w:ascii="Times New Roman" w:hAnsi="Times New Roman" w:cs="Times New Roman"/>
@@ -1816,7 +1881,7 @@
           <w:ilvl w:val="0"/>
           <w:numId w:val="5"/>
         </w:numPr>
-        <w:spacing w:after="0" w:line="240" w:lineRule="auto"/>
+        <w:spacing w:after="0" w:line="250" w:lineRule="exact"/>
         <w:rPr>
           <w:rFonts w:ascii="Times New Roman" w:hAnsi="Times New Roman" w:cs="Times New Roman"/>
         </w:rPr>
@@ -1835,7 +1900,7 @@
           <w:ilvl w:val="0"/>
           <w:numId w:val="5"/>
         </w:numPr>
-        <w:spacing w:after="0" w:line="240" w:lineRule="auto"/>
+        <w:spacing w:after="0" w:line="250" w:lineRule="exact"/>
         <w:rPr>
           <w:rFonts w:ascii="Times New Roman" w:hAnsi="Times New Roman" w:cs="Times New Roman"/>
         </w:rPr>
@@ -1849,7 +1914,7 @@
     </w:p>
     <w:p>
       <w:pPr>
-        <w:spacing w:after="0" w:line="240" w:lineRule="auto"/>
+        <w:spacing w:after="0" w:line="250" w:lineRule="exact"/>
         <w:contextualSpacing/>
         <w:rPr>
           <w:rFonts w:ascii="Times New Roman" w:hAnsi="Times New Roman" w:cs="Times New Roman"/>
@@ -1911,7 +1976,7 @@
           <w:ilvl w:val="0"/>
           <w:numId w:val="6"/>
         </w:numPr>
-        <w:spacing w:after="0" w:line="240" w:lineRule="auto"/>
+        <w:spacing w:after="0" w:line="250" w:lineRule="exact"/>
         <w:rPr>
           <w:rFonts w:ascii="Times New Roman" w:hAnsi="Times New Roman" w:cs="Times New Roman"/>
         </w:rPr>
@@ -1930,7 +1995,7 @@
           <w:ilvl w:val="0"/>
           <w:numId w:val="6"/>
         </w:numPr>
-        <w:spacing w:after="0" w:line="240" w:lineRule="auto"/>
+        <w:spacing w:after="0" w:line="250" w:lineRule="exact"/>
         <w:rPr>
           <w:rFonts w:ascii="Times New Roman" w:hAnsi="Times New Roman" w:cs="Times New Roman"/>
         </w:rPr>
@@ -1949,7 +2014,7 @@
           <w:ilvl w:val="0"/>
           <w:numId w:val="6"/>
         </w:numPr>
-        <w:spacing w:after="0" w:line="240" w:lineRule="auto"/>
+        <w:spacing w:after="0" w:line="250" w:lineRule="exact"/>
         <w:rPr>
           <w:rFonts w:ascii="Times New Roman" w:hAnsi="Times New Roman" w:cs="Times New Roman"/>
         </w:rPr>
@@ -1963,7 +2028,7 @@
     </w:p>
     <w:p>
       <w:pPr>
-        <w:spacing w:after="0" w:line="240" w:lineRule="auto"/>
+        <w:spacing w:after="0" w:line="250" w:lineRule="exact"/>
         <w:contextualSpacing/>
         <w:rPr>
           <w:rFonts w:ascii="Times New Roman" w:hAnsi="Times New Roman" w:cs="Times New Roman"/>
@@ -2038,7 +2103,7 @@
           <w:ilvl w:val="0"/>
           <w:numId w:val="7"/>
         </w:numPr>
-        <w:spacing w:after="0" w:line="240" w:lineRule="auto"/>
+        <w:spacing w:after="0" w:line="250" w:lineRule="exact"/>
         <w:rPr>
           <w:rFonts w:ascii="Times New Roman" w:hAnsi="Times New Roman" w:cs="Times New Roman"/>
         </w:rPr>
@@ -2057,7 +2122,7 @@
           <w:ilvl w:val="0"/>
           <w:numId w:val="7"/>
         </w:numPr>
-        <w:spacing w:after="0" w:line="240" w:lineRule="auto"/>
+        <w:spacing w:after="0" w:line="250" w:lineRule="exact"/>
         <w:rPr>
           <w:rFonts w:ascii="Times New Roman" w:hAnsi="Times New Roman" w:cs="Times New Roman"/>
         </w:rPr>
@@ -2074,7 +2139,7 @@
         <w:pBdr>
           <w:bottom w:val="single" w:sz="6" w:space="1" w:color="auto"/>
         </w:pBdr>
-        <w:spacing w:after="0" w:line="240" w:lineRule="auto"/>
+        <w:spacing w:after="0" w:line="250" w:lineRule="exact"/>
         <w:contextualSpacing/>
         <w:rPr>
           <w:rFonts w:ascii="Times New Roman" w:hAnsi="Times New Roman" w:cs="Times New Roman"/>
@@ -2107,7 +2172,7 @@
     </w:p>
     <w:p>
       <w:pPr>
-        <w:spacing w:after="0" w:line="240" w:lineRule="auto"/>
+        <w:spacing w:after="0" w:line="250" w:lineRule="exact"/>
         <w:contextualSpacing/>
         <w:rPr>
           <w:rFonts w:ascii="Times New Roman" w:hAnsi="Times New Roman" w:cs="Times New Roman"/>
@@ -2167,7 +2232,7 @@
           <w:ilvl w:val="0"/>
           <w:numId w:val="8"/>
         </w:numPr>
-        <w:spacing w:after="0" w:line="240" w:lineRule="auto"/>
+        <w:spacing w:after="0" w:line="250" w:lineRule="exact"/>
         <w:rPr>
           <w:rFonts w:ascii="Times New Roman" w:hAnsi="Times New Roman" w:cs="Times New Roman"/>
         </w:rPr>
@@ -2194,7 +2259,7 @@
           <w:ilvl w:val="0"/>
           <w:numId w:val="8"/>
         </w:numPr>
-        <w:spacing w:after="0" w:line="240" w:lineRule="auto"/>
+        <w:spacing w:after="0" w:line="250" w:lineRule="exact"/>
         <w:rPr>
           <w:rFonts w:ascii="Times New Roman" w:hAnsi="Times New Roman" w:cs="Times New Roman"/>
         </w:rPr>
@@ -2959,6 +3024,232 @@
     </w:lvl>
   </w:abstractNum>
   <w:abstractNum w:abstractNumId="5" w15:restartNumberingAfterBreak="0">
+    <w:nsid w:val="452841DC"/>
+    <w:multiLevelType w:val="hybridMultilevel"/>
+    <w:tmpl w:val="CA34E0E8"/>
+    <w:lvl w:ilvl="0" w:tplc="04090001">
+      <w:start w:val="1"/>
+      <w:numFmt w:val="bullet"/>
+      <w:lvlText w:val=""/>
+      <w:lvlJc w:val="left"/>
+      <w:pPr>
+        <w:ind w:left="720" w:hanging="360"/>
+      </w:pPr>
+      <w:rPr>
+        <w:rFonts w:ascii="Symbol" w:hAnsi="Symbol" w:hint="default"/>
+      </w:rPr>
+    </w:lvl>
+    <w:lvl w:ilvl="1" w:tplc="04090003" w:tentative="1">
+      <w:start w:val="1"/>
+      <w:numFmt w:val="bullet"/>
+      <w:lvlText w:val="o"/>
+      <w:lvlJc w:val="left"/>
+      <w:pPr>
+        <w:ind w:left="1440" w:hanging="360"/>
+      </w:pPr>
+      <w:rPr>
+        <w:rFonts w:ascii="Courier New" w:hAnsi="Courier New" w:cs="Courier New" w:hint="default"/>
+      </w:rPr>
+    </w:lvl>
+    <w:lvl w:ilvl="2" w:tplc="04090005" w:tentative="1">
+      <w:start w:val="1"/>
+      <w:numFmt w:val="bullet"/>
+      <w:lvlText w:val=""/>
+      <w:lvlJc w:val="left"/>
+      <w:pPr>
+        <w:ind w:left="2160" w:hanging="360"/>
+      </w:pPr>
+      <w:rPr>
+        <w:rFonts w:ascii="Wingdings" w:hAnsi="Wingdings" w:hint="default"/>
+      </w:rPr>
+    </w:lvl>
+    <w:lvl w:ilvl="3" w:tplc="04090001" w:tentative="1">
+      <w:start w:val="1"/>
+      <w:numFmt w:val="bullet"/>
+      <w:lvlText w:val=""/>
+      <w:lvlJc w:val="left"/>
+      <w:pPr>
+        <w:ind w:left="2880" w:hanging="360"/>
+      </w:pPr>
+      <w:rPr>
+        <w:rFonts w:ascii="Symbol" w:hAnsi="Symbol" w:hint="default"/>
+      </w:rPr>
+    </w:lvl>
+    <w:lvl w:ilvl="4" w:tplc="04090003" w:tentative="1">
+      <w:start w:val="1"/>
+      <w:numFmt w:val="bullet"/>
+      <w:lvlText w:val="o"/>
+      <w:lvlJc w:val="left"/>
+      <w:pPr>
+        <w:ind w:left="3600" w:hanging="360"/>
+      </w:pPr>
+      <w:rPr>
+        <w:rFonts w:ascii="Courier New" w:hAnsi="Courier New" w:cs="Courier New" w:hint="default"/>
+      </w:rPr>
+    </w:lvl>
+    <w:lvl w:ilvl="5" w:tplc="04090005" w:tentative="1">
+      <w:start w:val="1"/>
+      <w:numFmt w:val="bullet"/>
+      <w:lvlText w:val=""/>
+      <w:lvlJc w:val="left"/>
+      <w:pPr>
+        <w:ind w:left="4320" w:hanging="360"/>
+      </w:pPr>
+      <w:rPr>
+        <w:rFonts w:ascii="Wingdings" w:hAnsi="Wingdings" w:hint="default"/>
+      </w:rPr>
+    </w:lvl>
+    <w:lvl w:ilvl="6" w:tplc="04090001" w:tentative="1">
+      <w:start w:val="1"/>
+      <w:numFmt w:val="bullet"/>
+      <w:lvlText w:val=""/>
+      <w:lvlJc w:val="left"/>
+      <w:pPr>
+        <w:ind w:left="5040" w:hanging="360"/>
+      </w:pPr>
+      <w:rPr>
+        <w:rFonts w:ascii="Symbol" w:hAnsi="Symbol" w:hint="default"/>
+      </w:rPr>
+    </w:lvl>
+    <w:lvl w:ilvl="7" w:tplc="04090003" w:tentative="1">
+      <w:start w:val="1"/>
+      <w:numFmt w:val="bullet"/>
+      <w:lvlText w:val="o"/>
+      <w:lvlJc w:val="left"/>
+      <w:pPr>
+        <w:ind w:left="5760" w:hanging="360"/>
+      </w:pPr>
+      <w:rPr>
+        <w:rFonts w:ascii="Courier New" w:hAnsi="Courier New" w:cs="Courier New" w:hint="default"/>
+      </w:rPr>
+    </w:lvl>
+    <w:lvl w:ilvl="8" w:tplc="04090005" w:tentative="1">
+      <w:start w:val="1"/>
+      <w:numFmt w:val="bullet"/>
+      <w:lvlText w:val=""/>
+      <w:lvlJc w:val="left"/>
+      <w:pPr>
+        <w:ind w:left="6480" w:hanging="360"/>
+      </w:pPr>
+      <w:rPr>
+        <w:rFonts w:ascii="Wingdings" w:hAnsi="Wingdings" w:hint="default"/>
+      </w:rPr>
+    </w:lvl>
+  </w:abstractNum>
+  <w:abstractNum w:abstractNumId="6" w15:restartNumberingAfterBreak="0">
+    <w:nsid w:val="46EF0554"/>
+    <w:multiLevelType w:val="hybridMultilevel"/>
+    <w:tmpl w:val="258AA4C8"/>
+    <w:lvl w:ilvl="0" w:tplc="04090001">
+      <w:start w:val="1"/>
+      <w:numFmt w:val="bullet"/>
+      <w:lvlText w:val=""/>
+      <w:lvlJc w:val="left"/>
+      <w:pPr>
+        <w:ind w:left="720" w:hanging="360"/>
+      </w:pPr>
+      <w:rPr>
+        <w:rFonts w:ascii="Symbol" w:hAnsi="Symbol" w:hint="default"/>
+      </w:rPr>
+    </w:lvl>
+    <w:lvl w:ilvl="1" w:tplc="04090003" w:tentative="1">
+      <w:start w:val="1"/>
+      <w:numFmt w:val="bullet"/>
+      <w:lvlText w:val="o"/>
+      <w:lvlJc w:val="left"/>
+      <w:pPr>
+        <w:ind w:left="1440" w:hanging="360"/>
+      </w:pPr>
+      <w:rPr>
+        <w:rFonts w:ascii="Courier New" w:hAnsi="Courier New" w:cs="Courier New" w:hint="default"/>
+      </w:rPr>
+    </w:lvl>
+    <w:lvl w:ilvl="2" w:tplc="04090005" w:tentative="1">
+      <w:start w:val="1"/>
+      <w:numFmt w:val="bullet"/>
+      <w:lvlText w:val=""/>
+      <w:lvlJc w:val="left"/>
+      <w:pPr>
+        <w:ind w:left="2160" w:hanging="360"/>
+      </w:pPr>
+      <w:rPr>
+        <w:rFonts w:ascii="Wingdings" w:hAnsi="Wingdings" w:hint="default"/>
+      </w:rPr>
+    </w:lvl>
+    <w:lvl w:ilvl="3" w:tplc="04090001" w:tentative="1">
+      <w:start w:val="1"/>
+      <w:numFmt w:val="bullet"/>
+      <w:lvlText w:val=""/>
+      <w:lvlJc w:val="left"/>
+      <w:pPr>
+        <w:ind w:left="2880" w:hanging="360"/>
+      </w:pPr>
+      <w:rPr>
+        <w:rFonts w:ascii="Symbol" w:hAnsi="Symbol" w:hint="default"/>
+      </w:rPr>
+    </w:lvl>
+    <w:lvl w:ilvl="4" w:tplc="04090003" w:tentative="1">
+      <w:start w:val="1"/>
+      <w:numFmt w:val="bullet"/>
+      <w:lvlText w:val="o"/>
+      <w:lvlJc w:val="left"/>
+      <w:pPr>
+        <w:ind w:left="3600" w:hanging="360"/>
+      </w:pPr>
+      <w:rPr>
+        <w:rFonts w:ascii="Courier New" w:hAnsi="Courier New" w:cs="Courier New" w:hint="default"/>
+      </w:rPr>
+    </w:lvl>
+    <w:lvl w:ilvl="5" w:tplc="04090005" w:tentative="1">
+      <w:start w:val="1"/>
+      <w:numFmt w:val="bullet"/>
+      <w:lvlText w:val=""/>
+      <w:lvlJc w:val="left"/>
+      <w:pPr>
+        <w:ind w:left="4320" w:hanging="360"/>
+      </w:pPr>
+      <w:rPr>
+        <w:rFonts w:ascii="Wingdings" w:hAnsi="Wingdings" w:hint="default"/>
+      </w:rPr>
+    </w:lvl>
+    <w:lvl w:ilvl="6" w:tplc="04090001" w:tentative="1">
+      <w:start w:val="1"/>
+      <w:numFmt w:val="bullet"/>
+      <w:lvlText w:val=""/>
+      <w:lvlJc w:val="left"/>
+      <w:pPr>
+        <w:ind w:left="5040" w:hanging="360"/>
+      </w:pPr>
+      <w:rPr>
+        <w:rFonts w:ascii="Symbol" w:hAnsi="Symbol" w:hint="default"/>
+      </w:rPr>
+    </w:lvl>
+    <w:lvl w:ilvl="7" w:tplc="04090003" w:tentative="1">
+      <w:start w:val="1"/>
+      <w:numFmt w:val="bullet"/>
+      <w:lvlText w:val="o"/>
+      <w:lvlJc w:val="left"/>
+      <w:pPr>
+        <w:ind w:left="5760" w:hanging="360"/>
+      </w:pPr>
+      <w:rPr>
+        <w:rFonts w:ascii="Courier New" w:hAnsi="Courier New" w:cs="Courier New" w:hint="default"/>
+      </w:rPr>
+    </w:lvl>
+    <w:lvl w:ilvl="8" w:tplc="04090005" w:tentative="1">
+      <w:start w:val="1"/>
+      <w:numFmt w:val="bullet"/>
+      <w:lvlText w:val=""/>
+      <w:lvlJc w:val="left"/>
+      <w:pPr>
+        <w:ind w:left="6480" w:hanging="360"/>
+      </w:pPr>
+      <w:rPr>
+        <w:rFonts w:ascii="Wingdings" w:hAnsi="Wingdings" w:hint="default"/>
+      </w:rPr>
+    </w:lvl>
+  </w:abstractNum>
+  <w:abstractNum w:abstractNumId="7" w15:restartNumberingAfterBreak="0">
     <w:nsid w:val="499645CE"/>
     <w:multiLevelType w:val="hybridMultilevel"/>
     <w:tmpl w:val="65F0FDD8"/>
@@ -3071,7 +3362,7 @@
       </w:rPr>
     </w:lvl>
   </w:abstractNum>
-  <w:abstractNum w:abstractNumId="6" w15:restartNumberingAfterBreak="0">
+  <w:abstractNum w:abstractNumId="8" w15:restartNumberingAfterBreak="0">
     <w:nsid w:val="51AA3B3F"/>
     <w:multiLevelType w:val="hybridMultilevel"/>
     <w:tmpl w:val="646856D4"/>
@@ -3184,7 +3475,7 @@
       </w:rPr>
     </w:lvl>
   </w:abstractNum>
-  <w:abstractNum w:abstractNumId="7" w15:restartNumberingAfterBreak="0">
+  <w:abstractNum w:abstractNumId="9" w15:restartNumberingAfterBreak="0">
     <w:nsid w:val="56A3767A"/>
     <w:multiLevelType w:val="hybridMultilevel"/>
     <w:tmpl w:val="CC5A2718"/>
@@ -3297,7 +3588,7 @@
       </w:rPr>
     </w:lvl>
   </w:abstractNum>
-  <w:abstractNum w:abstractNumId="8" w15:restartNumberingAfterBreak="0">
+  <w:abstractNum w:abstractNumId="10" w15:restartNumberingAfterBreak="0">
     <w:nsid w:val="590736A4"/>
     <w:multiLevelType w:val="hybridMultilevel"/>
     <w:tmpl w:val="05F00814"/>
@@ -3410,7 +3701,7 @@
       </w:rPr>
     </w:lvl>
   </w:abstractNum>
-  <w:abstractNum w:abstractNumId="9" w15:restartNumberingAfterBreak="0">
+  <w:abstractNum w:abstractNumId="11" w15:restartNumberingAfterBreak="0">
     <w:nsid w:val="6CB659F1"/>
     <w:multiLevelType w:val="hybridMultilevel"/>
     <w:tmpl w:val="58DA17EE"/>
@@ -3523,7 +3814,7 @@
       </w:rPr>
     </w:lvl>
   </w:abstractNum>
-  <w:abstractNum w:abstractNumId="10" w15:restartNumberingAfterBreak="0">
+  <w:abstractNum w:abstractNumId="12" w15:restartNumberingAfterBreak="0">
     <w:nsid w:val="6E580522"/>
     <w:multiLevelType w:val="hybridMultilevel"/>
     <w:tmpl w:val="229C3BC4"/>
@@ -3640,34 +3931,40 @@
     <w:abstractNumId w:val="3"/>
   </w:num>
   <w:num w:numId="2">
-    <w:abstractNumId w:val="9"/>
+    <w:abstractNumId w:val="11"/>
   </w:num>
   <w:num w:numId="3">
     <w:abstractNumId w:val="0"/>
   </w:num>
   <w:num w:numId="4">
-    <w:abstractNumId w:val="7"/>
+    <w:abstractNumId w:val="9"/>
   </w:num>
   <w:num w:numId="5">
-    <w:abstractNumId w:val="10"/>
+    <w:abstractNumId w:val="12"/>
   </w:num>
   <w:num w:numId="6">
     <w:abstractNumId w:val="1"/>
   </w:num>
   <w:num w:numId="7">
-    <w:abstractNumId w:val="6"/>
+    <w:abstractNumId w:val="8"/>
   </w:num>
   <w:num w:numId="8">
-    <w:abstractNumId w:val="8"/>
+    <w:abstractNumId w:val="10"/>
   </w:num>
   <w:num w:numId="9">
-    <w:abstractNumId w:val="5"/>
+    <w:abstractNumId w:val="7"/>
   </w:num>
   <w:num w:numId="10">
     <w:abstractNumId w:val="2"/>
   </w:num>
   <w:num w:numId="11">
     <w:abstractNumId w:val="4"/>
+  </w:num>
+  <w:num w:numId="12">
+    <w:abstractNumId w:val="6"/>
+  </w:num>
+  <w:num w:numId="13">
+    <w:abstractNumId w:val="5"/>
   </w:num>
 </w:numbering>
 </file>
@@ -4074,7 +4371,6 @@
   <w:style w:type="character" w:default="1" w:styleId="DefaultParagraphFont">
     <w:name w:val="Default Paragraph Font"/>
     <w:uiPriority w:val="1"/>
-    <w:semiHidden/>
     <w:unhideWhenUsed/>
   </w:style>
   <w:style w:type="table" w:default="1" w:styleId="TableNormal">

</xml_diff>

<commit_message>
updating docs and name
</commit_message>
<xml_diff>
--- a/docs/Belachew_Haile-Mariam_Resume.docx
+++ b/docs/Belachew_Haile-Mariam_Resume.docx
@@ -1,6 +1,6 @@
 
 <file path=word/document.xml><?xml version="1.0" encoding="utf-8"?>
-<w:document xmlns:wpc="http://schemas.microsoft.com/office/word/2010/wordprocessingCanvas" xmlns:cx="http://schemas.microsoft.com/office/drawing/2014/chartex" xmlns:cx1="http://schemas.microsoft.com/office/drawing/2015/9/8/chartex" xmlns:cx2="http://schemas.microsoft.com/office/drawing/2015/10/21/chartex" xmlns:cx3="http://schemas.microsoft.com/office/drawing/2016/5/9/chartex" xmlns:cx4="http://schemas.microsoft.com/office/drawing/2016/5/10/chartex" xmlns:cx5="http://schemas.microsoft.com/office/drawing/2016/5/11/chartex" xmlns:cx6="http://schemas.microsoft.com/office/drawing/2016/5/12/chartex" xmlns:cx7="http://schemas.microsoft.com/office/drawing/2016/5/13/chartex" xmlns:cx8="http://schemas.microsoft.com/office/drawing/2016/5/14/chartex" xmlns:mc="http://schemas.openxmlformats.org/markup-compatibility/2006" xmlns:aink="http://schemas.microsoft.com/office/drawing/2016/ink" xmlns:am3d="http://schemas.microsoft.com/office/drawing/2017/model3d" xmlns:o="urn:schemas-microsoft-com:office:office" xmlns:r="http://schemas.openxmlformats.org/officeDocument/2006/relationships" xmlns:m="http://schemas.openxmlformats.org/officeDocument/2006/math" xmlns:v="urn:schemas-microsoft-com:vml" xmlns:wp14="http://schemas.microsoft.com/office/word/2010/wordprocessingDrawing" xmlns:wp="http://schemas.openxmlformats.org/drawingml/2006/wordprocessingDrawing" xmlns:w10="urn:schemas-microsoft-com:office:word" xmlns:w="http://schemas.openxmlformats.org/wordprocessingml/2006/main" xmlns:w14="http://schemas.microsoft.com/office/word/2010/wordml" xmlns:w15="http://schemas.microsoft.com/office/word/2012/wordml" xmlns:w16cex="http://schemas.microsoft.com/office/word/2018/wordml/cex" xmlns:w16cid="http://schemas.microsoft.com/office/word/2016/wordml/cid" xmlns:w16="http://schemas.microsoft.com/office/word/2018/wordml" xmlns:w16sdtdh="http://schemas.microsoft.com/office/word/2020/wordml/sdtdatahash" xmlns:w16se="http://schemas.microsoft.com/office/word/2015/wordml/symex" xmlns:wpg="http://schemas.microsoft.com/office/word/2010/wordprocessingGroup" xmlns:wpi="http://schemas.microsoft.com/office/word/2010/wordprocessingInk" xmlns:wne="http://schemas.microsoft.com/office/word/2006/wordml" xmlns:wps="http://schemas.microsoft.com/office/word/2010/wordprocessingShape" mc:Ignorable="w14 w15 w16se w16cid w16 w16cex w16sdtdh wp14">
+<w:document xmlns:wpc="http://schemas.microsoft.com/office/word/2010/wordprocessingCanvas" xmlns:cx="http://schemas.microsoft.com/office/drawing/2014/chartex" xmlns:cx1="http://schemas.microsoft.com/office/drawing/2015/9/8/chartex" xmlns:cx2="http://schemas.microsoft.com/office/drawing/2015/10/21/chartex" xmlns:cx3="http://schemas.microsoft.com/office/drawing/2016/5/9/chartex" xmlns:cx4="http://schemas.microsoft.com/office/drawing/2016/5/10/chartex" xmlns:cx5="http://schemas.microsoft.com/office/drawing/2016/5/11/chartex" xmlns:cx6="http://schemas.microsoft.com/office/drawing/2016/5/12/chartex" xmlns:cx7="http://schemas.microsoft.com/office/drawing/2016/5/13/chartex" xmlns:cx8="http://schemas.microsoft.com/office/drawing/2016/5/14/chartex" xmlns:mc="http://schemas.openxmlformats.org/markup-compatibility/2006" xmlns:aink="http://schemas.microsoft.com/office/drawing/2016/ink" xmlns:am3d="http://schemas.microsoft.com/office/drawing/2017/model3d" xmlns:o="urn:schemas-microsoft-com:office:office" xmlns:oel="http://schemas.microsoft.com/office/2019/extlst" xmlns:r="http://schemas.openxmlformats.org/officeDocument/2006/relationships" xmlns:m="http://schemas.openxmlformats.org/officeDocument/2006/math" xmlns:v="urn:schemas-microsoft-com:vml" xmlns:wp14="http://schemas.microsoft.com/office/word/2010/wordprocessingDrawing" xmlns:wp="http://schemas.openxmlformats.org/drawingml/2006/wordprocessingDrawing" xmlns:w10="urn:schemas-microsoft-com:office:word" xmlns:w="http://schemas.openxmlformats.org/wordprocessingml/2006/main" xmlns:w14="http://schemas.microsoft.com/office/word/2010/wordml" xmlns:w15="http://schemas.microsoft.com/office/word/2012/wordml" xmlns:w16cex="http://schemas.microsoft.com/office/word/2018/wordml/cex" xmlns:w16cid="http://schemas.microsoft.com/office/word/2016/wordml/cid" xmlns:w16="http://schemas.microsoft.com/office/word/2018/wordml" xmlns:w16sdtdh="http://schemas.microsoft.com/office/word/2020/wordml/sdtdatahash" xmlns:w16se="http://schemas.microsoft.com/office/word/2015/wordml/symex" xmlns:wpg="http://schemas.microsoft.com/office/word/2010/wordprocessingGroup" xmlns:wpi="http://schemas.microsoft.com/office/word/2010/wordprocessingInk" xmlns:wne="http://schemas.microsoft.com/office/word/2006/wordml" xmlns:wps="http://schemas.microsoft.com/office/word/2010/wordprocessingShape" mc:Ignorable="w14 w15 w16se w16cid w16 w16cex w16sdtdh wp14">
   <w:body>
     <w:p>
       <w:pPr>
@@ -469,7 +469,7 @@
           <w:sz w:val="24"/>
           <w:szCs w:val="24"/>
         </w:rPr>
-        <w:t>U</w:t>
+        <w:t>Greenwood</w:t>
       </w:r>
       <w:r>
         <w:rPr>
@@ -479,9 +479,154 @@
           <w:sz w:val="24"/>
           <w:szCs w:val="24"/>
         </w:rPr>
-        <w:t>nited</w:t>
-      </w:r>
-      <w:r>
+        <w:t xml:space="preserve"> Bank</w:t>
+      </w:r>
+    </w:p>
+    <w:p>
+      <w:pPr>
+        <w:spacing w:after="0" w:line="250" w:lineRule="exact"/>
+        <w:contextualSpacing/>
+        <w:rPr>
+          <w:rFonts w:ascii="Times New Roman" w:hAnsi="Times New Roman" w:cs="Times New Roman"/>
+        </w:rPr>
+      </w:pPr>
+      <w:r>
+        <w:rPr>
+          <w:rFonts w:ascii="Times New Roman" w:hAnsi="Times New Roman" w:cs="Times New Roman"/>
+        </w:rPr>
+        <w:t>Senior Backend Engineer | Remote | May 2022 – Present</w:t>
+      </w:r>
+    </w:p>
+    <w:p>
+      <w:pPr>
+        <w:pStyle w:val="ListParagraph"/>
+        <w:numPr>
+          <w:ilvl w:val="0"/>
+          <w:numId w:val="14"/>
+        </w:numPr>
+        <w:spacing w:after="0" w:line="250" w:lineRule="exact"/>
+        <w:rPr>
+          <w:rFonts w:ascii="Times New Roman" w:hAnsi="Times New Roman" w:cs="Times New Roman"/>
+        </w:rPr>
+      </w:pPr>
+      <w:r>
+        <w:rPr>
+          <w:rFonts w:ascii="Times New Roman" w:hAnsi="Times New Roman" w:cs="Times New Roman"/>
+        </w:rPr>
+        <w:t>Developing</w:t>
+      </w:r>
+      <w:r>
+        <w:rPr>
+          <w:rFonts w:ascii="Times New Roman" w:hAnsi="Times New Roman" w:cs="Times New Roman"/>
+        </w:rPr>
+        <w:t xml:space="preserve"> Kotlin Spring Boot microservices </w:t>
+      </w:r>
+      <w:r>
+        <w:rPr>
+          <w:rFonts w:ascii="Times New Roman" w:hAnsi="Times New Roman" w:cs="Times New Roman"/>
+        </w:rPr>
+        <w:t>to run every part of the user onboarding and banking experience</w:t>
+      </w:r>
+    </w:p>
+    <w:p>
+      <w:pPr>
+        <w:pStyle w:val="ListParagraph"/>
+        <w:numPr>
+          <w:ilvl w:val="0"/>
+          <w:numId w:val="14"/>
+        </w:numPr>
+        <w:spacing w:after="0" w:line="250" w:lineRule="exact"/>
+        <w:rPr>
+          <w:rFonts w:ascii="Times New Roman" w:hAnsi="Times New Roman" w:cs="Times New Roman"/>
+        </w:rPr>
+      </w:pPr>
+      <w:r>
+        <w:rPr>
+          <w:rFonts w:ascii="Times New Roman" w:hAnsi="Times New Roman" w:cs="Times New Roman"/>
+        </w:rPr>
+        <w:t>Integrating third party APIs with user onboarding flow for KYC checks</w:t>
+      </w:r>
+      <w:r>
+        <w:rPr>
+          <w:rFonts w:ascii="Times New Roman" w:hAnsi="Times New Roman" w:cs="Times New Roman"/>
+        </w:rPr>
+        <w:t xml:space="preserve"> using Spring Boot, Retrofit, and </w:t>
+      </w:r>
+      <w:proofErr w:type="spellStart"/>
+      <w:r>
+        <w:rPr>
+          <w:rFonts w:ascii="Times New Roman" w:hAnsi="Times New Roman" w:cs="Times New Roman"/>
+        </w:rPr>
+        <w:t>OKHttp</w:t>
+      </w:r>
+      <w:proofErr w:type="spellEnd"/>
+    </w:p>
+    <w:p>
+      <w:pPr>
+        <w:pStyle w:val="ListParagraph"/>
+        <w:numPr>
+          <w:ilvl w:val="0"/>
+          <w:numId w:val="14"/>
+        </w:numPr>
+        <w:spacing w:after="0" w:line="250" w:lineRule="exact"/>
+        <w:rPr>
+          <w:rFonts w:ascii="Times New Roman" w:hAnsi="Times New Roman" w:cs="Times New Roman"/>
+        </w:rPr>
+      </w:pPr>
+      <w:r>
+        <w:rPr>
+          <w:rFonts w:ascii="Times New Roman" w:hAnsi="Times New Roman" w:cs="Times New Roman"/>
+        </w:rPr>
+        <w:t>Enhancing security for user login with two factor authentication</w:t>
+      </w:r>
+    </w:p>
+    <w:p>
+      <w:pPr>
+        <w:pStyle w:val="ListParagraph"/>
+        <w:numPr>
+          <w:ilvl w:val="0"/>
+          <w:numId w:val="14"/>
+        </w:numPr>
+        <w:spacing w:after="0" w:line="250" w:lineRule="exact"/>
+        <w:rPr>
+          <w:rFonts w:ascii="Times New Roman" w:hAnsi="Times New Roman" w:cs="Times New Roman"/>
+        </w:rPr>
+      </w:pPr>
+      <w:r>
+        <w:rPr>
+          <w:rFonts w:ascii="Times New Roman" w:hAnsi="Times New Roman" w:cs="Times New Roman"/>
+        </w:rPr>
+        <w:t xml:space="preserve">Updating Postgres database schemas on an ongoing basis using </w:t>
+      </w:r>
+      <w:r>
+        <w:rPr>
+          <w:rFonts w:ascii="Times New Roman" w:hAnsi="Times New Roman" w:cs="Times New Roman"/>
+        </w:rPr>
+        <w:t>F</w:t>
+      </w:r>
+      <w:r>
+        <w:rPr>
+          <w:rFonts w:ascii="Times New Roman" w:hAnsi="Times New Roman" w:cs="Times New Roman"/>
+        </w:rPr>
+        <w:t>lyway</w:t>
+      </w:r>
+      <w:r>
+        <w:rPr>
+          <w:rFonts w:ascii="Times New Roman" w:hAnsi="Times New Roman" w:cs="Times New Roman"/>
+        </w:rPr>
+        <w:t xml:space="preserve"> migration scripts</w:t>
+      </w:r>
+      <w:r>
+        <w:rPr>
+          <w:rFonts w:ascii="Times New Roman" w:hAnsi="Times New Roman" w:cs="Times New Roman"/>
+        </w:rPr>
+        <w:br/>
+      </w:r>
+    </w:p>
+    <w:p>
+      <w:pPr>
+        <w:spacing w:after="0" w:line="250" w:lineRule="exact"/>
+        <w:contextualSpacing/>
         <w:rPr>
           <w:rFonts w:ascii="Times New Roman" w:hAnsi="Times New Roman" w:cs="Times New Roman"/>
           <w:b/>
@@ -489,8 +634,7 @@
           <w:sz w:val="24"/>
           <w:szCs w:val="24"/>
         </w:rPr>
-        <w:t xml:space="preserve"> Services</w:t>
-      </w:r>
+      </w:pPr>
       <w:r>
         <w:rPr>
           <w:rFonts w:ascii="Times New Roman" w:hAnsi="Times New Roman" w:cs="Times New Roman"/>
@@ -499,6 +643,36 @@
           <w:sz w:val="24"/>
           <w:szCs w:val="24"/>
         </w:rPr>
+        <w:t>U</w:t>
+      </w:r>
+      <w:r>
+        <w:rPr>
+          <w:rFonts w:ascii="Times New Roman" w:hAnsi="Times New Roman" w:cs="Times New Roman"/>
+          <w:b/>
+          <w:bCs/>
+          <w:sz w:val="24"/>
+          <w:szCs w:val="24"/>
+        </w:rPr>
+        <w:t>nited</w:t>
+      </w:r>
+      <w:r>
+        <w:rPr>
+          <w:rFonts w:ascii="Times New Roman" w:hAnsi="Times New Roman" w:cs="Times New Roman"/>
+          <w:b/>
+          <w:bCs/>
+          <w:sz w:val="24"/>
+          <w:szCs w:val="24"/>
+        </w:rPr>
+        <w:t xml:space="preserve"> Services</w:t>
+      </w:r>
+      <w:r>
+        <w:rPr>
+          <w:rFonts w:ascii="Times New Roman" w:hAnsi="Times New Roman" w:cs="Times New Roman"/>
+          <w:b/>
+          <w:bCs/>
+          <w:sz w:val="24"/>
+          <w:szCs w:val="24"/>
+        </w:rPr>
         <w:t xml:space="preserve"> Automobile Association (USAA)</w:t>
       </w:r>
     </w:p>
@@ -526,7 +700,7 @@
         <w:rPr>
           <w:rFonts w:ascii="Times New Roman" w:hAnsi="Times New Roman" w:cs="Times New Roman"/>
         </w:rPr>
-        <w:t>Present</w:t>
+        <w:t>May 2022</w:t>
       </w:r>
     </w:p>
     <w:p>
@@ -563,7 +737,14 @@
         <w:rPr>
           <w:rFonts w:ascii="Times New Roman" w:hAnsi="Times New Roman" w:cs="Times New Roman"/>
         </w:rPr>
-        <w:t>. Responsible for code quality, future</w:t>
+        <w:t xml:space="preserve">. Responsible for code quality, </w:t>
+      </w:r>
+      <w:proofErr w:type="gramStart"/>
+      <w:r>
+        <w:rPr>
+          <w:rFonts w:ascii="Times New Roman" w:hAnsi="Times New Roman" w:cs="Times New Roman"/>
+        </w:rPr>
+        <w:t>future</w:t>
       </w:r>
       <w:r>
         <w:rPr>
@@ -575,7 +756,14 @@
         <w:rPr>
           <w:rFonts w:ascii="Times New Roman" w:hAnsi="Times New Roman" w:cs="Times New Roman"/>
         </w:rPr>
-        <w:t>proofing, and innovation</w:t>
+        <w:t>proofing</w:t>
+      </w:r>
+      <w:proofErr w:type="gramEnd"/>
+      <w:r>
+        <w:rPr>
+          <w:rFonts w:ascii="Times New Roman" w:hAnsi="Times New Roman" w:cs="Times New Roman"/>
+        </w:rPr>
+        <w:t>, and innovation</w:t>
       </w:r>
       <w:r>
         <w:rPr>
@@ -1149,7 +1337,21 @@
         <w:rPr>
           <w:rFonts w:ascii="Times New Roman" w:hAnsi="Times New Roman" w:cs="Times New Roman"/>
         </w:rPr>
-        <w:t>Integrated our system with DynamoDB global tables to ensure no duplication of processed events, and also to ensure a seamless system transition from one region to another in a disaster/failover scenario</w:t>
+        <w:t xml:space="preserve">Integrated our system with DynamoDB global tables to ensure no duplication of processed events, </w:t>
+      </w:r>
+      <w:proofErr w:type="gramStart"/>
+      <w:r>
+        <w:rPr>
+          <w:rFonts w:ascii="Times New Roman" w:hAnsi="Times New Roman" w:cs="Times New Roman"/>
+        </w:rPr>
+        <w:t>and also</w:t>
+      </w:r>
+      <w:proofErr w:type="gramEnd"/>
+      <w:r>
+        <w:rPr>
+          <w:rFonts w:ascii="Times New Roman" w:hAnsi="Times New Roman" w:cs="Times New Roman"/>
+        </w:rPr>
+        <w:t xml:space="preserve"> to ensure a seamless system transition from one region to another in a disaster/failover scenario</w:t>
       </w:r>
     </w:p>
     <w:p>
@@ -1202,6 +1404,7 @@
         <w:rPr>
           <w:rFonts w:ascii="Times New Roman" w:hAnsi="Times New Roman" w:cs="Times New Roman"/>
         </w:rPr>
+        <w:lastRenderedPageBreak/>
         <w:br/>
       </w:r>
       <w:r>
@@ -1343,7 +1546,6 @@
         <w:rPr>
           <w:rFonts w:ascii="Times New Roman" w:hAnsi="Times New Roman" w:cs="Times New Roman"/>
         </w:rPr>
-        <w:lastRenderedPageBreak/>
         <w:t>Automated a manual internal audit process using Java, Splunk, and SQL. Splunk logs from our online portal were cross-referenced with loan boarding data to validate that only customers who clicked an "I accept" button on our terms and conditions page were enrolled in recurring payments. A PDF report was then generated outlining every loan that either passed or failed the audit</w:t>
       </w:r>
     </w:p>
@@ -1363,16 +1565,8 @@
         <w:rPr>
           <w:rFonts w:ascii="Times New Roman" w:hAnsi="Times New Roman" w:cs="Times New Roman"/>
         </w:rPr>
-        <w:t xml:space="preserve">Supporting production deployments, and testing/validating infrastructure </w:t>
-      </w:r>
-      <w:proofErr w:type="spellStart"/>
-      <w:r>
-        <w:rPr>
-          <w:rFonts w:ascii="Times New Roman" w:hAnsi="Times New Roman" w:cs="Times New Roman"/>
-        </w:rPr>
-        <w:t>rehydrations</w:t>
-      </w:r>
-      <w:proofErr w:type="spellEnd"/>
+        <w:t>Resolved 234 production support tickets, including 212 customer digital escalations</w:t>
+      </w:r>
     </w:p>
     <w:p>
       <w:pPr>
@@ -1390,7 +1584,7 @@
         <w:rPr>
           <w:rFonts w:ascii="Times New Roman" w:hAnsi="Times New Roman" w:cs="Times New Roman"/>
         </w:rPr>
-        <w:t>Resolved 234 production support tickets, including 212 customer digital escalations</w:t>
+        <w:t>Built a Jira Dashboard using Jira queries and filters that tracked my team's progress on resolving customer digital escalations. This was extremely effective in helping us stay on top of incoming issues, and helped us reduce our ticket backlog in a timely and efficient manner</w:t>
       </w:r>
     </w:p>
     <w:p>
@@ -1409,7 +1603,7 @@
         <w:rPr>
           <w:rFonts w:ascii="Times New Roman" w:hAnsi="Times New Roman" w:cs="Times New Roman"/>
         </w:rPr>
-        <w:t>Built a Jira Dashboard using Jira queries and filters that tracked my team's progress on resolving customer digital escalations. This was extremely effective in helping us stay on top of incoming issues, and helped us reduce our ticket backlog in a timely and efficient manner</w:t>
+        <w:t>Migrated Jenkins build jobs from an on-prem Jenkins 1.x instance to a Jenkins 2.x instance running on AWS</w:t>
       </w:r>
     </w:p>
     <w:p>
@@ -1428,25 +1622,6 @@
         <w:rPr>
           <w:rFonts w:ascii="Times New Roman" w:hAnsi="Times New Roman" w:cs="Times New Roman"/>
         </w:rPr>
-        <w:t>Migrated Jenkins build jobs from an on-prem Jenkins 1.x instance to a Jenkins 2.x instance running on AWS</w:t>
-      </w:r>
-    </w:p>
-    <w:p>
-      <w:pPr>
-        <w:pStyle w:val="ListParagraph"/>
-        <w:numPr>
-          <w:ilvl w:val="0"/>
-          <w:numId w:val="2"/>
-        </w:numPr>
-        <w:spacing w:after="0" w:line="250" w:lineRule="exact"/>
-        <w:rPr>
-          <w:rFonts w:ascii="Times New Roman" w:hAnsi="Times New Roman" w:cs="Times New Roman"/>
-        </w:rPr>
-      </w:pPr>
-      <w:r>
-        <w:rPr>
-          <w:rFonts w:ascii="Times New Roman" w:hAnsi="Times New Roman" w:cs="Times New Roman"/>
-        </w:rPr>
         <w:t xml:space="preserve">Utilized GitHub, Jenkins, and </w:t>
       </w:r>
       <w:proofErr w:type="spellStart"/>
@@ -1555,7 +1730,33 @@
         <w:rPr>
           <w:rFonts w:ascii="Times New Roman" w:hAnsi="Times New Roman" w:cs="Times New Roman"/>
         </w:rPr>
-        <w:t>Reverse engineered a Java web application from a WAR file (created through an Ant build) into a mult</w:t>
+        <w:t xml:space="preserve">Reverse engineered a Java web application from a WAR file (created through an Ant build) </w:t>
+      </w:r>
+      <w:proofErr w:type="spellStart"/>
+      <w:r>
+        <w:rPr>
+          <w:rFonts w:ascii="Times New Roman" w:hAnsi="Times New Roman" w:cs="Times New Roman"/>
+        </w:rPr>
+        <w:t>i</w:t>
+      </w:r>
+      <w:r>
+        <w:rPr>
+          <w:rFonts w:ascii="Times New Roman" w:hAnsi="Times New Roman" w:cs="Times New Roman"/>
+        </w:rPr>
+        <w:t>i</w:t>
+      </w:r>
+      <w:r>
+        <w:rPr>
+          <w:rFonts w:ascii="Times New Roman" w:hAnsi="Times New Roman" w:cs="Times New Roman"/>
+        </w:rPr>
+        <w:t>nto</w:t>
+      </w:r>
+      <w:proofErr w:type="spellEnd"/>
+      <w:r>
+        <w:rPr>
+          <w:rFonts w:ascii="Times New Roman" w:hAnsi="Times New Roman" w:cs="Times New Roman"/>
+        </w:rPr>
+        <w:t xml:space="preserve"> a mult</w:t>
       </w:r>
       <w:r>
         <w:rPr>
@@ -1624,25 +1825,6 @@
         <w:rPr>
           <w:rFonts w:ascii="Times New Roman" w:hAnsi="Times New Roman" w:cs="Times New Roman"/>
         </w:rPr>
-        <w:t>Migrated over 50 test automation source code repositories from SVN to Git, and renamed each project to follow a consistent naming convention to make them more easily identifiable</w:t>
-      </w:r>
-    </w:p>
-    <w:p>
-      <w:pPr>
-        <w:pStyle w:val="ListParagraph"/>
-        <w:numPr>
-          <w:ilvl w:val="0"/>
-          <w:numId w:val="3"/>
-        </w:numPr>
-        <w:spacing w:after="0" w:line="250" w:lineRule="exact"/>
-        <w:rPr>
-          <w:rFonts w:ascii="Times New Roman" w:hAnsi="Times New Roman" w:cs="Times New Roman"/>
-        </w:rPr>
-      </w:pPr>
-      <w:r>
-        <w:rPr>
-          <w:rFonts w:ascii="Times New Roman" w:hAnsi="Times New Roman" w:cs="Times New Roman"/>
-        </w:rPr>
         <w:t xml:space="preserve">Created a Maven parent project that defined clear and specific build goals for compilation, testing, packaging, installation, deployment, and reporting </w:t>
       </w:r>
     </w:p>
@@ -1762,63 +1944,6 @@
     </w:p>
     <w:p>
       <w:pPr>
-        <w:pStyle w:val="ListParagraph"/>
-        <w:numPr>
-          <w:ilvl w:val="0"/>
-          <w:numId w:val="4"/>
-        </w:numPr>
-        <w:spacing w:after="0" w:line="250" w:lineRule="exact"/>
-        <w:rPr>
-          <w:rFonts w:ascii="Times New Roman" w:hAnsi="Times New Roman" w:cs="Times New Roman"/>
-        </w:rPr>
-      </w:pPr>
-      <w:r>
-        <w:rPr>
-          <w:rFonts w:ascii="Times New Roman" w:hAnsi="Times New Roman" w:cs="Times New Roman"/>
-        </w:rPr>
-        <w:t>Worked in a development team to create and maintain a library of common test automation functions in Java</w:t>
-      </w:r>
-    </w:p>
-    <w:p>
-      <w:pPr>
-        <w:pStyle w:val="ListParagraph"/>
-        <w:numPr>
-          <w:ilvl w:val="0"/>
-          <w:numId w:val="4"/>
-        </w:numPr>
-        <w:spacing w:after="0" w:line="250" w:lineRule="exact"/>
-        <w:rPr>
-          <w:rFonts w:ascii="Times New Roman" w:hAnsi="Times New Roman" w:cs="Times New Roman"/>
-        </w:rPr>
-      </w:pPr>
-      <w:r>
-        <w:rPr>
-          <w:rFonts w:ascii="Times New Roman" w:hAnsi="Times New Roman" w:cs="Times New Roman"/>
-        </w:rPr>
-        <w:t>Migrated Java applications from Ant to Maven</w:t>
-      </w:r>
-    </w:p>
-    <w:p>
-      <w:pPr>
-        <w:pStyle w:val="ListParagraph"/>
-        <w:numPr>
-          <w:ilvl w:val="0"/>
-          <w:numId w:val="4"/>
-        </w:numPr>
-        <w:spacing w:after="0" w:line="250" w:lineRule="exact"/>
-        <w:rPr>
-          <w:rFonts w:ascii="Times New Roman" w:hAnsi="Times New Roman" w:cs="Times New Roman"/>
-        </w:rPr>
-      </w:pPr>
-      <w:r>
-        <w:rPr>
-          <w:rFonts w:ascii="Times New Roman" w:hAnsi="Times New Roman" w:cs="Times New Roman"/>
-        </w:rPr>
-        <w:t>Converted manual test cases into automated tests, and incorporated them into existing CI/CD pipelines</w:t>
-      </w:r>
-    </w:p>
-    <w:p>
-      <w:pPr>
         <w:spacing w:after="0" w:line="250" w:lineRule="exact"/>
         <w:contextualSpacing/>
         <w:rPr>
@@ -1967,25 +2092,6 @@
           <w:rFonts w:ascii="Times New Roman" w:hAnsi="Times New Roman" w:cs="Times New Roman"/>
         </w:rPr>
         <w:t xml:space="preserve"> 2014</w:t>
-      </w:r>
-    </w:p>
-    <w:p>
-      <w:pPr>
-        <w:pStyle w:val="ListParagraph"/>
-        <w:numPr>
-          <w:ilvl w:val="0"/>
-          <w:numId w:val="6"/>
-        </w:numPr>
-        <w:spacing w:after="0" w:line="250" w:lineRule="exact"/>
-        <w:rPr>
-          <w:rFonts w:ascii="Times New Roman" w:hAnsi="Times New Roman" w:cs="Times New Roman"/>
-        </w:rPr>
-      </w:pPr>
-      <w:r>
-        <w:rPr>
-          <w:rFonts w:ascii="Times New Roman" w:hAnsi="Times New Roman" w:cs="Times New Roman"/>
-        </w:rPr>
-        <w:t>Tested RESTful web services to measure latency, find security vulnerabilities, and ensure correct responses</w:t>
       </w:r>
     </w:p>
     <w:p>
@@ -2284,7 +2390,7 @@
 </file>
 
 <file path=word/endnotes.xml><?xml version="1.0" encoding="utf-8"?>
-<w:endnotes xmlns:wpc="http://schemas.microsoft.com/office/word/2010/wordprocessingCanvas" xmlns:cx="http://schemas.microsoft.com/office/drawing/2014/chartex" xmlns:cx1="http://schemas.microsoft.com/office/drawing/2015/9/8/chartex" xmlns:cx2="http://schemas.microsoft.com/office/drawing/2015/10/21/chartex" xmlns:cx3="http://schemas.microsoft.com/office/drawing/2016/5/9/chartex" xmlns:cx4="http://schemas.microsoft.com/office/drawing/2016/5/10/chartex" xmlns:cx5="http://schemas.microsoft.com/office/drawing/2016/5/11/chartex" xmlns:cx6="http://schemas.microsoft.com/office/drawing/2016/5/12/chartex" xmlns:cx7="http://schemas.microsoft.com/office/drawing/2016/5/13/chartex" xmlns:cx8="http://schemas.microsoft.com/office/drawing/2016/5/14/chartex" xmlns:mc="http://schemas.openxmlformats.org/markup-compatibility/2006" xmlns:aink="http://schemas.microsoft.com/office/drawing/2016/ink" xmlns:am3d="http://schemas.microsoft.com/office/drawing/2017/model3d" xmlns:o="urn:schemas-microsoft-com:office:office" xmlns:r="http://schemas.openxmlformats.org/officeDocument/2006/relationships" xmlns:m="http://schemas.openxmlformats.org/officeDocument/2006/math" xmlns:v="urn:schemas-microsoft-com:vml" xmlns:wp14="http://schemas.microsoft.com/office/word/2010/wordprocessingDrawing" xmlns:wp="http://schemas.openxmlformats.org/drawingml/2006/wordprocessingDrawing" xmlns:w10="urn:schemas-microsoft-com:office:word" xmlns:w="http://schemas.openxmlformats.org/wordprocessingml/2006/main" xmlns:w14="http://schemas.microsoft.com/office/word/2010/wordml" xmlns:w15="http://schemas.microsoft.com/office/word/2012/wordml" xmlns:w16cex="http://schemas.microsoft.com/office/word/2018/wordml/cex" xmlns:w16cid="http://schemas.microsoft.com/office/word/2016/wordml/cid" xmlns:w16="http://schemas.microsoft.com/office/word/2018/wordml" xmlns:w16sdtdh="http://schemas.microsoft.com/office/word/2020/wordml/sdtdatahash" xmlns:w16se="http://schemas.microsoft.com/office/word/2015/wordml/symex" xmlns:wpg="http://schemas.microsoft.com/office/word/2010/wordprocessingGroup" xmlns:wpi="http://schemas.microsoft.com/office/word/2010/wordprocessingInk" xmlns:wne="http://schemas.microsoft.com/office/word/2006/wordml" xmlns:wps="http://schemas.microsoft.com/office/word/2010/wordprocessingShape" mc:Ignorable="w14 w15 w16se w16cid w16 w16cex w16sdtdh wp14">
+<w:endnotes xmlns:wpc="http://schemas.microsoft.com/office/word/2010/wordprocessingCanvas" xmlns:cx="http://schemas.microsoft.com/office/drawing/2014/chartex" xmlns:cx1="http://schemas.microsoft.com/office/drawing/2015/9/8/chartex" xmlns:cx2="http://schemas.microsoft.com/office/drawing/2015/10/21/chartex" xmlns:cx3="http://schemas.microsoft.com/office/drawing/2016/5/9/chartex" xmlns:cx4="http://schemas.microsoft.com/office/drawing/2016/5/10/chartex" xmlns:cx5="http://schemas.microsoft.com/office/drawing/2016/5/11/chartex" xmlns:cx6="http://schemas.microsoft.com/office/drawing/2016/5/12/chartex" xmlns:cx7="http://schemas.microsoft.com/office/drawing/2016/5/13/chartex" xmlns:cx8="http://schemas.microsoft.com/office/drawing/2016/5/14/chartex" xmlns:mc="http://schemas.openxmlformats.org/markup-compatibility/2006" xmlns:aink="http://schemas.microsoft.com/office/drawing/2016/ink" xmlns:am3d="http://schemas.microsoft.com/office/drawing/2017/model3d" xmlns:o="urn:schemas-microsoft-com:office:office" xmlns:oel="http://schemas.microsoft.com/office/2019/extlst" xmlns:r="http://schemas.openxmlformats.org/officeDocument/2006/relationships" xmlns:m="http://schemas.openxmlformats.org/officeDocument/2006/math" xmlns:v="urn:schemas-microsoft-com:vml" xmlns:wp14="http://schemas.microsoft.com/office/word/2010/wordprocessingDrawing" xmlns:wp="http://schemas.openxmlformats.org/drawingml/2006/wordprocessingDrawing" xmlns:w10="urn:schemas-microsoft-com:office:word" xmlns:w="http://schemas.openxmlformats.org/wordprocessingml/2006/main" xmlns:w14="http://schemas.microsoft.com/office/word/2010/wordml" xmlns:w15="http://schemas.microsoft.com/office/word/2012/wordml" xmlns:w16cex="http://schemas.microsoft.com/office/word/2018/wordml/cex" xmlns:w16cid="http://schemas.microsoft.com/office/word/2016/wordml/cid" xmlns:w16="http://schemas.microsoft.com/office/word/2018/wordml" xmlns:w16sdtdh="http://schemas.microsoft.com/office/word/2020/wordml/sdtdatahash" xmlns:w16se="http://schemas.microsoft.com/office/word/2015/wordml/symex" xmlns:wpg="http://schemas.microsoft.com/office/word/2010/wordprocessingGroup" xmlns:wpi="http://schemas.microsoft.com/office/word/2010/wordprocessingInk" xmlns:wne="http://schemas.microsoft.com/office/word/2006/wordml" xmlns:wps="http://schemas.microsoft.com/office/word/2010/wordprocessingShape" mc:Ignorable="w14 w15 w16se w16cid w16 w16cex w16sdtdh wp14">
   <w:endnote w:type="separator" w:id="-1">
     <w:p>
       <w:pPr>
@@ -2309,7 +2415,7 @@
 </file>
 
 <file path=word/footnotes.xml><?xml version="1.0" encoding="utf-8"?>
-<w:footnotes xmlns:wpc="http://schemas.microsoft.com/office/word/2010/wordprocessingCanvas" xmlns:cx="http://schemas.microsoft.com/office/drawing/2014/chartex" xmlns:cx1="http://schemas.microsoft.com/office/drawing/2015/9/8/chartex" xmlns:cx2="http://schemas.microsoft.com/office/drawing/2015/10/21/chartex" xmlns:cx3="http://schemas.microsoft.com/office/drawing/2016/5/9/chartex" xmlns:cx4="http://schemas.microsoft.com/office/drawing/2016/5/10/chartex" xmlns:cx5="http://schemas.microsoft.com/office/drawing/2016/5/11/chartex" xmlns:cx6="http://schemas.microsoft.com/office/drawing/2016/5/12/chartex" xmlns:cx7="http://schemas.microsoft.com/office/drawing/2016/5/13/chartex" xmlns:cx8="http://schemas.microsoft.com/office/drawing/2016/5/14/chartex" xmlns:mc="http://schemas.openxmlformats.org/markup-compatibility/2006" xmlns:aink="http://schemas.microsoft.com/office/drawing/2016/ink" xmlns:am3d="http://schemas.microsoft.com/office/drawing/2017/model3d" xmlns:o="urn:schemas-microsoft-com:office:office" xmlns:r="http://schemas.openxmlformats.org/officeDocument/2006/relationships" xmlns:m="http://schemas.openxmlformats.org/officeDocument/2006/math" xmlns:v="urn:schemas-microsoft-com:vml" xmlns:wp14="http://schemas.microsoft.com/office/word/2010/wordprocessingDrawing" xmlns:wp="http://schemas.openxmlformats.org/drawingml/2006/wordprocessingDrawing" xmlns:w10="urn:schemas-microsoft-com:office:word" xmlns:w="http://schemas.openxmlformats.org/wordprocessingml/2006/main" xmlns:w14="http://schemas.microsoft.com/office/word/2010/wordml" xmlns:w15="http://schemas.microsoft.com/office/word/2012/wordml" xmlns:w16cex="http://schemas.microsoft.com/office/word/2018/wordml/cex" xmlns:w16cid="http://schemas.microsoft.com/office/word/2016/wordml/cid" xmlns:w16="http://schemas.microsoft.com/office/word/2018/wordml" xmlns:w16sdtdh="http://schemas.microsoft.com/office/word/2020/wordml/sdtdatahash" xmlns:w16se="http://schemas.microsoft.com/office/word/2015/wordml/symex" xmlns:wpg="http://schemas.microsoft.com/office/word/2010/wordprocessingGroup" xmlns:wpi="http://schemas.microsoft.com/office/word/2010/wordprocessingInk" xmlns:wne="http://schemas.microsoft.com/office/word/2006/wordml" xmlns:wps="http://schemas.microsoft.com/office/word/2010/wordprocessingShape" mc:Ignorable="w14 w15 w16se w16cid w16 w16cex w16sdtdh wp14">
+<w:footnotes xmlns:wpc="http://schemas.microsoft.com/office/word/2010/wordprocessingCanvas" xmlns:cx="http://schemas.microsoft.com/office/drawing/2014/chartex" xmlns:cx1="http://schemas.microsoft.com/office/drawing/2015/9/8/chartex" xmlns:cx2="http://schemas.microsoft.com/office/drawing/2015/10/21/chartex" xmlns:cx3="http://schemas.microsoft.com/office/drawing/2016/5/9/chartex" xmlns:cx4="http://schemas.microsoft.com/office/drawing/2016/5/10/chartex" xmlns:cx5="http://schemas.microsoft.com/office/drawing/2016/5/11/chartex" xmlns:cx6="http://schemas.microsoft.com/office/drawing/2016/5/12/chartex" xmlns:cx7="http://schemas.microsoft.com/office/drawing/2016/5/13/chartex" xmlns:cx8="http://schemas.microsoft.com/office/drawing/2016/5/14/chartex" xmlns:mc="http://schemas.openxmlformats.org/markup-compatibility/2006" xmlns:aink="http://schemas.microsoft.com/office/drawing/2016/ink" xmlns:am3d="http://schemas.microsoft.com/office/drawing/2017/model3d" xmlns:o="urn:schemas-microsoft-com:office:office" xmlns:oel="http://schemas.microsoft.com/office/2019/extlst" xmlns:r="http://schemas.openxmlformats.org/officeDocument/2006/relationships" xmlns:m="http://schemas.openxmlformats.org/officeDocument/2006/math" xmlns:v="urn:schemas-microsoft-com:vml" xmlns:wp14="http://schemas.microsoft.com/office/word/2010/wordprocessingDrawing" xmlns:wp="http://schemas.openxmlformats.org/drawingml/2006/wordprocessingDrawing" xmlns:w10="urn:schemas-microsoft-com:office:word" xmlns:w="http://schemas.openxmlformats.org/wordprocessingml/2006/main" xmlns:w14="http://schemas.microsoft.com/office/word/2010/wordml" xmlns:w15="http://schemas.microsoft.com/office/word/2012/wordml" xmlns:w16cex="http://schemas.microsoft.com/office/word/2018/wordml/cex" xmlns:w16cid="http://schemas.microsoft.com/office/word/2016/wordml/cid" xmlns:w16="http://schemas.microsoft.com/office/word/2018/wordml" xmlns:w16sdtdh="http://schemas.microsoft.com/office/word/2020/wordml/sdtdatahash" xmlns:w16se="http://schemas.microsoft.com/office/word/2015/wordml/symex" xmlns:wpg="http://schemas.microsoft.com/office/word/2010/wordprocessingGroup" xmlns:wpi="http://schemas.microsoft.com/office/word/2010/wordprocessingInk" xmlns:wne="http://schemas.microsoft.com/office/word/2006/wordml" xmlns:wps="http://schemas.microsoft.com/office/word/2010/wordprocessingShape" mc:Ignorable="w14 w15 w16se w16cid w16 w16cex w16sdtdh wp14">
   <w:footnote w:type="separator" w:id="-1">
     <w:p>
       <w:pPr>
@@ -2334,7 +2440,7 @@
 </file>
 
 <file path=word/header1.xml><?xml version="1.0" encoding="utf-8"?>
-<w:hdr xmlns:wpc="http://schemas.microsoft.com/office/word/2010/wordprocessingCanvas" xmlns:cx="http://schemas.microsoft.com/office/drawing/2014/chartex" xmlns:cx1="http://schemas.microsoft.com/office/drawing/2015/9/8/chartex" xmlns:cx2="http://schemas.microsoft.com/office/drawing/2015/10/21/chartex" xmlns:cx3="http://schemas.microsoft.com/office/drawing/2016/5/9/chartex" xmlns:cx4="http://schemas.microsoft.com/office/drawing/2016/5/10/chartex" xmlns:cx5="http://schemas.microsoft.com/office/drawing/2016/5/11/chartex" xmlns:cx6="http://schemas.microsoft.com/office/drawing/2016/5/12/chartex" xmlns:cx7="http://schemas.microsoft.com/office/drawing/2016/5/13/chartex" xmlns:cx8="http://schemas.microsoft.com/office/drawing/2016/5/14/chartex" xmlns:mc="http://schemas.openxmlformats.org/markup-compatibility/2006" xmlns:aink="http://schemas.microsoft.com/office/drawing/2016/ink" xmlns:am3d="http://schemas.microsoft.com/office/drawing/2017/model3d" xmlns:o="urn:schemas-microsoft-com:office:office" xmlns:r="http://schemas.openxmlformats.org/officeDocument/2006/relationships" xmlns:m="http://schemas.openxmlformats.org/officeDocument/2006/math" xmlns:v="urn:schemas-microsoft-com:vml" xmlns:wp14="http://schemas.microsoft.com/office/word/2010/wordprocessingDrawing" xmlns:wp="http://schemas.openxmlformats.org/drawingml/2006/wordprocessingDrawing" xmlns:w10="urn:schemas-microsoft-com:office:word" xmlns:w="http://schemas.openxmlformats.org/wordprocessingml/2006/main" xmlns:w14="http://schemas.microsoft.com/office/word/2010/wordml" xmlns:w15="http://schemas.microsoft.com/office/word/2012/wordml" xmlns:w16cex="http://schemas.microsoft.com/office/word/2018/wordml/cex" xmlns:w16cid="http://schemas.microsoft.com/office/word/2016/wordml/cid" xmlns:w16="http://schemas.microsoft.com/office/word/2018/wordml" xmlns:w16sdtdh="http://schemas.microsoft.com/office/word/2020/wordml/sdtdatahash" xmlns:w16se="http://schemas.microsoft.com/office/word/2015/wordml/symex" xmlns:wpg="http://schemas.microsoft.com/office/word/2010/wordprocessingGroup" xmlns:wpi="http://schemas.microsoft.com/office/word/2010/wordprocessingInk" xmlns:wne="http://schemas.microsoft.com/office/word/2006/wordml" xmlns:wps="http://schemas.microsoft.com/office/word/2010/wordprocessingShape" mc:Ignorable="w14 w15 w16se w16cid w16 w16cex w16sdtdh wp14">
+<w:hdr xmlns:wpc="http://schemas.microsoft.com/office/word/2010/wordprocessingCanvas" xmlns:cx="http://schemas.microsoft.com/office/drawing/2014/chartex" xmlns:cx1="http://schemas.microsoft.com/office/drawing/2015/9/8/chartex" xmlns:cx2="http://schemas.microsoft.com/office/drawing/2015/10/21/chartex" xmlns:cx3="http://schemas.microsoft.com/office/drawing/2016/5/9/chartex" xmlns:cx4="http://schemas.microsoft.com/office/drawing/2016/5/10/chartex" xmlns:cx5="http://schemas.microsoft.com/office/drawing/2016/5/11/chartex" xmlns:cx6="http://schemas.microsoft.com/office/drawing/2016/5/12/chartex" xmlns:cx7="http://schemas.microsoft.com/office/drawing/2016/5/13/chartex" xmlns:cx8="http://schemas.microsoft.com/office/drawing/2016/5/14/chartex" xmlns:mc="http://schemas.openxmlformats.org/markup-compatibility/2006" xmlns:aink="http://schemas.microsoft.com/office/drawing/2016/ink" xmlns:am3d="http://schemas.microsoft.com/office/drawing/2017/model3d" xmlns:o="urn:schemas-microsoft-com:office:office" xmlns:oel="http://schemas.microsoft.com/office/2019/extlst" xmlns:r="http://schemas.openxmlformats.org/officeDocument/2006/relationships" xmlns:m="http://schemas.openxmlformats.org/officeDocument/2006/math" xmlns:v="urn:schemas-microsoft-com:vml" xmlns:wp14="http://schemas.microsoft.com/office/word/2010/wordprocessingDrawing" xmlns:wp="http://schemas.openxmlformats.org/drawingml/2006/wordprocessingDrawing" xmlns:w10="urn:schemas-microsoft-com:office:word" xmlns:w="http://schemas.openxmlformats.org/wordprocessingml/2006/main" xmlns:w14="http://schemas.microsoft.com/office/word/2010/wordml" xmlns:w15="http://schemas.microsoft.com/office/word/2012/wordml" xmlns:w16cex="http://schemas.microsoft.com/office/word/2018/wordml/cex" xmlns:w16cid="http://schemas.microsoft.com/office/word/2016/wordml/cid" xmlns:w16="http://schemas.microsoft.com/office/word/2018/wordml" xmlns:w16sdtdh="http://schemas.microsoft.com/office/word/2020/wordml/sdtdatahash" xmlns:w16se="http://schemas.microsoft.com/office/word/2015/wordml/symex" xmlns:wpg="http://schemas.microsoft.com/office/word/2010/wordprocessingGroup" xmlns:wpi="http://schemas.microsoft.com/office/word/2010/wordprocessingInk" xmlns:wne="http://schemas.microsoft.com/office/word/2006/wordml" xmlns:wps="http://schemas.microsoft.com/office/word/2010/wordprocessingShape" mc:Ignorable="w14 w15 w16se w16cid w16 w16cex w16sdtdh wp14">
   <w:tbl>
     <w:tblPr>
       <w:tblStyle w:val="TableGrid"/>
@@ -2383,7 +2489,17 @@
               <w:sz w:val="44"/>
               <w:szCs w:val="44"/>
             </w:rPr>
-            <w:t>Belachew Haile-Mariam</w:t>
+            <w:t>Billy</w:t>
+          </w:r>
+          <w:r>
+            <w:rPr>
+              <w:rFonts w:ascii="Times New Roman" w:hAnsi="Times New Roman" w:cs="Times New Roman"/>
+              <w:b/>
+              <w:bCs/>
+              <w:sz w:val="44"/>
+              <w:szCs w:val="44"/>
+            </w:rPr>
+            <w:t xml:space="preserve"> Haile-Mariam</w:t>
           </w:r>
         </w:p>
       </w:tc>
@@ -2457,7 +2573,7 @@
 </file>
 
 <file path=word/numbering.xml><?xml version="1.0" encoding="utf-8"?>
-<w:numbering xmlns:wpc="http://schemas.microsoft.com/office/word/2010/wordprocessingCanvas" xmlns:cx="http://schemas.microsoft.com/office/drawing/2014/chartex" xmlns:cx1="http://schemas.microsoft.com/office/drawing/2015/9/8/chartex" xmlns:cx2="http://schemas.microsoft.com/office/drawing/2015/10/21/chartex" xmlns:cx3="http://schemas.microsoft.com/office/drawing/2016/5/9/chartex" xmlns:cx4="http://schemas.microsoft.com/office/drawing/2016/5/10/chartex" xmlns:cx5="http://schemas.microsoft.com/office/drawing/2016/5/11/chartex" xmlns:cx6="http://schemas.microsoft.com/office/drawing/2016/5/12/chartex" xmlns:cx7="http://schemas.microsoft.com/office/drawing/2016/5/13/chartex" xmlns:cx8="http://schemas.microsoft.com/office/drawing/2016/5/14/chartex" xmlns:mc="http://schemas.openxmlformats.org/markup-compatibility/2006" xmlns:aink="http://schemas.microsoft.com/office/drawing/2016/ink" xmlns:am3d="http://schemas.microsoft.com/office/drawing/2017/model3d" xmlns:o="urn:schemas-microsoft-com:office:office" xmlns:r="http://schemas.openxmlformats.org/officeDocument/2006/relationships" xmlns:m="http://schemas.openxmlformats.org/officeDocument/2006/math" xmlns:v="urn:schemas-microsoft-com:vml" xmlns:wp14="http://schemas.microsoft.com/office/word/2010/wordprocessingDrawing" xmlns:wp="http://schemas.openxmlformats.org/drawingml/2006/wordprocessingDrawing" xmlns:w10="urn:schemas-microsoft-com:office:word" xmlns:w="http://schemas.openxmlformats.org/wordprocessingml/2006/main" xmlns:w14="http://schemas.microsoft.com/office/word/2010/wordml" xmlns:w15="http://schemas.microsoft.com/office/word/2012/wordml" xmlns:w16cex="http://schemas.microsoft.com/office/word/2018/wordml/cex" xmlns:w16cid="http://schemas.microsoft.com/office/word/2016/wordml/cid" xmlns:w16="http://schemas.microsoft.com/office/word/2018/wordml" xmlns:w16sdtdh="http://schemas.microsoft.com/office/word/2020/wordml/sdtdatahash" xmlns:w16se="http://schemas.microsoft.com/office/word/2015/wordml/symex" xmlns:wpg="http://schemas.microsoft.com/office/word/2010/wordprocessingGroup" xmlns:wpi="http://schemas.microsoft.com/office/word/2010/wordprocessingInk" xmlns:wne="http://schemas.microsoft.com/office/word/2006/wordml" xmlns:wps="http://schemas.microsoft.com/office/word/2010/wordprocessingShape" mc:Ignorable="w14 w15 w16se w16cid w16 w16cex w16sdtdh wp14">
+<w:numbering xmlns:wpc="http://schemas.microsoft.com/office/word/2010/wordprocessingCanvas" xmlns:cx="http://schemas.microsoft.com/office/drawing/2014/chartex" xmlns:cx1="http://schemas.microsoft.com/office/drawing/2015/9/8/chartex" xmlns:cx2="http://schemas.microsoft.com/office/drawing/2015/10/21/chartex" xmlns:cx3="http://schemas.microsoft.com/office/drawing/2016/5/9/chartex" xmlns:cx4="http://schemas.microsoft.com/office/drawing/2016/5/10/chartex" xmlns:cx5="http://schemas.microsoft.com/office/drawing/2016/5/11/chartex" xmlns:cx6="http://schemas.microsoft.com/office/drawing/2016/5/12/chartex" xmlns:cx7="http://schemas.microsoft.com/office/drawing/2016/5/13/chartex" xmlns:cx8="http://schemas.microsoft.com/office/drawing/2016/5/14/chartex" xmlns:mc="http://schemas.openxmlformats.org/markup-compatibility/2006" xmlns:aink="http://schemas.microsoft.com/office/drawing/2016/ink" xmlns:am3d="http://schemas.microsoft.com/office/drawing/2017/model3d" xmlns:o="urn:schemas-microsoft-com:office:office" xmlns:oel="http://schemas.microsoft.com/office/2019/extlst" xmlns:r="http://schemas.openxmlformats.org/officeDocument/2006/relationships" xmlns:m="http://schemas.openxmlformats.org/officeDocument/2006/math" xmlns:v="urn:schemas-microsoft-com:vml" xmlns:wp14="http://schemas.microsoft.com/office/word/2010/wordprocessingDrawing" xmlns:wp="http://schemas.openxmlformats.org/drawingml/2006/wordprocessingDrawing" xmlns:w10="urn:schemas-microsoft-com:office:word" xmlns:w="http://schemas.openxmlformats.org/wordprocessingml/2006/main" xmlns:w14="http://schemas.microsoft.com/office/word/2010/wordml" xmlns:w15="http://schemas.microsoft.com/office/word/2012/wordml" xmlns:w16cex="http://schemas.microsoft.com/office/word/2018/wordml/cex" xmlns:w16cid="http://schemas.microsoft.com/office/word/2016/wordml/cid" xmlns:w16="http://schemas.microsoft.com/office/word/2018/wordml" xmlns:w16sdtdh="http://schemas.microsoft.com/office/word/2020/wordml/sdtdatahash" xmlns:w16se="http://schemas.microsoft.com/office/word/2015/wordml/symex" xmlns:wpg="http://schemas.microsoft.com/office/word/2010/wordprocessingGroup" xmlns:wpi="http://schemas.microsoft.com/office/word/2010/wordprocessingInk" xmlns:wne="http://schemas.microsoft.com/office/word/2006/wordml" xmlns:wps="http://schemas.microsoft.com/office/word/2010/wordprocessingShape" mc:Ignorable="w14 w15 w16se w16cid w16 w16cex w16sdtdh wp14">
   <w:abstractNum w:abstractNumId="0" w15:restartNumberingAfterBreak="0">
     <w:nsid w:val="116619CA"/>
     <w:multiLevelType w:val="hybridMultilevel"/>
@@ -2798,6 +2914,119 @@
     </w:lvl>
   </w:abstractNum>
   <w:abstractNum w:abstractNumId="3" w15:restartNumberingAfterBreak="0">
+    <w:nsid w:val="2F005F7E"/>
+    <w:multiLevelType w:val="hybridMultilevel"/>
+    <w:tmpl w:val="096A94E6"/>
+    <w:lvl w:ilvl="0" w:tplc="04090001">
+      <w:start w:val="1"/>
+      <w:numFmt w:val="bullet"/>
+      <w:lvlText w:val=""/>
+      <w:lvlJc w:val="left"/>
+      <w:pPr>
+        <w:ind w:left="720" w:hanging="360"/>
+      </w:pPr>
+      <w:rPr>
+        <w:rFonts w:ascii="Symbol" w:hAnsi="Symbol" w:hint="default"/>
+      </w:rPr>
+    </w:lvl>
+    <w:lvl w:ilvl="1" w:tplc="04090003" w:tentative="1">
+      <w:start w:val="1"/>
+      <w:numFmt w:val="bullet"/>
+      <w:lvlText w:val="o"/>
+      <w:lvlJc w:val="left"/>
+      <w:pPr>
+        <w:ind w:left="1440" w:hanging="360"/>
+      </w:pPr>
+      <w:rPr>
+        <w:rFonts w:ascii="Courier New" w:hAnsi="Courier New" w:cs="Courier New" w:hint="default"/>
+      </w:rPr>
+    </w:lvl>
+    <w:lvl w:ilvl="2" w:tplc="04090005" w:tentative="1">
+      <w:start w:val="1"/>
+      <w:numFmt w:val="bullet"/>
+      <w:lvlText w:val=""/>
+      <w:lvlJc w:val="left"/>
+      <w:pPr>
+        <w:ind w:left="2160" w:hanging="360"/>
+      </w:pPr>
+      <w:rPr>
+        <w:rFonts w:ascii="Wingdings" w:hAnsi="Wingdings" w:hint="default"/>
+      </w:rPr>
+    </w:lvl>
+    <w:lvl w:ilvl="3" w:tplc="04090001" w:tentative="1">
+      <w:start w:val="1"/>
+      <w:numFmt w:val="bullet"/>
+      <w:lvlText w:val=""/>
+      <w:lvlJc w:val="left"/>
+      <w:pPr>
+        <w:ind w:left="2880" w:hanging="360"/>
+      </w:pPr>
+      <w:rPr>
+        <w:rFonts w:ascii="Symbol" w:hAnsi="Symbol" w:hint="default"/>
+      </w:rPr>
+    </w:lvl>
+    <w:lvl w:ilvl="4" w:tplc="04090003" w:tentative="1">
+      <w:start w:val="1"/>
+      <w:numFmt w:val="bullet"/>
+      <w:lvlText w:val="o"/>
+      <w:lvlJc w:val="left"/>
+      <w:pPr>
+        <w:ind w:left="3600" w:hanging="360"/>
+      </w:pPr>
+      <w:rPr>
+        <w:rFonts w:ascii="Courier New" w:hAnsi="Courier New" w:cs="Courier New" w:hint="default"/>
+      </w:rPr>
+    </w:lvl>
+    <w:lvl w:ilvl="5" w:tplc="04090005" w:tentative="1">
+      <w:start w:val="1"/>
+      <w:numFmt w:val="bullet"/>
+      <w:lvlText w:val=""/>
+      <w:lvlJc w:val="left"/>
+      <w:pPr>
+        <w:ind w:left="4320" w:hanging="360"/>
+      </w:pPr>
+      <w:rPr>
+        <w:rFonts w:ascii="Wingdings" w:hAnsi="Wingdings" w:hint="default"/>
+      </w:rPr>
+    </w:lvl>
+    <w:lvl w:ilvl="6" w:tplc="04090001" w:tentative="1">
+      <w:start w:val="1"/>
+      <w:numFmt w:val="bullet"/>
+      <w:lvlText w:val=""/>
+      <w:lvlJc w:val="left"/>
+      <w:pPr>
+        <w:ind w:left="5040" w:hanging="360"/>
+      </w:pPr>
+      <w:rPr>
+        <w:rFonts w:ascii="Symbol" w:hAnsi="Symbol" w:hint="default"/>
+      </w:rPr>
+    </w:lvl>
+    <w:lvl w:ilvl="7" w:tplc="04090003" w:tentative="1">
+      <w:start w:val="1"/>
+      <w:numFmt w:val="bullet"/>
+      <w:lvlText w:val="o"/>
+      <w:lvlJc w:val="left"/>
+      <w:pPr>
+        <w:ind w:left="5760" w:hanging="360"/>
+      </w:pPr>
+      <w:rPr>
+        <w:rFonts w:ascii="Courier New" w:hAnsi="Courier New" w:cs="Courier New" w:hint="default"/>
+      </w:rPr>
+    </w:lvl>
+    <w:lvl w:ilvl="8" w:tplc="04090005" w:tentative="1">
+      <w:start w:val="1"/>
+      <w:numFmt w:val="bullet"/>
+      <w:lvlText w:val=""/>
+      <w:lvlJc w:val="left"/>
+      <w:pPr>
+        <w:ind w:left="6480" w:hanging="360"/>
+      </w:pPr>
+      <w:rPr>
+        <w:rFonts w:ascii="Wingdings" w:hAnsi="Wingdings" w:hint="default"/>
+      </w:rPr>
+    </w:lvl>
+  </w:abstractNum>
+  <w:abstractNum w:abstractNumId="4" w15:restartNumberingAfterBreak="0">
     <w:nsid w:val="3B87638E"/>
     <w:multiLevelType w:val="hybridMultilevel"/>
     <w:tmpl w:val="3688769C"/>
@@ -2910,7 +3139,7 @@
       </w:rPr>
     </w:lvl>
   </w:abstractNum>
-  <w:abstractNum w:abstractNumId="4" w15:restartNumberingAfterBreak="0">
+  <w:abstractNum w:abstractNumId="5" w15:restartNumberingAfterBreak="0">
     <w:nsid w:val="3F880AC6"/>
     <w:multiLevelType w:val="hybridMultilevel"/>
     <w:tmpl w:val="F6467030"/>
@@ -3023,7 +3252,7 @@
       </w:rPr>
     </w:lvl>
   </w:abstractNum>
-  <w:abstractNum w:abstractNumId="5" w15:restartNumberingAfterBreak="0">
+  <w:abstractNum w:abstractNumId="6" w15:restartNumberingAfterBreak="0">
     <w:nsid w:val="452841DC"/>
     <w:multiLevelType w:val="hybridMultilevel"/>
     <w:tmpl w:val="CA34E0E8"/>
@@ -3136,7 +3365,7 @@
       </w:rPr>
     </w:lvl>
   </w:abstractNum>
-  <w:abstractNum w:abstractNumId="6" w15:restartNumberingAfterBreak="0">
+  <w:abstractNum w:abstractNumId="7" w15:restartNumberingAfterBreak="0">
     <w:nsid w:val="46EF0554"/>
     <w:multiLevelType w:val="hybridMultilevel"/>
     <w:tmpl w:val="258AA4C8"/>
@@ -3249,7 +3478,7 @@
       </w:rPr>
     </w:lvl>
   </w:abstractNum>
-  <w:abstractNum w:abstractNumId="7" w15:restartNumberingAfterBreak="0">
+  <w:abstractNum w:abstractNumId="8" w15:restartNumberingAfterBreak="0">
     <w:nsid w:val="499645CE"/>
     <w:multiLevelType w:val="hybridMultilevel"/>
     <w:tmpl w:val="65F0FDD8"/>
@@ -3362,7 +3591,7 @@
       </w:rPr>
     </w:lvl>
   </w:abstractNum>
-  <w:abstractNum w:abstractNumId="8" w15:restartNumberingAfterBreak="0">
+  <w:abstractNum w:abstractNumId="9" w15:restartNumberingAfterBreak="0">
     <w:nsid w:val="51AA3B3F"/>
     <w:multiLevelType w:val="hybridMultilevel"/>
     <w:tmpl w:val="646856D4"/>
@@ -3475,7 +3704,7 @@
       </w:rPr>
     </w:lvl>
   </w:abstractNum>
-  <w:abstractNum w:abstractNumId="9" w15:restartNumberingAfterBreak="0">
+  <w:abstractNum w:abstractNumId="10" w15:restartNumberingAfterBreak="0">
     <w:nsid w:val="56A3767A"/>
     <w:multiLevelType w:val="hybridMultilevel"/>
     <w:tmpl w:val="CC5A2718"/>
@@ -3588,7 +3817,7 @@
       </w:rPr>
     </w:lvl>
   </w:abstractNum>
-  <w:abstractNum w:abstractNumId="10" w15:restartNumberingAfterBreak="0">
+  <w:abstractNum w:abstractNumId="11" w15:restartNumberingAfterBreak="0">
     <w:nsid w:val="590736A4"/>
     <w:multiLevelType w:val="hybridMultilevel"/>
     <w:tmpl w:val="05F00814"/>
@@ -3701,7 +3930,7 @@
       </w:rPr>
     </w:lvl>
   </w:abstractNum>
-  <w:abstractNum w:abstractNumId="11" w15:restartNumberingAfterBreak="0">
+  <w:abstractNum w:abstractNumId="12" w15:restartNumberingAfterBreak="0">
     <w:nsid w:val="6CB659F1"/>
     <w:multiLevelType w:val="hybridMultilevel"/>
     <w:tmpl w:val="58DA17EE"/>
@@ -3814,7 +4043,7 @@
       </w:rPr>
     </w:lvl>
   </w:abstractNum>
-  <w:abstractNum w:abstractNumId="12" w15:restartNumberingAfterBreak="0">
+  <w:abstractNum w:abstractNumId="13" w15:restartNumberingAfterBreak="0">
     <w:nsid w:val="6E580522"/>
     <w:multiLevelType w:val="hybridMultilevel"/>
     <w:tmpl w:val="229C3BC4"/>
@@ -3927,44 +4156,47 @@
       </w:rPr>
     </w:lvl>
   </w:abstractNum>
-  <w:num w:numId="1">
-    <w:abstractNumId w:val="3"/>
+  <w:num w:numId="1" w16cid:durableId="939337541">
+    <w:abstractNumId w:val="4"/>
   </w:num>
-  <w:num w:numId="2">
+  <w:num w:numId="2" w16cid:durableId="1579024919">
+    <w:abstractNumId w:val="12"/>
+  </w:num>
+  <w:num w:numId="3" w16cid:durableId="893003061">
+    <w:abstractNumId w:val="0"/>
+  </w:num>
+  <w:num w:numId="4" w16cid:durableId="1558584472">
+    <w:abstractNumId w:val="10"/>
+  </w:num>
+  <w:num w:numId="5" w16cid:durableId="704060150">
+    <w:abstractNumId w:val="13"/>
+  </w:num>
+  <w:num w:numId="6" w16cid:durableId="1758206403">
+    <w:abstractNumId w:val="1"/>
+  </w:num>
+  <w:num w:numId="7" w16cid:durableId="1398169712">
+    <w:abstractNumId w:val="9"/>
+  </w:num>
+  <w:num w:numId="8" w16cid:durableId="848062331">
     <w:abstractNumId w:val="11"/>
   </w:num>
-  <w:num w:numId="3">
-    <w:abstractNumId w:val="0"/>
-  </w:num>
-  <w:num w:numId="4">
-    <w:abstractNumId w:val="9"/>
-  </w:num>
-  <w:num w:numId="5">
-    <w:abstractNumId w:val="12"/>
-  </w:num>
-  <w:num w:numId="6">
-    <w:abstractNumId w:val="1"/>
-  </w:num>
-  <w:num w:numId="7">
+  <w:num w:numId="9" w16cid:durableId="670254751">
     <w:abstractNumId w:val="8"/>
   </w:num>
-  <w:num w:numId="8">
-    <w:abstractNumId w:val="10"/>
+  <w:num w:numId="10" w16cid:durableId="1915162415">
+    <w:abstractNumId w:val="2"/>
   </w:num>
-  <w:num w:numId="9">
+  <w:num w:numId="11" w16cid:durableId="717050443">
+    <w:abstractNumId w:val="5"/>
+  </w:num>
+  <w:num w:numId="12" w16cid:durableId="1225338499">
     <w:abstractNumId w:val="7"/>
   </w:num>
-  <w:num w:numId="10">
-    <w:abstractNumId w:val="2"/>
-  </w:num>
-  <w:num w:numId="11">
-    <w:abstractNumId w:val="4"/>
-  </w:num>
-  <w:num w:numId="12">
+  <w:num w:numId="13" w16cid:durableId="1790583251">
     <w:abstractNumId w:val="6"/>
   </w:num>
-  <w:num w:numId="13">
-    <w:abstractNumId w:val="5"/>
+  <w:num w:numId="14" w16cid:durableId="1662152078">
+    <w:abstractNumId w:val="3"/>
   </w:num>
 </w:numbering>
 </file>
@@ -4371,6 +4603,7 @@
   <w:style w:type="character" w:default="1" w:styleId="DefaultParagraphFont">
     <w:name w:val="Default Paragraph Font"/>
     <w:uiPriority w:val="1"/>
+    <w:semiHidden/>
     <w:unhideWhenUsed/>
   </w:style>
   <w:style w:type="table" w:default="1" w:styleId="TableNormal">

</xml_diff>